<commit_message>
load latest version of project_proposal
</commit_message>
<xml_diff>
--- a/07-project-1-challenge/project_proposal/eritufjohmik_project_proposal.docx
+++ b/07-project-1-challenge/project_proposal/eritufjohmik_project_proposal.docx
@@ -213,7 +213,91 @@
         </w:numPr>
       </w:pPr>
       <w:r>
-        <w:t>What will be the impact of the spread of Covid-19 for mental health trends in technology?</w:t>
+        <w:t>What is the relationship between “unvaccinated” Covid patients versus “total” Covid patients</w:t>
+      </w:r>
+      <w:r>
+        <w:t xml:space="preserve"> for the following categories</w:t>
+      </w:r>
+      <w:r>
+        <w:t xml:space="preserve"> in selected countries</w:t>
+      </w:r>
+      <w:r>
+        <w:t>?</w:t>
+      </w:r>
+    </w:p>
+    <w:p>
+      <w:pPr>
+        <w:pStyle w:val="ListParagraph"/>
+        <w:numPr>
+          <w:ilvl w:val="1"/>
+          <w:numId w:val="4"/>
+        </w:numPr>
+      </w:pPr>
+      <w:r>
+        <w:t>Total Covid cases</w:t>
+      </w:r>
+    </w:p>
+    <w:p>
+      <w:pPr>
+        <w:pStyle w:val="ListParagraph"/>
+        <w:numPr>
+          <w:ilvl w:val="1"/>
+          <w:numId w:val="4"/>
+        </w:numPr>
+      </w:pPr>
+      <w:r>
+        <w:t>Total Covid hospitalisations</w:t>
+      </w:r>
+    </w:p>
+    <w:p>
+      <w:pPr>
+        <w:pStyle w:val="ListParagraph"/>
+        <w:numPr>
+          <w:ilvl w:val="1"/>
+          <w:numId w:val="4"/>
+        </w:numPr>
+      </w:pPr>
+      <w:r>
+        <w:t>Total covid cases recovered</w:t>
+      </w:r>
+    </w:p>
+    <w:p>
+      <w:pPr>
+        <w:pStyle w:val="ListParagraph"/>
+        <w:numPr>
+          <w:ilvl w:val="1"/>
+          <w:numId w:val="4"/>
+        </w:numPr>
+      </w:pPr>
+      <w:r>
+        <w:t>Total Covid deaths</w:t>
+      </w:r>
+    </w:p>
+    <w:p>
+      <w:pPr>
+        <w:pStyle w:val="ListParagraph"/>
+        <w:numPr>
+          <w:ilvl w:val="1"/>
+          <w:numId w:val="4"/>
+        </w:numPr>
+      </w:pPr>
+      <w:r>
+        <w:t xml:space="preserve">Mortality rates </w:t>
+      </w:r>
+      <w:r>
+        <w:t>per 100,000 population</w:t>
+      </w:r>
+    </w:p>
+    <w:p>
+      <w:pPr>
+        <w:pStyle w:val="ListParagraph"/>
+        <w:numPr>
+          <w:ilvl w:val="1"/>
+          <w:numId w:val="4"/>
+        </w:numPr>
+      </w:pPr>
+      <w:r>
+        <w:t xml:space="preserve">Mortality rates – case / fatality ratio </w:t>
       </w:r>
     </w:p>
     <w:p>
@@ -225,7 +309,10 @@
         </w:numPr>
       </w:pPr>
       <w:r>
-        <w:t>What countries / areas will be most impacted?</w:t>
+        <w:t>What countries / areas will be most impacted</w:t>
+      </w:r>
+      <w:r>
+        <w:t xml:space="preserve"> </w:t>
       </w:r>
     </w:p>
     <w:p>
@@ -249,7 +336,7 @@
         </w:numPr>
       </w:pPr>
       <w:r>
-        <w:t>What is the relationship between “unvaccinated” Covid patients versus “total” Covid patients?</w:t>
+        <w:t>Can we extrapolate the impact of Covid-19 for the total population to the technology sector?</w:t>
       </w:r>
     </w:p>
     <w:p>
@@ -261,10 +348,26 @@
         </w:numPr>
       </w:pPr>
       <w:r>
-        <w:t>Can we extrapolate the impact of Covid-19 for the total population to the technology sector?</w:t>
-      </w:r>
-    </w:p>
-    <w:p/>
+        <w:t>What will be the impact of the spread of Covid-19 for mental health trends in technology?</w:t>
+      </w:r>
+    </w:p>
+    <w:p>
+      <w:pPr>
+        <w:pStyle w:val="ListParagraph"/>
+        <w:numPr>
+          <w:ilvl w:val="0"/>
+          <w:numId w:val="4"/>
+        </w:numPr>
+      </w:pPr>
+      <w:r>
+        <w:t>What will be the impact of the spread of Covid-19 for mental health trends in technology?</w:t>
+      </w:r>
+    </w:p>
+    <w:p>
+      <w:pPr>
+        <w:ind w:left="1080"/>
+      </w:pPr>
+    </w:p>
     <w:p>
       <w:pPr>
         <w:pStyle w:val="ListParagraph"/>
@@ -487,118 +590,8 @@
         <w:ind w:left="360" w:firstLine="360"/>
       </w:pPr>
       <w:r>
-        <w:t>To be allocated at Thursdays project workshop.</w:t>
-      </w:r>
-    </w:p>
-    <w:p>
-      <w:pPr>
-        <w:ind w:left="360" w:firstLine="360"/>
-      </w:pPr>
-      <w:r>
-        <w:t>Basic tasks are: -</w:t>
-      </w:r>
-    </w:p>
-    <w:p>
-      <w:pPr>
-        <w:pStyle w:val="ListParagraph"/>
-        <w:numPr>
-          <w:ilvl w:val="0"/>
-          <w:numId w:val="5"/>
-        </w:numPr>
-      </w:pPr>
-      <w:r>
-        <w:t>Establish base starting point from Mental Health Survey</w:t>
-      </w:r>
-    </w:p>
-    <w:p>
-      <w:pPr>
-        <w:pStyle w:val="ListParagraph"/>
-        <w:numPr>
-          <w:ilvl w:val="0"/>
-          <w:numId w:val="5"/>
-        </w:numPr>
-      </w:pPr>
-      <w:r>
-        <w:t>Process / combine JHU data sets</w:t>
-      </w:r>
-    </w:p>
-    <w:p>
-      <w:pPr>
-        <w:pStyle w:val="ListParagraph"/>
-        <w:numPr>
-          <w:ilvl w:val="0"/>
-          <w:numId w:val="5"/>
-        </w:numPr>
-      </w:pPr>
-      <w:r>
-        <w:t>Check datasets for anomalies / inconsistencies</w:t>
-      </w:r>
-    </w:p>
-    <w:p>
-      <w:pPr>
-        <w:pStyle w:val="ListParagraph"/>
-        <w:numPr>
-          <w:ilvl w:val="0"/>
-          <w:numId w:val="5"/>
-        </w:numPr>
-      </w:pPr>
-      <w:r>
-        <w:t>Prepare datasets for visualisation</w:t>
-      </w:r>
-    </w:p>
-    <w:p>
-      <w:pPr>
-        <w:pStyle w:val="ListParagraph"/>
-        <w:numPr>
-          <w:ilvl w:val="0"/>
-          <w:numId w:val="5"/>
-        </w:numPr>
-      </w:pPr>
-      <w:r>
-        <w:t>Look for trend</w:t>
-      </w:r>
-      <w:r>
-        <w:t>s</w:t>
-      </w:r>
-      <w:r>
-        <w:t xml:space="preserve"> using regression analysis</w:t>
-      </w:r>
-    </w:p>
-    <w:p>
-      <w:pPr>
-        <w:pStyle w:val="ListParagraph"/>
-        <w:numPr>
-          <w:ilvl w:val="0"/>
-          <w:numId w:val="5"/>
-        </w:numPr>
-      </w:pPr>
-      <w:r>
         <w:lastRenderedPageBreak/>
-        <w:t>Try and use JHU APIs along the way (optional)</w:t>
-      </w:r>
-    </w:p>
-    <w:p>
-      <w:pPr>
-        <w:pStyle w:val="ListParagraph"/>
-        <w:numPr>
-          <w:ilvl w:val="0"/>
-          <w:numId w:val="5"/>
-        </w:numPr>
-      </w:pPr>
-      <w:r>
-        <w:t>Prepare presentation materials</w:t>
-      </w:r>
-    </w:p>
-    <w:p>
-      <w:pPr>
-        <w:pStyle w:val="ListParagraph"/>
-        <w:numPr>
-          <w:ilvl w:val="0"/>
-          <w:numId w:val="5"/>
-        </w:numPr>
-      </w:pPr>
-      <w:r>
-        <w:t>Walk through presentation to confirm its format / content</w:t>
+        <w:t>Refer attached work schedule.</w:t>
       </w:r>
     </w:p>
     <w:p/>
@@ -637,171 +630,6 @@
           <w:t>https://docs.google.com/document/d/1tC0OtRsRGQUy0AhaMtuViVm6LKWjVgCT8R2ZFsUumcI/edit?usp=sharing</w:t>
         </w:r>
       </w:hyperlink>
-    </w:p>
-    <w:p/>
-    <w:p/>
-    <w:p>
-      <w:pPr>
-        <w:ind w:left="360" w:firstLine="360"/>
-      </w:pPr>
-      <w:r>
-        <w:t>Basic tasks are: -</w:t>
-      </w:r>
-    </w:p>
-    <w:p>
-      <w:pPr>
-        <w:pStyle w:val="ListParagraph"/>
-        <w:numPr>
-          <w:ilvl w:val="0"/>
-          <w:numId w:val="5"/>
-        </w:numPr>
-      </w:pPr>
-      <w:r>
-        <w:t>Establish base starting point from Mental Health Survey</w:t>
-      </w:r>
-    </w:p>
-    <w:p>
-      <w:pPr>
-        <w:pStyle w:val="ListParagraph"/>
-        <w:numPr>
-          <w:ilvl w:val="0"/>
-          <w:numId w:val="5"/>
-        </w:numPr>
-      </w:pPr>
-      <w:r>
-        <w:t>Focus on U</w:t>
-      </w:r>
-      <w:r>
-        <w:t>S</w:t>
-      </w:r>
-      <w:r>
-        <w:t xml:space="preserve">, UK, Israel, Italy, OZ, NZ, </w:t>
-      </w:r>
-    </w:p>
-    <w:p>
-      <w:pPr>
-        <w:pStyle w:val="ListParagraph"/>
-        <w:numPr>
-          <w:ilvl w:val="0"/>
-          <w:numId w:val="5"/>
-        </w:numPr>
-      </w:pPr>
-      <w:r>
-        <w:t>Focus Omicron first</w:t>
-      </w:r>
-    </w:p>
-    <w:p>
-      <w:pPr>
-        <w:pStyle w:val="ListParagraph"/>
-        <w:numPr>
-          <w:ilvl w:val="0"/>
-          <w:numId w:val="5"/>
-        </w:numPr>
-      </w:pPr>
-      <w:r>
-        <w:t>Process / combine JHU Omicron data set</w:t>
-      </w:r>
-    </w:p>
-    <w:p>
-      <w:pPr>
-        <w:pStyle w:val="ListParagraph"/>
-        <w:numPr>
-          <w:ilvl w:val="0"/>
-          <w:numId w:val="5"/>
-        </w:numPr>
-      </w:pPr>
-      <w:r>
-        <w:t>Try and use JHU APIs along the way (optional)</w:t>
-      </w:r>
-    </w:p>
-    <w:p>
-      <w:pPr>
-        <w:pStyle w:val="ListParagraph"/>
-        <w:numPr>
-          <w:ilvl w:val="0"/>
-          <w:numId w:val="5"/>
-        </w:numPr>
-      </w:pPr>
-      <w:r>
-        <w:t xml:space="preserve">Share / </w:t>
-      </w:r>
-      <w:proofErr w:type="spellStart"/>
-      <w:r>
-        <w:t>walkthru</w:t>
-      </w:r>
-      <w:proofErr w:type="spellEnd"/>
-      <w:r>
-        <w:t xml:space="preserve"> the extraction with team</w:t>
-      </w:r>
-    </w:p>
-    <w:p>
-      <w:pPr>
-        <w:pStyle w:val="ListParagraph"/>
-        <w:numPr>
-          <w:ilvl w:val="0"/>
-          <w:numId w:val="5"/>
-        </w:numPr>
-      </w:pPr>
-      <w:r>
-        <w:t>Check datasets for anomalies / inconsistencies</w:t>
-      </w:r>
-      <w:r>
-        <w:t xml:space="preserve"> and to ensure that we understand it</w:t>
-      </w:r>
-    </w:p>
-    <w:p>
-      <w:pPr>
-        <w:pStyle w:val="ListParagraph"/>
-        <w:numPr>
-          <w:ilvl w:val="0"/>
-          <w:numId w:val="5"/>
-        </w:numPr>
-      </w:pPr>
-      <w:r>
-        <w:t xml:space="preserve">Look for trends using </w:t>
-      </w:r>
-      <w:r>
-        <w:t xml:space="preserve">statistical </w:t>
-      </w:r>
-      <w:r>
-        <w:t>analysis</w:t>
-      </w:r>
-    </w:p>
-    <w:p>
-      <w:pPr>
-        <w:pStyle w:val="ListParagraph"/>
-        <w:numPr>
-          <w:ilvl w:val="0"/>
-          <w:numId w:val="5"/>
-        </w:numPr>
-      </w:pPr>
-      <w:r>
-        <w:t>Prepare datasets for visualisation</w:t>
-      </w:r>
-    </w:p>
-    <w:p>
-      <w:pPr>
-        <w:pStyle w:val="ListParagraph"/>
-        <w:numPr>
-          <w:ilvl w:val="0"/>
-          <w:numId w:val="5"/>
-        </w:numPr>
-      </w:pPr>
-      <w:r>
-        <w:t>Prepare presentation materials</w:t>
-      </w:r>
-    </w:p>
-    <w:p>
-      <w:pPr>
-        <w:pStyle w:val="ListParagraph"/>
-        <w:numPr>
-          <w:ilvl w:val="0"/>
-          <w:numId w:val="5"/>
-        </w:numPr>
-      </w:pPr>
-      <w:r>
-        <w:t>Walk through presentation to confirm its format / content</w:t>
-      </w:r>
     </w:p>
     <w:p/>
     <w:sectPr>
@@ -1184,7 +1012,7 @@
         <w:ind w:left="1440" w:hanging="360"/>
       </w:pPr>
     </w:lvl>
-    <w:lvl w:ilvl="1" w:tplc="0C090019" w:tentative="1">
+    <w:lvl w:ilvl="1" w:tplc="0C090019">
       <w:start w:val="1"/>
       <w:numFmt w:val="lowerLetter"/>
       <w:lvlText w:val="%2."/>

</xml_diff>

<commit_message>
updated project proposal added with workload breakdown
</commit_message>
<xml_diff>
--- a/07-project-1-challenge/project_proposal/eritufjohmik_project_proposal.docx
+++ b/07-project-1-challenge/project_proposal/eritufjohmik_project_proposal.docx
@@ -213,16 +213,27 @@
         </w:numPr>
       </w:pPr>
       <w:r>
-        <w:t>What is the relationship between “unvaccinated” Covid patients versus “total” Covid patients</w:t>
-      </w:r>
-      <w:r>
-        <w:t xml:space="preserve"> for the following categories</w:t>
+        <w:t>What is the relationship between “unvaccinated” Covid patients versus “</w:t>
+      </w:r>
+      <w:r>
+        <w:t>vaccinated</w:t>
+      </w:r>
+      <w:r>
+        <w:t>” Covid patients for the following categories</w:t>
       </w:r>
       <w:r>
         <w:t xml:space="preserve"> in selected countries</w:t>
       </w:r>
       <w:r>
         <w:t>?</w:t>
+      </w:r>
+      <w:r>
+        <w:tab/>
+        <w:t>Pie chart vaccinated vs unvaccinated</w:t>
+      </w:r>
+      <w:r>
+        <w:tab/>
+        <w:t>Erika</w:t>
       </w:r>
     </w:p>
     <w:p>
@@ -234,7 +245,27 @@
         </w:numPr>
       </w:pPr>
       <w:r>
-        <w:t>Total Covid cases</w:t>
+        <w:t>Vaccination rates per country</w:t>
+      </w:r>
+      <w:r>
+        <w:tab/>
+      </w:r>
+      <w:r>
+        <w:tab/>
+        <w:t>Bar chart?</w:t>
+      </w:r>
+      <w:r>
+        <w:tab/>
+      </w:r>
+      <w:r>
+        <w:tab/>
+      </w:r>
+      <w:r>
+        <w:tab/>
+      </w:r>
+      <w:r>
+        <w:tab/>
+        <w:t>Erika</w:t>
       </w:r>
     </w:p>
     <w:p>
@@ -246,7 +277,32 @@
         </w:numPr>
       </w:pPr>
       <w:r>
-        <w:t>Total Covid hospitalisations</w:t>
+        <w:t>Total Covid cases</w:t>
+      </w:r>
+      <w:r>
+        <w:tab/>
+      </w:r>
+      <w:r>
+        <w:tab/>
+      </w:r>
+      <w:r>
+        <w:tab/>
+      </w:r>
+      <w:r>
+        <w:t>Bar chart?</w:t>
+      </w:r>
+      <w:r>
+        <w:tab/>
+      </w:r>
+      <w:r>
+        <w:tab/>
+      </w:r>
+      <w:r>
+        <w:tab/>
+      </w:r>
+      <w:r>
+        <w:tab/>
+        <w:t>Erika</w:t>
       </w:r>
     </w:p>
     <w:p>
@@ -258,7 +314,29 @@
         </w:numPr>
       </w:pPr>
       <w:r>
-        <w:t>Total covid cases recovered</w:t>
+        <w:t>Total Covid hospitalisations</w:t>
+      </w:r>
+      <w:r>
+        <w:tab/>
+      </w:r>
+      <w:r>
+        <w:tab/>
+      </w:r>
+      <w:r>
+        <w:t>Bar chart?</w:t>
+      </w:r>
+      <w:r>
+        <w:tab/>
+      </w:r>
+      <w:r>
+        <w:tab/>
+      </w:r>
+      <w:r>
+        <w:tab/>
+      </w:r>
+      <w:r>
+        <w:tab/>
+        <w:t>John</w:t>
       </w:r>
     </w:p>
     <w:p>
@@ -270,7 +348,29 @@
         </w:numPr>
       </w:pPr>
       <w:r>
-        <w:t>Total Covid deaths</w:t>
+        <w:t>Total covid cases recovered</w:t>
+      </w:r>
+      <w:r>
+        <w:tab/>
+      </w:r>
+      <w:r>
+        <w:tab/>
+      </w:r>
+      <w:r>
+        <w:t>Bar chart?</w:t>
+      </w:r>
+      <w:r>
+        <w:tab/>
+      </w:r>
+      <w:r>
+        <w:tab/>
+      </w:r>
+      <w:r>
+        <w:tab/>
+      </w:r>
+      <w:r>
+        <w:tab/>
+        <w:t>John</w:t>
       </w:r>
     </w:p>
     <w:p>
@@ -282,10 +382,29 @@
         </w:numPr>
       </w:pPr>
       <w:r>
-        <w:t xml:space="preserve">Mortality rates </w:t>
-      </w:r>
-      <w:r>
-        <w:t>per 100,000 population</w:t>
+        <w:t>Total Covid deaths</w:t>
+      </w:r>
+      <w:r>
+        <w:tab/>
+      </w:r>
+      <w:r>
+        <w:tab/>
+      </w:r>
+      <w:r>
+        <w:tab/>
+      </w:r>
+      <w:r>
+        <w:t>Bar chart with 3-bars</w:t>
+      </w:r>
+      <w:r>
+        <w:tab/>
+      </w:r>
+      <w:r>
+        <w:tab/>
+      </w:r>
+      <w:r>
+        <w:tab/>
+        <w:t>John</w:t>
       </w:r>
     </w:p>
     <w:p>
@@ -297,7 +416,54 @@
         </w:numPr>
       </w:pPr>
       <w:r>
+        <w:t xml:space="preserve">Mortality rates </w:t>
+      </w:r>
+      <w:r>
+        <w:t>per 100,000 population</w:t>
+      </w:r>
+      <w:r>
+        <w:tab/>
+      </w:r>
+      <w:r>
+        <w:t>Bar chart with 3-bars</w:t>
+      </w:r>
+      <w:r>
+        <w:tab/>
+      </w:r>
+      <w:r>
+        <w:tab/>
+      </w:r>
+      <w:r>
+        <w:tab/>
+        <w:t>Mike</w:t>
+      </w:r>
+    </w:p>
+    <w:p>
+      <w:pPr>
+        <w:pStyle w:val="ListParagraph"/>
+        <w:numPr>
+          <w:ilvl w:val="1"/>
+          <w:numId w:val="4"/>
+        </w:numPr>
+      </w:pPr>
+      <w:r>
         <w:t xml:space="preserve">Mortality rates – case / fatality ratio </w:t>
+      </w:r>
+      <w:r>
+        <w:tab/>
+      </w:r>
+      <w:r>
+        <w:t>Bar chart with 3-bars</w:t>
+      </w:r>
+      <w:r>
+        <w:tab/>
+      </w:r>
+      <w:r>
+        <w:tab/>
+      </w:r>
+      <w:r>
+        <w:tab/>
+        <w:t>Mike</w:t>
       </w:r>
     </w:p>
     <w:p>
@@ -309,10 +475,26 @@
         </w:numPr>
       </w:pPr>
       <w:r>
-        <w:t>What countries / areas will be most impacted</w:t>
-      </w:r>
-      <w:r>
-        <w:t xml:space="preserve"> </w:t>
+        <w:t>Regression analysis goes here after charting</w:t>
+      </w:r>
+      <w:r>
+        <w:tab/>
+      </w:r>
+      <w:r>
+        <w:tab/>
+      </w:r>
+      <w:r>
+        <w:tab/>
+      </w:r>
+      <w:r>
+        <w:tab/>
+      </w:r>
+      <w:r>
+        <w:tab/>
+      </w:r>
+      <w:r>
+        <w:tab/>
+        <w:t>Mike</w:t>
       </w:r>
     </w:p>
     <w:p>
@@ -324,7 +506,13 @@
         </w:numPr>
       </w:pPr>
       <w:r>
-        <w:t>What countries / areas will be least impacted?</w:t>
+        <w:t>What countries / areas will be most impacted</w:t>
+      </w:r>
+      <w:r>
+        <w:tab/>
+      </w:r>
+      <w:r>
+        <w:t xml:space="preserve"> </w:t>
       </w:r>
     </w:p>
     <w:p>
@@ -336,7 +524,7 @@
         </w:numPr>
       </w:pPr>
       <w:r>
-        <w:t>Can we extrapolate the impact of Covid-19 for the total population to the technology sector?</w:t>
+        <w:t>What countries / areas will be least impacted?</w:t>
       </w:r>
     </w:p>
     <w:p>
@@ -346,28 +534,25 @@
           <w:ilvl w:val="0"/>
           <w:numId w:val="4"/>
         </w:numPr>
-      </w:pPr>
-      <w:r>
-        <w:t>What will be the impact of the spread of Covid-19 for mental health trends in technology?</w:t>
-      </w:r>
-    </w:p>
-    <w:p>
-      <w:pPr>
-        <w:pStyle w:val="ListParagraph"/>
-        <w:numPr>
-          <w:ilvl w:val="0"/>
-          <w:numId w:val="4"/>
-        </w:numPr>
-      </w:pPr>
-      <w:r>
-        <w:t>What will be the impact of the spread of Covid-19 for mental health trends in technology?</w:t>
-      </w:r>
-    </w:p>
-    <w:p>
-      <w:pPr>
-        <w:ind w:left="1080"/>
-      </w:pPr>
-    </w:p>
+        <w:spacing w:after="0"/>
+      </w:pPr>
+      <w:r>
+        <w:t xml:space="preserve">Optional - </w:t>
+      </w:r>
+      <w:r>
+        <w:t>What will be the impact of the spread of Covid-19 for mental health trends?</w:t>
+      </w:r>
+    </w:p>
+    <w:p>
+      <w:pPr>
+        <w:spacing w:after="0"/>
+        <w:ind w:left="1440"/>
+      </w:pPr>
+      <w:r>
+        <w:t>Source datasets from ABS. Oz Health</w:t>
+      </w:r>
+    </w:p>
+    <w:p/>
     <w:p>
       <w:pPr>
         <w:pStyle w:val="ListParagraph"/>
@@ -392,6 +577,9 @@
       </w:r>
       <w:r>
         <w:t>:</w:t>
+      </w:r>
+      <w:r>
+        <w:t xml:space="preserve">   Erika</w:t>
       </w:r>
     </w:p>
     <w:p>
@@ -524,15 +712,7 @@
         <w:ind w:left="1440"/>
       </w:pPr>
       <w:r>
-        <w:t xml:space="preserve">JHU link on how to use their data – accesses cases, </w:t>
-      </w:r>
-      <w:proofErr w:type="gramStart"/>
-      <w:r>
-        <w:t>vaccinations</w:t>
-      </w:r>
-      <w:proofErr w:type="gramEnd"/>
-      <w:r>
-        <w:t xml:space="preserve"> and testing data</w:t>
+        <w:t>JHU link on how to use their data – accesses cases, vaccinations and testing data</w:t>
       </w:r>
     </w:p>
     <w:p>

</xml_diff>

<commit_message>
updated project proposal to show jhu datset data definitions
</commit_message>
<xml_diff>
--- a/07-project-1-challenge/project_proposal/eritufjohmik_project_proposal.docx
+++ b/07-project-1-challenge/project_proposal/eritufjohmik_project_proposal.docx
@@ -287,8 +287,6 @@
       </w:r>
       <w:r>
         <w:tab/>
-      </w:r>
-      <w:r>
         <w:t>Bar chart?</w:t>
       </w:r>
       <w:r>
@@ -321,8 +319,6 @@
       </w:r>
       <w:r>
         <w:tab/>
-      </w:r>
-      <w:r>
         <w:t>Bar chart?</w:t>
       </w:r>
       <w:r>
@@ -355,8 +351,6 @@
       </w:r>
       <w:r>
         <w:tab/>
-      </w:r>
-      <w:r>
         <w:t>Bar chart?</w:t>
       </w:r>
       <w:r>
@@ -423,8 +417,6 @@
       </w:r>
       <w:r>
         <w:tab/>
-      </w:r>
-      <w:r>
         <w:t>Bar chart with 3-bars</w:t>
       </w:r>
       <w:r>
@@ -451,8 +443,6 @@
       </w:r>
       <w:r>
         <w:tab/>
-      </w:r>
-      <w:r>
         <w:t>Bar chart with 3-bars</w:t>
       </w:r>
       <w:r>
@@ -712,7 +702,15 @@
         <w:ind w:left="1440"/>
       </w:pPr>
       <w:r>
-        <w:t>JHU link on how to use their data – accesses cases, vaccinations and testing data</w:t>
+        <w:t xml:space="preserve">JHU link on how to use their data – accesses cases, </w:t>
+      </w:r>
+      <w:proofErr w:type="gramStart"/>
+      <w:r>
+        <w:t>vaccinations</w:t>
+      </w:r>
+      <w:proofErr w:type="gramEnd"/>
+      <w:r>
+        <w:t xml:space="preserve"> and testing data</w:t>
       </w:r>
     </w:p>
     <w:p>
@@ -741,6 +739,21 @@
           <w:bCs/>
         </w:rPr>
       </w:pPr>
+      <w:r>
+        <w:rPr>
+          <w:b/>
+          <w:bCs/>
+        </w:rPr>
+        <w:br w:type="page"/>
+      </w:r>
+    </w:p>
+    <w:p>
+      <w:pPr>
+        <w:rPr>
+          <w:b/>
+          <w:bCs/>
+        </w:rPr>
+      </w:pPr>
     </w:p>
     <w:p>
       <w:pPr>
@@ -770,7 +783,6 @@
         <w:ind w:left="360" w:firstLine="360"/>
       </w:pPr>
       <w:r>
-        <w:lastRenderedPageBreak/>
         <w:t>Refer attached work schedule.</w:t>
       </w:r>
     </w:p>
@@ -812,8 +824,848 @@
       </w:hyperlink>
     </w:p>
     <w:p/>
+    <w:p>
+      <w:pPr>
+        <w:pStyle w:val="ListParagraph"/>
+        <w:numPr>
+          <w:ilvl w:val="0"/>
+          <w:numId w:val="1"/>
+        </w:numPr>
+      </w:pPr>
+      <w:r>
+        <w:rPr>
+          <w:b/>
+          <w:bCs/>
+        </w:rPr>
+        <w:t>JHU Datasets</w:t>
+      </w:r>
+      <w:r>
+        <w:rPr>
+          <w:b/>
+          <w:bCs/>
+        </w:rPr>
+        <w:t>:</w:t>
+      </w:r>
+    </w:p>
+    <w:p>
+      <w:pPr>
+        <w:ind w:left="720"/>
+      </w:pPr>
+      <w:r>
+        <w:rPr>
+          <w:b/>
+          <w:bCs/>
+        </w:rPr>
+        <w:t>8.1</w:t>
+      </w:r>
+      <w:r>
+        <w:rPr>
+          <w:b/>
+          <w:bCs/>
+        </w:rPr>
+        <w:tab/>
+        <w:t>Daily Cases</w:t>
+      </w:r>
+      <w:r>
+        <w:rPr>
+          <w:b/>
+          <w:bCs/>
+        </w:rPr>
+        <w:t>:</w:t>
+      </w:r>
+    </w:p>
+    <w:p>
+      <w:pPr>
+        <w:pStyle w:val="NormalWeb"/>
+        <w:shd w:val="clear" w:color="auto" w:fill="FFFFFF"/>
+        <w:spacing w:before="0" w:beforeAutospacing="0" w:after="0" w:afterAutospacing="0"/>
+        <w:ind w:left="1440"/>
+        <w:rPr>
+          <w:rFonts w:asciiTheme="minorHAnsi" w:hAnsiTheme="minorHAnsi" w:cstheme="minorHAnsi"/>
+          <w:color w:val="24292F"/>
+          <w:sz w:val="22"/>
+          <w:szCs w:val="22"/>
+        </w:rPr>
+      </w:pPr>
+      <w:r>
+        <w:rPr>
+          <w:rFonts w:asciiTheme="minorHAnsi" w:hAnsiTheme="minorHAnsi" w:cstheme="minorHAnsi"/>
+          <w:color w:val="24292F"/>
+          <w:sz w:val="22"/>
+          <w:szCs w:val="22"/>
+        </w:rPr>
+        <w:t>This folder contains daily case reports. All timestamps are in UTC (GMT+0).</w:t>
+      </w:r>
+    </w:p>
+    <w:p>
+      <w:pPr>
+        <w:pStyle w:val="NormalWeb"/>
+        <w:shd w:val="clear" w:color="auto" w:fill="FFFFFF"/>
+        <w:spacing w:before="0" w:beforeAutospacing="0" w:after="0" w:afterAutospacing="0"/>
+        <w:ind w:left="1440"/>
+        <w:rPr>
+          <w:rFonts w:asciiTheme="minorHAnsi" w:hAnsiTheme="minorHAnsi" w:cstheme="minorHAnsi"/>
+          <w:color w:val="24292F"/>
+          <w:sz w:val="22"/>
+          <w:szCs w:val="22"/>
+        </w:rPr>
+      </w:pPr>
+    </w:p>
+    <w:p>
+      <w:pPr>
+        <w:pStyle w:val="Heading3"/>
+        <w:shd w:val="clear" w:color="auto" w:fill="FFFFFF"/>
+        <w:spacing w:before="0" w:beforeAutospacing="0" w:after="0" w:afterAutospacing="0"/>
+        <w:ind w:left="1440"/>
+        <w:rPr>
+          <w:rFonts w:asciiTheme="minorHAnsi" w:hAnsiTheme="minorHAnsi" w:cstheme="minorHAnsi"/>
+          <w:color w:val="24292F"/>
+          <w:sz w:val="22"/>
+          <w:szCs w:val="22"/>
+        </w:rPr>
+      </w:pPr>
+      <w:r>
+        <w:rPr>
+          <w:rFonts w:asciiTheme="minorHAnsi" w:hAnsiTheme="minorHAnsi" w:cstheme="minorHAnsi"/>
+          <w:color w:val="24292F"/>
+          <w:sz w:val="22"/>
+          <w:szCs w:val="22"/>
+        </w:rPr>
+        <w:t>File naming convention</w:t>
+      </w:r>
+    </w:p>
+    <w:p>
+      <w:pPr>
+        <w:pStyle w:val="NormalWeb"/>
+        <w:shd w:val="clear" w:color="auto" w:fill="FFFFFF"/>
+        <w:spacing w:before="0" w:beforeAutospacing="0" w:after="0" w:afterAutospacing="0"/>
+        <w:ind w:left="1440"/>
+        <w:rPr>
+          <w:rFonts w:asciiTheme="minorHAnsi" w:hAnsiTheme="minorHAnsi" w:cstheme="minorHAnsi"/>
+          <w:color w:val="24292F"/>
+          <w:sz w:val="22"/>
+          <w:szCs w:val="22"/>
+        </w:rPr>
+      </w:pPr>
+      <w:r>
+        <w:rPr>
+          <w:rFonts w:asciiTheme="minorHAnsi" w:hAnsiTheme="minorHAnsi" w:cstheme="minorHAnsi"/>
+          <w:color w:val="24292F"/>
+          <w:sz w:val="22"/>
+          <w:szCs w:val="22"/>
+        </w:rPr>
+        <w:t>MM-DD-YYYY.csv in UTC.</w:t>
+      </w:r>
+    </w:p>
+    <w:p>
+      <w:pPr>
+        <w:pStyle w:val="NormalWeb"/>
+        <w:shd w:val="clear" w:color="auto" w:fill="FFFFFF"/>
+        <w:spacing w:before="0" w:beforeAutospacing="0" w:after="0" w:afterAutospacing="0"/>
+        <w:ind w:left="1440"/>
+        <w:rPr>
+          <w:rFonts w:asciiTheme="minorHAnsi" w:hAnsiTheme="minorHAnsi" w:cstheme="minorHAnsi"/>
+          <w:color w:val="24292F"/>
+          <w:sz w:val="22"/>
+          <w:szCs w:val="22"/>
+        </w:rPr>
+      </w:pPr>
+    </w:p>
+    <w:p>
+      <w:pPr>
+        <w:pStyle w:val="Heading3"/>
+        <w:shd w:val="clear" w:color="auto" w:fill="FFFFFF"/>
+        <w:spacing w:before="0" w:beforeAutospacing="0" w:after="0" w:afterAutospacing="0"/>
+        <w:ind w:left="1440"/>
+        <w:rPr>
+          <w:rFonts w:asciiTheme="minorHAnsi" w:hAnsiTheme="minorHAnsi" w:cstheme="minorHAnsi"/>
+          <w:color w:val="24292F"/>
+          <w:sz w:val="22"/>
+          <w:szCs w:val="22"/>
+        </w:rPr>
+      </w:pPr>
+      <w:r>
+        <w:rPr>
+          <w:rFonts w:asciiTheme="minorHAnsi" w:hAnsiTheme="minorHAnsi" w:cstheme="minorHAnsi"/>
+          <w:color w:val="24292F"/>
+          <w:sz w:val="22"/>
+          <w:szCs w:val="22"/>
+        </w:rPr>
+        <w:t>Field description</w:t>
+      </w:r>
+    </w:p>
+    <w:p>
+      <w:pPr>
+        <w:shd w:val="clear" w:color="auto" w:fill="FFFFFF"/>
+        <w:spacing w:after="0" w:line="240" w:lineRule="auto"/>
+        <w:ind w:left="2160"/>
+        <w:rPr>
+          <w:rFonts w:cstheme="minorHAnsi"/>
+          <w:color w:val="24292F"/>
+        </w:rPr>
+      </w:pPr>
+      <w:r>
+        <w:rPr>
+          <w:rFonts w:cstheme="minorHAnsi"/>
+          <w:b/>
+          <w:bCs/>
+          <w:color w:val="24292F"/>
+        </w:rPr>
+        <w:t>FIPS</w:t>
+      </w:r>
+      <w:r>
+        <w:rPr>
+          <w:rFonts w:cstheme="minorHAnsi"/>
+          <w:color w:val="24292F"/>
+        </w:rPr>
+        <w:t>: US only. Federal Information Processing Standards code that uniquely identifies counties within the USA.</w:t>
+      </w:r>
+    </w:p>
+    <w:p>
+      <w:pPr>
+        <w:shd w:val="clear" w:color="auto" w:fill="FFFFFF"/>
+        <w:spacing w:after="0" w:line="240" w:lineRule="auto"/>
+        <w:ind w:left="2160"/>
+        <w:rPr>
+          <w:rFonts w:cstheme="minorHAnsi"/>
+          <w:color w:val="24292F"/>
+        </w:rPr>
+      </w:pPr>
+      <w:r>
+        <w:rPr>
+          <w:rFonts w:cstheme="minorHAnsi"/>
+          <w:b/>
+          <w:bCs/>
+          <w:color w:val="24292F"/>
+        </w:rPr>
+        <w:t>Admin2</w:t>
+      </w:r>
+      <w:r>
+        <w:rPr>
+          <w:rFonts w:cstheme="minorHAnsi"/>
+          <w:color w:val="24292F"/>
+        </w:rPr>
+        <w:t>: County name. US only.</w:t>
+      </w:r>
+    </w:p>
+    <w:p>
+      <w:pPr>
+        <w:shd w:val="clear" w:color="auto" w:fill="FFFFFF"/>
+        <w:spacing w:after="0" w:line="240" w:lineRule="auto"/>
+        <w:ind w:left="2160"/>
+        <w:rPr>
+          <w:rFonts w:cstheme="minorHAnsi"/>
+          <w:color w:val="24292F"/>
+        </w:rPr>
+      </w:pPr>
+      <w:proofErr w:type="spellStart"/>
+      <w:r>
+        <w:rPr>
+          <w:rFonts w:cstheme="minorHAnsi"/>
+          <w:b/>
+          <w:bCs/>
+          <w:color w:val="24292F"/>
+        </w:rPr>
+        <w:t>Province_State</w:t>
+      </w:r>
+      <w:proofErr w:type="spellEnd"/>
+      <w:r>
+        <w:rPr>
+          <w:rFonts w:cstheme="minorHAnsi"/>
+          <w:color w:val="24292F"/>
+        </w:rPr>
+        <w:t xml:space="preserve">: Province, </w:t>
+      </w:r>
+      <w:proofErr w:type="gramStart"/>
+      <w:r>
+        <w:rPr>
+          <w:rFonts w:cstheme="minorHAnsi"/>
+          <w:color w:val="24292F"/>
+        </w:rPr>
+        <w:t>state</w:t>
+      </w:r>
+      <w:proofErr w:type="gramEnd"/>
+      <w:r>
+        <w:rPr>
+          <w:rFonts w:cstheme="minorHAnsi"/>
+          <w:color w:val="24292F"/>
+        </w:rPr>
+        <w:t xml:space="preserve"> or dependency name.</w:t>
+      </w:r>
+    </w:p>
+    <w:p>
+      <w:pPr>
+        <w:shd w:val="clear" w:color="auto" w:fill="FFFFFF"/>
+        <w:spacing w:after="0" w:line="240" w:lineRule="auto"/>
+        <w:ind w:left="2160"/>
+        <w:rPr>
+          <w:rFonts w:cstheme="minorHAnsi"/>
+          <w:color w:val="24292F"/>
+        </w:rPr>
+      </w:pPr>
+      <w:proofErr w:type="spellStart"/>
+      <w:r>
+        <w:rPr>
+          <w:rFonts w:cstheme="minorHAnsi"/>
+          <w:b/>
+          <w:bCs/>
+          <w:color w:val="24292F"/>
+        </w:rPr>
+        <w:t>Country_Region</w:t>
+      </w:r>
+      <w:proofErr w:type="spellEnd"/>
+      <w:r>
+        <w:rPr>
+          <w:rFonts w:cstheme="minorHAnsi"/>
+          <w:color w:val="24292F"/>
+        </w:rPr>
+        <w:t xml:space="preserve">: Country, </w:t>
+      </w:r>
+      <w:proofErr w:type="gramStart"/>
+      <w:r>
+        <w:rPr>
+          <w:rFonts w:cstheme="minorHAnsi"/>
+          <w:color w:val="24292F"/>
+        </w:rPr>
+        <w:t>region</w:t>
+      </w:r>
+      <w:proofErr w:type="gramEnd"/>
+      <w:r>
+        <w:rPr>
+          <w:rFonts w:cstheme="minorHAnsi"/>
+          <w:color w:val="24292F"/>
+        </w:rPr>
+        <w:t xml:space="preserve"> or sovereignty name. The names of locations included on the Website correspond with the official designations used by the U.S. Department of State.</w:t>
+      </w:r>
+    </w:p>
+    <w:p>
+      <w:pPr>
+        <w:shd w:val="clear" w:color="auto" w:fill="FFFFFF"/>
+        <w:spacing w:after="0" w:line="240" w:lineRule="auto"/>
+        <w:ind w:left="2160"/>
+        <w:rPr>
+          <w:rFonts w:cstheme="minorHAnsi"/>
+          <w:color w:val="24292F"/>
+        </w:rPr>
+      </w:pPr>
+      <w:r>
+        <w:rPr>
+          <w:rFonts w:cstheme="minorHAnsi"/>
+          <w:b/>
+          <w:bCs/>
+          <w:color w:val="24292F"/>
+        </w:rPr>
+        <w:t>Last Update</w:t>
+      </w:r>
+      <w:r>
+        <w:rPr>
+          <w:rFonts w:cstheme="minorHAnsi"/>
+          <w:color w:val="24292F"/>
+        </w:rPr>
+        <w:t xml:space="preserve">: MM/DD/YYYY </w:t>
+      </w:r>
+      <w:proofErr w:type="spellStart"/>
+      <w:r>
+        <w:rPr>
+          <w:rFonts w:cstheme="minorHAnsi"/>
+          <w:color w:val="24292F"/>
+        </w:rPr>
+        <w:t>HH:</w:t>
+      </w:r>
+      <w:proofErr w:type="gramStart"/>
+      <w:r>
+        <w:rPr>
+          <w:rFonts w:cstheme="minorHAnsi"/>
+          <w:color w:val="24292F"/>
+        </w:rPr>
+        <w:t>mm:ss</w:t>
+      </w:r>
+      <w:proofErr w:type="spellEnd"/>
+      <w:proofErr w:type="gramEnd"/>
+      <w:r>
+        <w:rPr>
+          <w:rFonts w:cstheme="minorHAnsi"/>
+          <w:color w:val="24292F"/>
+        </w:rPr>
+        <w:t xml:space="preserve"> (24 hour format, in UTC).</w:t>
+      </w:r>
+    </w:p>
+    <w:p>
+      <w:pPr>
+        <w:shd w:val="clear" w:color="auto" w:fill="FFFFFF"/>
+        <w:spacing w:after="0" w:line="240" w:lineRule="auto"/>
+        <w:ind w:left="2160"/>
+        <w:rPr>
+          <w:rFonts w:cstheme="minorHAnsi"/>
+          <w:color w:val="24292F"/>
+        </w:rPr>
+      </w:pPr>
+      <w:r>
+        <w:rPr>
+          <w:rFonts w:cstheme="minorHAnsi"/>
+          <w:b/>
+          <w:bCs/>
+          <w:color w:val="24292F"/>
+        </w:rPr>
+        <w:t>Lat</w:t>
+      </w:r>
+      <w:r>
+        <w:rPr>
+          <w:rFonts w:cstheme="minorHAnsi"/>
+          <w:color w:val="24292F"/>
+        </w:rPr>
+        <w:t> and </w:t>
+      </w:r>
+      <w:proofErr w:type="gramStart"/>
+      <w:r>
+        <w:rPr>
+          <w:rFonts w:cstheme="minorHAnsi"/>
+          <w:b/>
+          <w:bCs/>
+          <w:color w:val="24292F"/>
+        </w:rPr>
+        <w:t>Long</w:t>
+      </w:r>
+      <w:proofErr w:type="gramEnd"/>
+      <w:r>
+        <w:rPr>
+          <w:rFonts w:cstheme="minorHAnsi"/>
+          <w:b/>
+          <w:bCs/>
+          <w:color w:val="24292F"/>
+        </w:rPr>
+        <w:t>_</w:t>
+      </w:r>
+      <w:r>
+        <w:rPr>
+          <w:rFonts w:cstheme="minorHAnsi"/>
+          <w:color w:val="24292F"/>
+        </w:rPr>
+        <w:t>: Dot locations on the dashboard. All points (except for Australia) shown on the map are based on geographic centroids, and are not representative of a specific address, building or any location at a spatial scale finer than a province/state. Australian dots are located at the centroid of the largest city in each state.</w:t>
+      </w:r>
+    </w:p>
+    <w:p>
+      <w:pPr>
+        <w:shd w:val="clear" w:color="auto" w:fill="FFFFFF"/>
+        <w:spacing w:after="0" w:line="240" w:lineRule="auto"/>
+        <w:ind w:left="2160"/>
+        <w:rPr>
+          <w:rFonts w:cstheme="minorHAnsi"/>
+          <w:color w:val="24292F"/>
+        </w:rPr>
+      </w:pPr>
+      <w:r>
+        <w:rPr>
+          <w:rFonts w:cstheme="minorHAnsi"/>
+          <w:b/>
+          <w:bCs/>
+          <w:color w:val="24292F"/>
+        </w:rPr>
+        <w:t>Confirmed</w:t>
+      </w:r>
+      <w:r>
+        <w:rPr>
+          <w:rFonts w:cstheme="minorHAnsi"/>
+          <w:color w:val="24292F"/>
+        </w:rPr>
+        <w:t>: Counts include confirmed and probable (where reported).</w:t>
+      </w:r>
+    </w:p>
+    <w:p>
+      <w:pPr>
+        <w:shd w:val="clear" w:color="auto" w:fill="FFFFFF"/>
+        <w:spacing w:after="0" w:line="240" w:lineRule="auto"/>
+        <w:ind w:left="2160"/>
+        <w:rPr>
+          <w:rFonts w:cstheme="minorHAnsi"/>
+          <w:color w:val="24292F"/>
+        </w:rPr>
+      </w:pPr>
+      <w:r>
+        <w:rPr>
+          <w:rFonts w:cstheme="minorHAnsi"/>
+          <w:b/>
+          <w:bCs/>
+          <w:color w:val="24292F"/>
+        </w:rPr>
+        <w:t>Deaths</w:t>
+      </w:r>
+      <w:r>
+        <w:rPr>
+          <w:rFonts w:cstheme="minorHAnsi"/>
+          <w:color w:val="24292F"/>
+        </w:rPr>
+        <w:t>: Counts include confirmed and probable (where reported).</w:t>
+      </w:r>
+    </w:p>
+    <w:p>
+      <w:pPr>
+        <w:shd w:val="clear" w:color="auto" w:fill="FFFFFF"/>
+        <w:spacing w:after="0" w:line="240" w:lineRule="auto"/>
+        <w:ind w:left="2160"/>
+        <w:rPr>
+          <w:rFonts w:cstheme="minorHAnsi"/>
+          <w:color w:val="24292F"/>
+        </w:rPr>
+      </w:pPr>
+      <w:r>
+        <w:rPr>
+          <w:rFonts w:cstheme="minorHAnsi"/>
+          <w:b/>
+          <w:bCs/>
+          <w:color w:val="24292F"/>
+        </w:rPr>
+        <w:t>Recovered</w:t>
+      </w:r>
+      <w:r>
+        <w:rPr>
+          <w:rFonts w:cstheme="minorHAnsi"/>
+          <w:color w:val="24292F"/>
+        </w:rPr>
+        <w:t>: Recovered cases are estimates based on local media reports, and state and local reporting when available, and therefore may be substantially lower than the true number. US state-level recovered cases are from </w:t>
+      </w:r>
+      <w:hyperlink r:id="rId13" w:history="1">
+        <w:r>
+          <w:rPr>
+            <w:rStyle w:val="Hyperlink"/>
+            <w:rFonts w:cstheme="minorHAnsi"/>
+          </w:rPr>
+          <w:t>COVID Tracking Project</w:t>
+        </w:r>
+      </w:hyperlink>
+      <w:r>
+        <w:rPr>
+          <w:rFonts w:cstheme="minorHAnsi"/>
+          <w:color w:val="24292F"/>
+        </w:rPr>
+        <w:t>. We stopped to maintain the recovered cases (see </w:t>
+      </w:r>
+      <w:hyperlink r:id="rId14" w:history="1">
+        <w:r>
+          <w:rPr>
+            <w:rStyle w:val="Hyperlink"/>
+            <w:rFonts w:cstheme="minorHAnsi"/>
+          </w:rPr>
+          <w:t>Issue #3464</w:t>
+        </w:r>
+      </w:hyperlink>
+      <w:r>
+        <w:rPr>
+          <w:rFonts w:cstheme="minorHAnsi"/>
+          <w:color w:val="24292F"/>
+        </w:rPr>
+        <w:t> and </w:t>
+      </w:r>
+      <w:hyperlink r:id="rId15" w:history="1">
+        <w:r>
+          <w:rPr>
+            <w:rStyle w:val="Hyperlink"/>
+            <w:rFonts w:cstheme="minorHAnsi"/>
+          </w:rPr>
+          <w:t>Issue #4465</w:t>
+        </w:r>
+      </w:hyperlink>
+      <w:r>
+        <w:rPr>
+          <w:rFonts w:cstheme="minorHAnsi"/>
+          <w:color w:val="24292F"/>
+        </w:rPr>
+        <w:t>).</w:t>
+      </w:r>
+    </w:p>
+    <w:p>
+      <w:pPr>
+        <w:shd w:val="clear" w:color="auto" w:fill="FFFFFF"/>
+        <w:spacing w:after="0" w:line="240" w:lineRule="auto"/>
+        <w:ind w:left="2160"/>
+        <w:rPr>
+          <w:rFonts w:cstheme="minorHAnsi"/>
+          <w:color w:val="24292F"/>
+        </w:rPr>
+      </w:pPr>
+      <w:r>
+        <w:rPr>
+          <w:rFonts w:cstheme="minorHAnsi"/>
+          <w:b/>
+          <w:bCs/>
+          <w:color w:val="24292F"/>
+        </w:rPr>
+        <w:t>Active:</w:t>
+      </w:r>
+      <w:r>
+        <w:rPr>
+          <w:rFonts w:cstheme="minorHAnsi"/>
+          <w:color w:val="24292F"/>
+        </w:rPr>
+        <w:t> Active cases = total cases - total recovered - total deaths. This value is for reference only after we stopped to report the recovered cases (see </w:t>
+      </w:r>
+      <w:hyperlink r:id="rId16" w:history="1">
+        <w:r>
+          <w:rPr>
+            <w:rStyle w:val="Hyperlink"/>
+            <w:rFonts w:cstheme="minorHAnsi"/>
+          </w:rPr>
+          <w:t>Issue #4465</w:t>
+        </w:r>
+      </w:hyperlink>
+      <w:r>
+        <w:rPr>
+          <w:rFonts w:cstheme="minorHAnsi"/>
+          <w:color w:val="24292F"/>
+        </w:rPr>
+        <w:t>)</w:t>
+      </w:r>
+    </w:p>
+    <w:p>
+      <w:pPr>
+        <w:shd w:val="clear" w:color="auto" w:fill="FFFFFF"/>
+        <w:spacing w:after="0" w:line="240" w:lineRule="auto"/>
+        <w:ind w:left="2160"/>
+        <w:rPr>
+          <w:rFonts w:cstheme="minorHAnsi"/>
+          <w:color w:val="24292F"/>
+        </w:rPr>
+      </w:pPr>
+      <w:proofErr w:type="spellStart"/>
+      <w:r>
+        <w:rPr>
+          <w:rFonts w:cstheme="minorHAnsi"/>
+          <w:b/>
+          <w:bCs/>
+          <w:color w:val="24292F"/>
+        </w:rPr>
+        <w:t>Incident_Rate</w:t>
+      </w:r>
+      <w:proofErr w:type="spellEnd"/>
+      <w:r>
+        <w:rPr>
+          <w:rFonts w:cstheme="minorHAnsi"/>
+          <w:color w:val="24292F"/>
+        </w:rPr>
+        <w:t>: Incidence Rate = cases per 100,000 persons.</w:t>
+      </w:r>
+    </w:p>
+    <w:p>
+      <w:pPr>
+        <w:shd w:val="clear" w:color="auto" w:fill="FFFFFF"/>
+        <w:spacing w:after="0" w:line="240" w:lineRule="auto"/>
+        <w:ind w:left="2160"/>
+        <w:rPr>
+          <w:rFonts w:cstheme="minorHAnsi"/>
+          <w:color w:val="24292F"/>
+        </w:rPr>
+      </w:pPr>
+      <w:proofErr w:type="spellStart"/>
+      <w:r>
+        <w:rPr>
+          <w:rFonts w:cstheme="minorHAnsi"/>
+          <w:b/>
+          <w:bCs/>
+          <w:color w:val="24292F"/>
+        </w:rPr>
+        <w:t>Case_Fatality_Ratio</w:t>
+      </w:r>
+      <w:proofErr w:type="spellEnd"/>
+      <w:r>
+        <w:rPr>
+          <w:rFonts w:cstheme="minorHAnsi"/>
+          <w:b/>
+          <w:bCs/>
+          <w:color w:val="24292F"/>
+        </w:rPr>
+        <w:t xml:space="preserve"> (%)</w:t>
+      </w:r>
+      <w:r>
+        <w:rPr>
+          <w:rFonts w:cstheme="minorHAnsi"/>
+          <w:color w:val="24292F"/>
+        </w:rPr>
+        <w:t>: Case-Fatality Ratio (%) = Number recorded deaths / Number cases.</w:t>
+      </w:r>
+    </w:p>
+    <w:p>
+      <w:pPr>
+        <w:shd w:val="clear" w:color="auto" w:fill="FFFFFF"/>
+        <w:spacing w:after="0" w:line="240" w:lineRule="auto"/>
+        <w:ind w:left="2160"/>
+        <w:rPr>
+          <w:rFonts w:cstheme="minorHAnsi"/>
+          <w:color w:val="24292F"/>
+        </w:rPr>
+      </w:pPr>
+      <w:r>
+        <w:rPr>
+          <w:rFonts w:cstheme="minorHAnsi"/>
+          <w:color w:val="24292F"/>
+        </w:rPr>
+        <w:t>All cases, deaths, and recoveries reported are based on the date of initial report. Exceptions to this are noted in the "Data Modification" and "Retrospective reporting of (probable) cases and deaths" subsections below.</w:t>
+      </w:r>
+    </w:p>
+    <w:p>
+      <w:pPr>
+        <w:pStyle w:val="Heading3"/>
+        <w:shd w:val="clear" w:color="auto" w:fill="FFFFFF"/>
+        <w:spacing w:before="0" w:beforeAutospacing="0" w:after="0" w:afterAutospacing="0"/>
+        <w:ind w:left="2160"/>
+        <w:rPr>
+          <w:rFonts w:asciiTheme="minorHAnsi" w:hAnsiTheme="minorHAnsi" w:cstheme="minorHAnsi"/>
+          <w:color w:val="24292F"/>
+          <w:sz w:val="22"/>
+          <w:szCs w:val="22"/>
+        </w:rPr>
+      </w:pPr>
+      <w:r>
+        <w:rPr>
+          <w:rFonts w:asciiTheme="minorHAnsi" w:hAnsiTheme="minorHAnsi" w:cstheme="minorHAnsi"/>
+          <w:color w:val="24292F"/>
+          <w:sz w:val="22"/>
+          <w:szCs w:val="22"/>
+        </w:rPr>
+        <w:t>Update frequency</w:t>
+      </w:r>
+    </w:p>
+    <w:p>
+      <w:pPr>
+        <w:shd w:val="clear" w:color="auto" w:fill="FFFFFF"/>
+        <w:spacing w:after="0" w:line="240" w:lineRule="auto"/>
+        <w:ind w:left="2160"/>
+        <w:rPr>
+          <w:rFonts w:cstheme="minorHAnsi"/>
+          <w:color w:val="24292F"/>
+        </w:rPr>
+      </w:pPr>
+      <w:r>
+        <w:rPr>
+          <w:rFonts w:cstheme="minorHAnsi"/>
+          <w:color w:val="24292F"/>
+        </w:rPr>
+        <w:t xml:space="preserve">Since June 15, </w:t>
+      </w:r>
+      <w:proofErr w:type="gramStart"/>
+      <w:r>
+        <w:rPr>
+          <w:rFonts w:cstheme="minorHAnsi"/>
+          <w:color w:val="24292F"/>
+        </w:rPr>
+        <w:t>We</w:t>
+      </w:r>
+      <w:proofErr w:type="gramEnd"/>
+      <w:r>
+        <w:rPr>
+          <w:rFonts w:cstheme="minorHAnsi"/>
+          <w:color w:val="24292F"/>
+        </w:rPr>
+        <w:t xml:space="preserve"> are moving the update time forward to occur between 04:45 and 05:15 GMT to accommodate daily updates from India's Ministry of Health and Family Welfare.</w:t>
+      </w:r>
+    </w:p>
+    <w:p>
+      <w:pPr>
+        <w:shd w:val="clear" w:color="auto" w:fill="FFFFFF"/>
+        <w:spacing w:after="0" w:line="240" w:lineRule="auto"/>
+        <w:ind w:left="2160"/>
+        <w:rPr>
+          <w:rFonts w:cstheme="minorHAnsi"/>
+          <w:color w:val="24292F"/>
+        </w:rPr>
+      </w:pPr>
+      <w:r>
+        <w:rPr>
+          <w:rFonts w:cstheme="minorHAnsi"/>
+          <w:color w:val="24292F"/>
+        </w:rPr>
+        <w:t>Files on and after April 23, once per day between 03:30 and 04:00 UTC.</w:t>
+      </w:r>
+    </w:p>
+    <w:p>
+      <w:pPr>
+        <w:shd w:val="clear" w:color="auto" w:fill="FFFFFF"/>
+        <w:spacing w:after="0" w:line="240" w:lineRule="auto"/>
+        <w:ind w:left="2160"/>
+        <w:rPr>
+          <w:rFonts w:cstheme="minorHAnsi"/>
+          <w:color w:val="24292F"/>
+        </w:rPr>
+      </w:pPr>
+      <w:r>
+        <w:rPr>
+          <w:rFonts w:cstheme="minorHAnsi"/>
+          <w:color w:val="24292F"/>
+        </w:rPr>
+        <w:t>Files from February 2 to April 22: once per day around 23:59 UTC.</w:t>
+      </w:r>
+    </w:p>
+    <w:p>
+      <w:pPr>
+        <w:shd w:val="clear" w:color="auto" w:fill="FFFFFF"/>
+        <w:spacing w:after="0" w:line="240" w:lineRule="auto"/>
+        <w:ind w:left="2160"/>
+        <w:rPr>
+          <w:rFonts w:cstheme="minorHAnsi"/>
+          <w:color w:val="24292F"/>
+        </w:rPr>
+      </w:pPr>
+      <w:r>
+        <w:rPr>
+          <w:rFonts w:cstheme="minorHAnsi"/>
+          <w:color w:val="24292F"/>
+        </w:rPr>
+        <w:t>Files on and before February 1: the last updated files before 23:59 UTC. Sources: </w:t>
+      </w:r>
+      <w:proofErr w:type="spellStart"/>
+      <w:r>
+        <w:rPr>
+          <w:rFonts w:cstheme="minorHAnsi"/>
+          <w:color w:val="24292F"/>
+        </w:rPr>
+        <w:fldChar w:fldCharType="begin"/>
+      </w:r>
+      <w:r>
+        <w:rPr>
+          <w:rFonts w:cstheme="minorHAnsi"/>
+          <w:color w:val="24292F"/>
+        </w:rPr>
+        <w:instrText xml:space="preserve"> HYPERLINK "https://github.com/CSSEGISandData/COVID-19/tree/master/archived_data" </w:instrText>
+      </w:r>
+      <w:r>
+        <w:rPr>
+          <w:rFonts w:cstheme="minorHAnsi"/>
+          <w:color w:val="24292F"/>
+        </w:rPr>
+        <w:fldChar w:fldCharType="separate"/>
+      </w:r>
+      <w:r>
+        <w:rPr>
+          <w:rStyle w:val="Hyperlink"/>
+          <w:rFonts w:cstheme="minorHAnsi"/>
+        </w:rPr>
+        <w:t>archived_data</w:t>
+      </w:r>
+      <w:proofErr w:type="spellEnd"/>
+      <w:r>
+        <w:rPr>
+          <w:rFonts w:cstheme="minorHAnsi"/>
+          <w:color w:val="24292F"/>
+        </w:rPr>
+        <w:fldChar w:fldCharType="end"/>
+      </w:r>
+      <w:r>
+        <w:rPr>
+          <w:rFonts w:cstheme="minorHAnsi"/>
+          <w:color w:val="24292F"/>
+        </w:rPr>
+        <w:t> and dashboard.</w:t>
+      </w:r>
+    </w:p>
+    <w:p>
+      <w:pPr>
+        <w:ind w:left="1800"/>
+        <w:rPr>
+          <w:rFonts w:cstheme="minorHAnsi"/>
+        </w:rPr>
+      </w:pPr>
+    </w:p>
     <w:sectPr>
-      <w:headerReference w:type="default" r:id="rId13"/>
+      <w:headerReference w:type="default" r:id="rId17"/>
       <w:pgSz w:w="11906" w:h="16838"/>
       <w:pgMar w:top="284" w:right="284" w:bottom="284" w:left="284" w:header="709" w:footer="709" w:gutter="0"/>
       <w:cols w:space="708"/>
@@ -895,6 +1747,92 @@
 <file path=word/numbering.xml><?xml version="1.0" encoding="utf-8"?>
 <w:numbering xmlns:wpc="http://schemas.microsoft.com/office/word/2010/wordprocessingCanvas" xmlns:cx="http://schemas.microsoft.com/office/drawing/2014/chartex" xmlns:cx1="http://schemas.microsoft.com/office/drawing/2015/9/8/chartex" xmlns:cx2="http://schemas.microsoft.com/office/drawing/2015/10/21/chartex" xmlns:cx3="http://schemas.microsoft.com/office/drawing/2016/5/9/chartex" xmlns:cx4="http://schemas.microsoft.com/office/drawing/2016/5/10/chartex" xmlns:cx5="http://schemas.microsoft.com/office/drawing/2016/5/11/chartex" xmlns:cx6="http://schemas.microsoft.com/office/drawing/2016/5/12/chartex" xmlns:cx7="http://schemas.microsoft.com/office/drawing/2016/5/13/chartex" xmlns:cx8="http://schemas.microsoft.com/office/drawing/2016/5/14/chartex" xmlns:mc="http://schemas.openxmlformats.org/markup-compatibility/2006" xmlns:aink="http://schemas.microsoft.com/office/drawing/2016/ink" xmlns:am3d="http://schemas.microsoft.com/office/drawing/2017/model3d" xmlns:o="urn:schemas-microsoft-com:office:office" xmlns:r="http://schemas.openxmlformats.org/officeDocument/2006/relationships" xmlns:m="http://schemas.openxmlformats.org/officeDocument/2006/math" xmlns:v="urn:schemas-microsoft-com:vml" xmlns:wp14="http://schemas.microsoft.com/office/word/2010/wordprocessingDrawing" xmlns:wp="http://schemas.openxmlformats.org/drawingml/2006/wordprocessingDrawing" xmlns:w10="urn:schemas-microsoft-com:office:word" xmlns:w="http://schemas.openxmlformats.org/wordprocessingml/2006/main" xmlns:w14="http://schemas.microsoft.com/office/word/2010/wordml" xmlns:w15="http://schemas.microsoft.com/office/word/2012/wordml" xmlns:w16cex="http://schemas.microsoft.com/office/word/2018/wordml/cex" xmlns:w16cid="http://schemas.microsoft.com/office/word/2016/wordml/cid" xmlns:w16="http://schemas.microsoft.com/office/word/2018/wordml" xmlns:w16sdtdh="http://schemas.microsoft.com/office/word/2020/wordml/sdtdatahash" xmlns:w16se="http://schemas.microsoft.com/office/word/2015/wordml/symex" xmlns:wpg="http://schemas.microsoft.com/office/word/2010/wordprocessingGroup" xmlns:wpi="http://schemas.microsoft.com/office/word/2010/wordprocessingInk" xmlns:wne="http://schemas.microsoft.com/office/word/2006/wordml" xmlns:wps="http://schemas.microsoft.com/office/word/2010/wordprocessingShape" mc:Ignorable="w14 w15 w16se w16cid w16 w16cex w16sdtdh wp14">
   <w:abstractNum w:abstractNumId="0" w15:restartNumberingAfterBreak="0">
+    <w:nsid w:val="094839DD"/>
+    <w:multiLevelType w:val="hybridMultilevel"/>
+    <w:tmpl w:val="868AF544"/>
+    <w:lvl w:ilvl="0" w:tplc="FFFFFFFF">
+      <w:start w:val="1"/>
+      <w:numFmt w:val="decimal"/>
+      <w:lvlText w:val="%1."/>
+      <w:lvlJc w:val="left"/>
+      <w:pPr>
+        <w:ind w:left="720" w:hanging="360"/>
+      </w:pPr>
+    </w:lvl>
+    <w:lvl w:ilvl="1" w:tplc="FFFFFFFF" w:tentative="1">
+      <w:start w:val="1"/>
+      <w:numFmt w:val="lowerLetter"/>
+      <w:lvlText w:val="%2."/>
+      <w:lvlJc w:val="left"/>
+      <w:pPr>
+        <w:ind w:left="1440" w:hanging="360"/>
+      </w:pPr>
+    </w:lvl>
+    <w:lvl w:ilvl="2" w:tplc="FFFFFFFF" w:tentative="1">
+      <w:start w:val="1"/>
+      <w:numFmt w:val="lowerRoman"/>
+      <w:lvlText w:val="%3."/>
+      <w:lvlJc w:val="right"/>
+      <w:pPr>
+        <w:ind w:left="2160" w:hanging="180"/>
+      </w:pPr>
+    </w:lvl>
+    <w:lvl w:ilvl="3" w:tplc="FFFFFFFF" w:tentative="1">
+      <w:start w:val="1"/>
+      <w:numFmt w:val="decimal"/>
+      <w:lvlText w:val="%4."/>
+      <w:lvlJc w:val="left"/>
+      <w:pPr>
+        <w:ind w:left="2880" w:hanging="360"/>
+      </w:pPr>
+    </w:lvl>
+    <w:lvl w:ilvl="4" w:tplc="FFFFFFFF" w:tentative="1">
+      <w:start w:val="1"/>
+      <w:numFmt w:val="lowerLetter"/>
+      <w:lvlText w:val="%5."/>
+      <w:lvlJc w:val="left"/>
+      <w:pPr>
+        <w:ind w:left="3600" w:hanging="360"/>
+      </w:pPr>
+    </w:lvl>
+    <w:lvl w:ilvl="5" w:tplc="FFFFFFFF" w:tentative="1">
+      <w:start w:val="1"/>
+      <w:numFmt w:val="lowerRoman"/>
+      <w:lvlText w:val="%6."/>
+      <w:lvlJc w:val="right"/>
+      <w:pPr>
+        <w:ind w:left="4320" w:hanging="180"/>
+      </w:pPr>
+    </w:lvl>
+    <w:lvl w:ilvl="6" w:tplc="FFFFFFFF" w:tentative="1">
+      <w:start w:val="1"/>
+      <w:numFmt w:val="decimal"/>
+      <w:lvlText w:val="%7."/>
+      <w:lvlJc w:val="left"/>
+      <w:pPr>
+        <w:ind w:left="5040" w:hanging="360"/>
+      </w:pPr>
+    </w:lvl>
+    <w:lvl w:ilvl="7" w:tplc="FFFFFFFF" w:tentative="1">
+      <w:start w:val="1"/>
+      <w:numFmt w:val="lowerLetter"/>
+      <w:lvlText w:val="%8."/>
+      <w:lvlJc w:val="left"/>
+      <w:pPr>
+        <w:ind w:left="5760" w:hanging="360"/>
+      </w:pPr>
+    </w:lvl>
+    <w:lvl w:ilvl="8" w:tplc="FFFFFFFF" w:tentative="1">
+      <w:start w:val="1"/>
+      <w:numFmt w:val="lowerRoman"/>
+      <w:lvlText w:val="%9."/>
+      <w:lvlJc w:val="right"/>
+      <w:pPr>
+        <w:ind w:left="6480" w:hanging="180"/>
+      </w:pPr>
+    </w:lvl>
+  </w:abstractNum>
+  <w:abstractNum w:abstractNumId="1" w15:restartNumberingAfterBreak="0">
     <w:nsid w:val="0C000B42"/>
     <w:multiLevelType w:val="hybridMultilevel"/>
     <w:tmpl w:val="5EB233C8"/>
@@ -980,7 +1918,7 @@
       </w:pPr>
     </w:lvl>
   </w:abstractNum>
-  <w:abstractNum w:abstractNumId="1" w15:restartNumberingAfterBreak="0">
+  <w:abstractNum w:abstractNumId="2" w15:restartNumberingAfterBreak="0">
     <w:nsid w:val="1AEE5EB7"/>
     <w:multiLevelType w:val="hybridMultilevel"/>
     <w:tmpl w:val="9F449C12"/>
@@ -1066,7 +2004,7 @@
       </w:pPr>
     </w:lvl>
   </w:abstractNum>
-  <w:abstractNum w:abstractNumId="2" w15:restartNumberingAfterBreak="0">
+  <w:abstractNum w:abstractNumId="3" w15:restartNumberingAfterBreak="0">
     <w:nsid w:val="200A528F"/>
     <w:multiLevelType w:val="hybridMultilevel"/>
     <w:tmpl w:val="1C94A5E2"/>
@@ -1179,7 +2117,242 @@
       </w:rPr>
     </w:lvl>
   </w:abstractNum>
-  <w:abstractNum w:abstractNumId="3" w15:restartNumberingAfterBreak="0">
+  <w:abstractNum w:abstractNumId="4" w15:restartNumberingAfterBreak="0">
+    <w:nsid w:val="329E0499"/>
+    <w:multiLevelType w:val="multilevel"/>
+    <w:tmpl w:val="2ECA3FA4"/>
+    <w:lvl w:ilvl="0">
+      <w:start w:val="1"/>
+      <w:numFmt w:val="bullet"/>
+      <w:lvlText w:val=""/>
+      <w:lvlJc w:val="left"/>
+      <w:pPr>
+        <w:tabs>
+          <w:tab w:val="num" w:pos="720"/>
+        </w:tabs>
+        <w:ind w:left="720" w:hanging="360"/>
+      </w:pPr>
+      <w:rPr>
+        <w:rFonts w:ascii="Symbol" w:hAnsi="Symbol" w:hint="default"/>
+        <w:sz w:val="20"/>
+      </w:rPr>
+    </w:lvl>
+    <w:lvl w:ilvl="1" w:tentative="1">
+      <w:start w:val="1"/>
+      <w:numFmt w:val="bullet"/>
+      <w:lvlText w:val="o"/>
+      <w:lvlJc w:val="left"/>
+      <w:pPr>
+        <w:tabs>
+          <w:tab w:val="num" w:pos="1440"/>
+        </w:tabs>
+        <w:ind w:left="1440" w:hanging="360"/>
+      </w:pPr>
+      <w:rPr>
+        <w:rFonts w:ascii="Courier New" w:hAnsi="Courier New" w:hint="default"/>
+        <w:sz w:val="20"/>
+      </w:rPr>
+    </w:lvl>
+    <w:lvl w:ilvl="2" w:tentative="1">
+      <w:start w:val="1"/>
+      <w:numFmt w:val="bullet"/>
+      <w:lvlText w:val=""/>
+      <w:lvlJc w:val="left"/>
+      <w:pPr>
+        <w:tabs>
+          <w:tab w:val="num" w:pos="2160"/>
+        </w:tabs>
+        <w:ind w:left="2160" w:hanging="360"/>
+      </w:pPr>
+      <w:rPr>
+        <w:rFonts w:ascii="Wingdings" w:hAnsi="Wingdings" w:hint="default"/>
+        <w:sz w:val="20"/>
+      </w:rPr>
+    </w:lvl>
+    <w:lvl w:ilvl="3" w:tentative="1">
+      <w:start w:val="1"/>
+      <w:numFmt w:val="bullet"/>
+      <w:lvlText w:val=""/>
+      <w:lvlJc w:val="left"/>
+      <w:pPr>
+        <w:tabs>
+          <w:tab w:val="num" w:pos="2880"/>
+        </w:tabs>
+        <w:ind w:left="2880" w:hanging="360"/>
+      </w:pPr>
+      <w:rPr>
+        <w:rFonts w:ascii="Wingdings" w:hAnsi="Wingdings" w:hint="default"/>
+        <w:sz w:val="20"/>
+      </w:rPr>
+    </w:lvl>
+    <w:lvl w:ilvl="4" w:tentative="1">
+      <w:start w:val="1"/>
+      <w:numFmt w:val="bullet"/>
+      <w:lvlText w:val=""/>
+      <w:lvlJc w:val="left"/>
+      <w:pPr>
+        <w:tabs>
+          <w:tab w:val="num" w:pos="3600"/>
+        </w:tabs>
+        <w:ind w:left="3600" w:hanging="360"/>
+      </w:pPr>
+      <w:rPr>
+        <w:rFonts w:ascii="Wingdings" w:hAnsi="Wingdings" w:hint="default"/>
+        <w:sz w:val="20"/>
+      </w:rPr>
+    </w:lvl>
+    <w:lvl w:ilvl="5" w:tentative="1">
+      <w:start w:val="1"/>
+      <w:numFmt w:val="bullet"/>
+      <w:lvlText w:val=""/>
+      <w:lvlJc w:val="left"/>
+      <w:pPr>
+        <w:tabs>
+          <w:tab w:val="num" w:pos="4320"/>
+        </w:tabs>
+        <w:ind w:left="4320" w:hanging="360"/>
+      </w:pPr>
+      <w:rPr>
+        <w:rFonts w:ascii="Wingdings" w:hAnsi="Wingdings" w:hint="default"/>
+        <w:sz w:val="20"/>
+      </w:rPr>
+    </w:lvl>
+    <w:lvl w:ilvl="6" w:tentative="1">
+      <w:start w:val="1"/>
+      <w:numFmt w:val="bullet"/>
+      <w:lvlText w:val=""/>
+      <w:lvlJc w:val="left"/>
+      <w:pPr>
+        <w:tabs>
+          <w:tab w:val="num" w:pos="5040"/>
+        </w:tabs>
+        <w:ind w:left="5040" w:hanging="360"/>
+      </w:pPr>
+      <w:rPr>
+        <w:rFonts w:ascii="Wingdings" w:hAnsi="Wingdings" w:hint="default"/>
+        <w:sz w:val="20"/>
+      </w:rPr>
+    </w:lvl>
+    <w:lvl w:ilvl="7" w:tentative="1">
+      <w:start w:val="1"/>
+      <w:numFmt w:val="bullet"/>
+      <w:lvlText w:val=""/>
+      <w:lvlJc w:val="left"/>
+      <w:pPr>
+        <w:tabs>
+          <w:tab w:val="num" w:pos="5760"/>
+        </w:tabs>
+        <w:ind w:left="5760" w:hanging="360"/>
+      </w:pPr>
+      <w:rPr>
+        <w:rFonts w:ascii="Wingdings" w:hAnsi="Wingdings" w:hint="default"/>
+        <w:sz w:val="20"/>
+      </w:rPr>
+    </w:lvl>
+    <w:lvl w:ilvl="8" w:tentative="1">
+      <w:start w:val="1"/>
+      <w:numFmt w:val="bullet"/>
+      <w:lvlText w:val=""/>
+      <w:lvlJc w:val="left"/>
+      <w:pPr>
+        <w:tabs>
+          <w:tab w:val="num" w:pos="6480"/>
+        </w:tabs>
+        <w:ind w:left="6480" w:hanging="360"/>
+      </w:pPr>
+      <w:rPr>
+        <w:rFonts w:ascii="Wingdings" w:hAnsi="Wingdings" w:hint="default"/>
+        <w:sz w:val="20"/>
+      </w:rPr>
+    </w:lvl>
+  </w:abstractNum>
+  <w:abstractNum w:abstractNumId="5" w15:restartNumberingAfterBreak="0">
+    <w:nsid w:val="461C6959"/>
+    <w:multiLevelType w:val="hybridMultilevel"/>
+    <w:tmpl w:val="9864A50A"/>
+    <w:lvl w:ilvl="0" w:tplc="0C090011">
+      <w:start w:val="1"/>
+      <w:numFmt w:val="decimal"/>
+      <w:lvlText w:val="%1)"/>
+      <w:lvlJc w:val="left"/>
+      <w:pPr>
+        <w:ind w:left="720" w:hanging="360"/>
+      </w:pPr>
+    </w:lvl>
+    <w:lvl w:ilvl="1" w:tplc="FFFFFFFF" w:tentative="1">
+      <w:start w:val="1"/>
+      <w:numFmt w:val="lowerLetter"/>
+      <w:lvlText w:val="%2."/>
+      <w:lvlJc w:val="left"/>
+      <w:pPr>
+        <w:ind w:left="1440" w:hanging="360"/>
+      </w:pPr>
+    </w:lvl>
+    <w:lvl w:ilvl="2" w:tplc="FFFFFFFF" w:tentative="1">
+      <w:start w:val="1"/>
+      <w:numFmt w:val="lowerRoman"/>
+      <w:lvlText w:val="%3."/>
+      <w:lvlJc w:val="right"/>
+      <w:pPr>
+        <w:ind w:left="2160" w:hanging="180"/>
+      </w:pPr>
+    </w:lvl>
+    <w:lvl w:ilvl="3" w:tplc="FFFFFFFF" w:tentative="1">
+      <w:start w:val="1"/>
+      <w:numFmt w:val="decimal"/>
+      <w:lvlText w:val="%4."/>
+      <w:lvlJc w:val="left"/>
+      <w:pPr>
+        <w:ind w:left="2880" w:hanging="360"/>
+      </w:pPr>
+    </w:lvl>
+    <w:lvl w:ilvl="4" w:tplc="FFFFFFFF" w:tentative="1">
+      <w:start w:val="1"/>
+      <w:numFmt w:val="lowerLetter"/>
+      <w:lvlText w:val="%5."/>
+      <w:lvlJc w:val="left"/>
+      <w:pPr>
+        <w:ind w:left="3600" w:hanging="360"/>
+      </w:pPr>
+    </w:lvl>
+    <w:lvl w:ilvl="5" w:tplc="FFFFFFFF" w:tentative="1">
+      <w:start w:val="1"/>
+      <w:numFmt w:val="lowerRoman"/>
+      <w:lvlText w:val="%6."/>
+      <w:lvlJc w:val="right"/>
+      <w:pPr>
+        <w:ind w:left="4320" w:hanging="180"/>
+      </w:pPr>
+    </w:lvl>
+    <w:lvl w:ilvl="6" w:tplc="FFFFFFFF" w:tentative="1">
+      <w:start w:val="1"/>
+      <w:numFmt w:val="decimal"/>
+      <w:lvlText w:val="%7."/>
+      <w:lvlJc w:val="left"/>
+      <w:pPr>
+        <w:ind w:left="5040" w:hanging="360"/>
+      </w:pPr>
+    </w:lvl>
+    <w:lvl w:ilvl="7" w:tplc="FFFFFFFF" w:tentative="1">
+      <w:start w:val="1"/>
+      <w:numFmt w:val="lowerLetter"/>
+      <w:lvlText w:val="%8."/>
+      <w:lvlJc w:val="left"/>
+      <w:pPr>
+        <w:ind w:left="5760" w:hanging="360"/>
+      </w:pPr>
+    </w:lvl>
+    <w:lvl w:ilvl="8" w:tplc="FFFFFFFF" w:tentative="1">
+      <w:start w:val="1"/>
+      <w:numFmt w:val="lowerRoman"/>
+      <w:lvlText w:val="%9."/>
+      <w:lvlJc w:val="right"/>
+      <w:pPr>
+        <w:ind w:left="6480" w:hanging="180"/>
+      </w:pPr>
+    </w:lvl>
+  </w:abstractNum>
+  <w:abstractNum w:abstractNumId="6" w15:restartNumberingAfterBreak="0">
     <w:nsid w:val="5E411AEB"/>
     <w:multiLevelType w:val="hybridMultilevel"/>
     <w:tmpl w:val="C87817B0"/>
@@ -1265,10 +2438,10 @@
       </w:pPr>
     </w:lvl>
   </w:abstractNum>
-  <w:abstractNum w:abstractNumId="4" w15:restartNumberingAfterBreak="0">
+  <w:abstractNum w:abstractNumId="7" w15:restartNumberingAfterBreak="0">
     <w:nsid w:val="65FA6A36"/>
     <w:multiLevelType w:val="hybridMultilevel"/>
-    <w:tmpl w:val="236C281C"/>
+    <w:tmpl w:val="868AF544"/>
     <w:lvl w:ilvl="0" w:tplc="0C09000F">
       <w:start w:val="1"/>
       <w:numFmt w:val="decimal"/>
@@ -1351,20 +2524,181 @@
       </w:pPr>
     </w:lvl>
   </w:abstractNum>
+  <w:abstractNum w:abstractNumId="8" w15:restartNumberingAfterBreak="0">
+    <w:nsid w:val="77EB378F"/>
+    <w:multiLevelType w:val="multilevel"/>
+    <w:tmpl w:val="6302A084"/>
+    <w:lvl w:ilvl="0">
+      <w:start w:val="1"/>
+      <w:numFmt w:val="bullet"/>
+      <w:lvlText w:val=""/>
+      <w:lvlJc w:val="left"/>
+      <w:pPr>
+        <w:tabs>
+          <w:tab w:val="num" w:pos="720"/>
+        </w:tabs>
+        <w:ind w:left="720" w:hanging="360"/>
+      </w:pPr>
+      <w:rPr>
+        <w:rFonts w:ascii="Symbol" w:hAnsi="Symbol" w:hint="default"/>
+        <w:sz w:val="20"/>
+      </w:rPr>
+    </w:lvl>
+    <w:lvl w:ilvl="1" w:tentative="1">
+      <w:start w:val="1"/>
+      <w:numFmt w:val="bullet"/>
+      <w:lvlText w:val="o"/>
+      <w:lvlJc w:val="left"/>
+      <w:pPr>
+        <w:tabs>
+          <w:tab w:val="num" w:pos="1440"/>
+        </w:tabs>
+        <w:ind w:left="1440" w:hanging="360"/>
+      </w:pPr>
+      <w:rPr>
+        <w:rFonts w:ascii="Courier New" w:hAnsi="Courier New" w:hint="default"/>
+        <w:sz w:val="20"/>
+      </w:rPr>
+    </w:lvl>
+    <w:lvl w:ilvl="2" w:tentative="1">
+      <w:start w:val="1"/>
+      <w:numFmt w:val="bullet"/>
+      <w:lvlText w:val=""/>
+      <w:lvlJc w:val="left"/>
+      <w:pPr>
+        <w:tabs>
+          <w:tab w:val="num" w:pos="2160"/>
+        </w:tabs>
+        <w:ind w:left="2160" w:hanging="360"/>
+      </w:pPr>
+      <w:rPr>
+        <w:rFonts w:ascii="Wingdings" w:hAnsi="Wingdings" w:hint="default"/>
+        <w:sz w:val="20"/>
+      </w:rPr>
+    </w:lvl>
+    <w:lvl w:ilvl="3" w:tentative="1">
+      <w:start w:val="1"/>
+      <w:numFmt w:val="bullet"/>
+      <w:lvlText w:val=""/>
+      <w:lvlJc w:val="left"/>
+      <w:pPr>
+        <w:tabs>
+          <w:tab w:val="num" w:pos="2880"/>
+        </w:tabs>
+        <w:ind w:left="2880" w:hanging="360"/>
+      </w:pPr>
+      <w:rPr>
+        <w:rFonts w:ascii="Wingdings" w:hAnsi="Wingdings" w:hint="default"/>
+        <w:sz w:val="20"/>
+      </w:rPr>
+    </w:lvl>
+    <w:lvl w:ilvl="4" w:tentative="1">
+      <w:start w:val="1"/>
+      <w:numFmt w:val="bullet"/>
+      <w:lvlText w:val=""/>
+      <w:lvlJc w:val="left"/>
+      <w:pPr>
+        <w:tabs>
+          <w:tab w:val="num" w:pos="3600"/>
+        </w:tabs>
+        <w:ind w:left="3600" w:hanging="360"/>
+      </w:pPr>
+      <w:rPr>
+        <w:rFonts w:ascii="Wingdings" w:hAnsi="Wingdings" w:hint="default"/>
+        <w:sz w:val="20"/>
+      </w:rPr>
+    </w:lvl>
+    <w:lvl w:ilvl="5" w:tentative="1">
+      <w:start w:val="1"/>
+      <w:numFmt w:val="bullet"/>
+      <w:lvlText w:val=""/>
+      <w:lvlJc w:val="left"/>
+      <w:pPr>
+        <w:tabs>
+          <w:tab w:val="num" w:pos="4320"/>
+        </w:tabs>
+        <w:ind w:left="4320" w:hanging="360"/>
+      </w:pPr>
+      <w:rPr>
+        <w:rFonts w:ascii="Wingdings" w:hAnsi="Wingdings" w:hint="default"/>
+        <w:sz w:val="20"/>
+      </w:rPr>
+    </w:lvl>
+    <w:lvl w:ilvl="6" w:tentative="1">
+      <w:start w:val="1"/>
+      <w:numFmt w:val="bullet"/>
+      <w:lvlText w:val=""/>
+      <w:lvlJc w:val="left"/>
+      <w:pPr>
+        <w:tabs>
+          <w:tab w:val="num" w:pos="5040"/>
+        </w:tabs>
+        <w:ind w:left="5040" w:hanging="360"/>
+      </w:pPr>
+      <w:rPr>
+        <w:rFonts w:ascii="Wingdings" w:hAnsi="Wingdings" w:hint="default"/>
+        <w:sz w:val="20"/>
+      </w:rPr>
+    </w:lvl>
+    <w:lvl w:ilvl="7" w:tentative="1">
+      <w:start w:val="1"/>
+      <w:numFmt w:val="bullet"/>
+      <w:lvlText w:val=""/>
+      <w:lvlJc w:val="left"/>
+      <w:pPr>
+        <w:tabs>
+          <w:tab w:val="num" w:pos="5760"/>
+        </w:tabs>
+        <w:ind w:left="5760" w:hanging="360"/>
+      </w:pPr>
+      <w:rPr>
+        <w:rFonts w:ascii="Wingdings" w:hAnsi="Wingdings" w:hint="default"/>
+        <w:sz w:val="20"/>
+      </w:rPr>
+    </w:lvl>
+    <w:lvl w:ilvl="8" w:tentative="1">
+      <w:start w:val="1"/>
+      <w:numFmt w:val="bullet"/>
+      <w:lvlText w:val=""/>
+      <w:lvlJc w:val="left"/>
+      <w:pPr>
+        <w:tabs>
+          <w:tab w:val="num" w:pos="6480"/>
+        </w:tabs>
+        <w:ind w:left="6480" w:hanging="360"/>
+      </w:pPr>
+      <w:rPr>
+        <w:rFonts w:ascii="Wingdings" w:hAnsi="Wingdings" w:hint="default"/>
+        <w:sz w:val="20"/>
+      </w:rPr>
+    </w:lvl>
+  </w:abstractNum>
   <w:num w:numId="1">
+    <w:abstractNumId w:val="7"/>
+  </w:num>
+  <w:num w:numId="2">
+    <w:abstractNumId w:val="2"/>
+  </w:num>
+  <w:num w:numId="3">
+    <w:abstractNumId w:val="1"/>
+  </w:num>
+  <w:num w:numId="4">
+    <w:abstractNumId w:val="6"/>
+  </w:num>
+  <w:num w:numId="5">
+    <w:abstractNumId w:val="3"/>
+  </w:num>
+  <w:num w:numId="6">
     <w:abstractNumId w:val="4"/>
   </w:num>
-  <w:num w:numId="2">
-    <w:abstractNumId w:val="1"/>
+  <w:num w:numId="7">
+    <w:abstractNumId w:val="8"/>
   </w:num>
-  <w:num w:numId="3">
+  <w:num w:numId="8">
     <w:abstractNumId w:val="0"/>
   </w:num>
-  <w:num w:numId="4">
-    <w:abstractNumId w:val="3"/>
-  </w:num>
-  <w:num w:numId="5">
-    <w:abstractNumId w:val="2"/>
+  <w:num w:numId="9">
+    <w:abstractNumId w:val="5"/>
   </w:num>
 </w:numbering>
 </file>
@@ -1768,6 +3102,26 @@
     <w:name w:val="Normal"/>
     <w:qFormat/>
   </w:style>
+  <w:style w:type="paragraph" w:styleId="Heading3">
+    <w:name w:val="heading 3"/>
+    <w:basedOn w:val="Normal"/>
+    <w:link w:val="Heading3Char"/>
+    <w:uiPriority w:val="9"/>
+    <w:qFormat/>
+    <w:rsid w:val="007A78D0"/>
+    <w:pPr>
+      <w:spacing w:before="100" w:beforeAutospacing="1" w:after="100" w:afterAutospacing="1" w:line="240" w:lineRule="auto"/>
+      <w:outlineLvl w:val="2"/>
+    </w:pPr>
+    <w:rPr>
+      <w:rFonts w:ascii="Times New Roman" w:eastAsia="Times New Roman" w:hAnsi="Times New Roman" w:cs="Times New Roman"/>
+      <w:b/>
+      <w:bCs/>
+      <w:sz w:val="27"/>
+      <w:szCs w:val="27"/>
+      <w:lang w:eastAsia="en-AU"/>
+    </w:rPr>
+  </w:style>
   <w:style w:type="character" w:default="1" w:styleId="DefaultParagraphFont">
     <w:name w:val="Default Paragraph Font"/>
     <w:uiPriority w:val="1"/>
@@ -1904,6 +3258,38 @@
     <w:rPr>
       <w:b/>
       <w:bCs/>
+    </w:rPr>
+  </w:style>
+  <w:style w:type="character" w:customStyle="1" w:styleId="Heading3Char">
+    <w:name w:val="Heading 3 Char"/>
+    <w:basedOn w:val="DefaultParagraphFont"/>
+    <w:link w:val="Heading3"/>
+    <w:uiPriority w:val="9"/>
+    <w:rsid w:val="007A78D0"/>
+    <w:rPr>
+      <w:rFonts w:ascii="Times New Roman" w:eastAsia="Times New Roman" w:hAnsi="Times New Roman" w:cs="Times New Roman"/>
+      <w:b/>
+      <w:bCs/>
+      <w:sz w:val="27"/>
+      <w:szCs w:val="27"/>
+      <w:lang w:eastAsia="en-AU"/>
+    </w:rPr>
+  </w:style>
+  <w:style w:type="paragraph" w:styleId="NormalWeb">
+    <w:name w:val="Normal (Web)"/>
+    <w:basedOn w:val="Normal"/>
+    <w:uiPriority w:val="99"/>
+    <w:semiHidden/>
+    <w:unhideWhenUsed/>
+    <w:rsid w:val="007A78D0"/>
+    <w:pPr>
+      <w:spacing w:before="100" w:beforeAutospacing="1" w:after="100" w:afterAutospacing="1" w:line="240" w:lineRule="auto"/>
+    </w:pPr>
+    <w:rPr>
+      <w:rFonts w:ascii="Times New Roman" w:eastAsia="Times New Roman" w:hAnsi="Times New Roman" w:cs="Times New Roman"/>
+      <w:sz w:val="24"/>
+      <w:szCs w:val="24"/>
+      <w:lang w:eastAsia="en-AU"/>
     </w:rPr>
   </w:style>
 </w:styles>

</xml_diff>

<commit_message>
added project_proposal to reflect jhu_times_series dataset link
</commit_message>
<xml_diff>
--- a/07-project-1-challenge/project_proposal/eritufjohmik_project_proposal.docx
+++ b/07-project-1-challenge/project_proposal/eritufjohmik_project_proposal.docx
@@ -213,13 +213,27 @@
         </w:numPr>
       </w:pPr>
       <w:r>
-        <w:t>What is the relationship between “unvaccinated” Covid patients versus “total” Covid patients for the following categories</w:t>
+        <w:t>What is the relationship between “unvaccinated” Covid patients versus “</w:t>
+      </w:r>
+      <w:r>
+        <w:t>vaccinated</w:t>
+      </w:r>
+      <w:r>
+        <w:t>” Covid patients for the following categories</w:t>
       </w:r>
       <w:r>
         <w:t xml:space="preserve"> in selected countries</w:t>
       </w:r>
       <w:r>
         <w:t>?</w:t>
+      </w:r>
+      <w:r>
+        <w:tab/>
+        <w:t>Pie chart vaccinated vs unvaccinated</w:t>
+      </w:r>
+      <w:r>
+        <w:tab/>
+        <w:t>Erika</w:t>
       </w:r>
     </w:p>
     <w:p>
@@ -231,7 +245,27 @@
         </w:numPr>
       </w:pPr>
       <w:r>
-        <w:t>Total Covid cases</w:t>
+        <w:t>Vaccination rates per country</w:t>
+      </w:r>
+      <w:r>
+        <w:tab/>
+      </w:r>
+      <w:r>
+        <w:tab/>
+        <w:t>Bar chart?</w:t>
+      </w:r>
+      <w:r>
+        <w:tab/>
+      </w:r>
+      <w:r>
+        <w:tab/>
+      </w:r>
+      <w:r>
+        <w:tab/>
+      </w:r>
+      <w:r>
+        <w:tab/>
+        <w:t>Erika</w:t>
       </w:r>
     </w:p>
     <w:p>
@@ -243,7 +277,30 @@
         </w:numPr>
       </w:pPr>
       <w:r>
-        <w:t>Total Covid hospitalisations</w:t>
+        <w:t>Total Covid cases</w:t>
+      </w:r>
+      <w:r>
+        <w:tab/>
+      </w:r>
+      <w:r>
+        <w:tab/>
+      </w:r>
+      <w:r>
+        <w:tab/>
+        <w:t>Bar chart?</w:t>
+      </w:r>
+      <w:r>
+        <w:tab/>
+      </w:r>
+      <w:r>
+        <w:tab/>
+      </w:r>
+      <w:r>
+        <w:tab/>
+      </w:r>
+      <w:r>
+        <w:tab/>
+        <w:t>Erika</w:t>
       </w:r>
     </w:p>
     <w:p>
@@ -255,7 +312,27 @@
         </w:numPr>
       </w:pPr>
       <w:r>
-        <w:t>Total covid cases recovered</w:t>
+        <w:t>Total Covid hospitalisations</w:t>
+      </w:r>
+      <w:r>
+        <w:tab/>
+      </w:r>
+      <w:r>
+        <w:tab/>
+        <w:t>Bar chart?</w:t>
+      </w:r>
+      <w:r>
+        <w:tab/>
+      </w:r>
+      <w:r>
+        <w:tab/>
+      </w:r>
+      <w:r>
+        <w:tab/>
+      </w:r>
+      <w:r>
+        <w:tab/>
+        <w:t>John</w:t>
       </w:r>
     </w:p>
     <w:p>
@@ -267,7 +344,27 @@
         </w:numPr>
       </w:pPr>
       <w:r>
-        <w:t>Total Covid deaths</w:t>
+        <w:t>Total covid cases recovered</w:t>
+      </w:r>
+      <w:r>
+        <w:tab/>
+      </w:r>
+      <w:r>
+        <w:tab/>
+        <w:t>Bar chart?</w:t>
+      </w:r>
+      <w:r>
+        <w:tab/>
+      </w:r>
+      <w:r>
+        <w:tab/>
+      </w:r>
+      <w:r>
+        <w:tab/>
+      </w:r>
+      <w:r>
+        <w:tab/>
+        <w:t>John</w:t>
       </w:r>
     </w:p>
     <w:p>
@@ -279,10 +376,29 @@
         </w:numPr>
       </w:pPr>
       <w:r>
-        <w:t xml:space="preserve">Mortality rates </w:t>
-      </w:r>
-      <w:r>
-        <w:t>per 100,000 population</w:t>
+        <w:t>Total Covid deaths</w:t>
+      </w:r>
+      <w:r>
+        <w:tab/>
+      </w:r>
+      <w:r>
+        <w:tab/>
+      </w:r>
+      <w:r>
+        <w:tab/>
+      </w:r>
+      <w:r>
+        <w:t>Bar chart with 3-bars</w:t>
+      </w:r>
+      <w:r>
+        <w:tab/>
+      </w:r>
+      <w:r>
+        <w:tab/>
+      </w:r>
+      <w:r>
+        <w:tab/>
+        <w:t>John</w:t>
       </w:r>
     </w:p>
     <w:p>
@@ -294,7 +410,56 @@
         </w:numPr>
       </w:pPr>
       <w:r>
+        <w:t xml:space="preserve">Mortality rates </w:t>
+      </w:r>
+      <w:r>
+        <w:t>per 100,000 population</w:t>
+      </w:r>
+      <w:r>
+        <w:tab/>
+        <w:t>Bar chart</w:t>
+      </w:r>
+      <w:r>
+        <w:tab/>
+      </w:r>
+      <w:r>
+        <w:tab/>
+      </w:r>
+      <w:r>
+        <w:tab/>
+      </w:r>
+      <w:r>
+        <w:tab/>
+        <w:t>Mike</w:t>
+      </w:r>
+    </w:p>
+    <w:p>
+      <w:pPr>
+        <w:pStyle w:val="ListParagraph"/>
+        <w:numPr>
+          <w:ilvl w:val="1"/>
+          <w:numId w:val="4"/>
+        </w:numPr>
+      </w:pPr>
+      <w:r>
         <w:t xml:space="preserve">Mortality rates – case / fatality ratio </w:t>
+      </w:r>
+      <w:r>
+        <w:tab/>
+        <w:t>Bar chart</w:t>
+      </w:r>
+      <w:r>
+        <w:tab/>
+      </w:r>
+      <w:r>
+        <w:tab/>
+      </w:r>
+      <w:r>
+        <w:tab/>
+      </w:r>
+      <w:r>
+        <w:tab/>
+        <w:t>Mike</w:t>
       </w:r>
     </w:p>
     <w:p>
@@ -306,10 +471,26 @@
         </w:numPr>
       </w:pPr>
       <w:r>
-        <w:t>What countries / areas will be most impacted</w:t>
-      </w:r>
-      <w:r>
-        <w:t xml:space="preserve"> </w:t>
+        <w:t>Regression analysis goes here after charting</w:t>
+      </w:r>
+      <w:r>
+        <w:tab/>
+      </w:r>
+      <w:r>
+        <w:tab/>
+      </w:r>
+      <w:r>
+        <w:tab/>
+      </w:r>
+      <w:r>
+        <w:tab/>
+      </w:r>
+      <w:r>
+        <w:tab/>
+      </w:r>
+      <w:r>
+        <w:tab/>
+        <w:t>Mike</w:t>
       </w:r>
     </w:p>
     <w:p>
@@ -321,7 +502,13 @@
         </w:numPr>
       </w:pPr>
       <w:r>
-        <w:t>What countries / areas will be least impacted?</w:t>
+        <w:t>What countries / areas will be most impacted</w:t>
+      </w:r>
+      <w:r>
+        <w:tab/>
+      </w:r>
+      <w:r>
+        <w:t xml:space="preserve"> </w:t>
       </w:r>
     </w:p>
     <w:p>
@@ -333,24 +520,54 @@
         </w:numPr>
       </w:pPr>
       <w:r>
-        <w:t>What will be the impact of the spread of Covid-19 for mental health trends</w:t>
-      </w:r>
-      <w:r>
-        <w:t>?</w:t>
-      </w:r>
-    </w:p>
-    <w:p>
-      <w:pPr>
-        <w:pStyle w:val="ListParagraph"/>
-        <w:ind w:left="1440"/>
-      </w:pPr>
+        <w:t>What countries / areas will be least impacted?</w:t>
+      </w:r>
     </w:p>
     <w:p>
       <w:pPr>
         <w:pStyle w:val="ListParagraph"/>
         <w:numPr>
           <w:ilvl w:val="0"/>
-          <w:numId w:val="1"/>
+          <w:numId w:val="4"/>
+        </w:numPr>
+        <w:spacing w:after="0"/>
+      </w:pPr>
+      <w:r>
+        <w:t xml:space="preserve">Optional - </w:t>
+      </w:r>
+      <w:r>
+        <w:t>What will be the impact of the spread of Covid-19 for mental health trends?</w:t>
+      </w:r>
+    </w:p>
+    <w:p>
+      <w:pPr>
+        <w:spacing w:after="0"/>
+        <w:ind w:left="1440"/>
+      </w:pPr>
+      <w:r>
+        <w:t>Source datasets from ABS. Oz Health</w:t>
+      </w:r>
+    </w:p>
+    <w:p>
+      <w:pPr>
+        <w:pStyle w:val="ListParagraph"/>
+        <w:numPr>
+          <w:ilvl w:val="0"/>
+          <w:numId w:val="4"/>
+        </w:numPr>
+        <w:spacing w:after="0"/>
+      </w:pPr>
+      <w:r>
+        <w:t>Optional – Adverse reactions to vaccinations</w:t>
+      </w:r>
+    </w:p>
+    <w:p/>
+    <w:p>
+      <w:pPr>
+        <w:pStyle w:val="ListParagraph"/>
+        <w:numPr>
+          <w:ilvl w:val="0"/>
+          <w:numId w:val="11"/>
         </w:numPr>
       </w:pPr>
       <w:r>
@@ -369,6 +586,9 @@
       </w:r>
       <w:r>
         <w:t>:</w:t>
+      </w:r>
+      <w:r>
+        <w:t xml:space="preserve"> </w:t>
       </w:r>
     </w:p>
     <w:p>
@@ -420,63 +640,146 @@
       <w:pPr>
         <w:spacing w:after="0"/>
         <w:ind w:left="1440"/>
-      </w:pPr>
-      <w:r>
-        <w:rPr>
-          <w:rFonts w:cstheme="minorHAnsi"/>
-        </w:rPr>
-        <w:t>“</w:t>
-      </w:r>
-      <w:r>
-        <w:rPr>
-          <w:rFonts w:cstheme="minorHAnsi"/>
-        </w:rPr>
-        <w:t xml:space="preserve">JHU - </w:t>
-      </w:r>
+        <w:rPr>
+          <w:highlight w:val="yellow"/>
+        </w:rPr>
+      </w:pPr>
+      <w:r>
+        <w:rPr>
+          <w:rFonts w:cstheme="minorHAnsi"/>
+          <w:highlight w:val="yellow"/>
+        </w:rPr>
+        <w:t xml:space="preserve">“JHU </w:t>
+      </w:r>
+      <w:r>
+        <w:rPr>
+          <w:rFonts w:cstheme="minorHAnsi"/>
+          <w:highlight w:val="yellow"/>
+        </w:rPr>
+        <w:t>–</w:t>
+      </w:r>
+      <w:r>
+        <w:rPr>
+          <w:rFonts w:cstheme="minorHAnsi"/>
+          <w:highlight w:val="yellow"/>
+        </w:rPr>
+        <w:t xml:space="preserve"> </w:t>
+      </w:r>
+      <w:r>
+        <w:rPr>
+          <w:highlight w:val="yellow"/>
+        </w:rPr>
+        <w:t>Time Series Daily Reports</w:t>
+      </w:r>
+      <w:r>
+        <w:rPr>
+          <w:highlight w:val="yellow"/>
+        </w:rPr>
+        <w:t>”</w:t>
+      </w:r>
+    </w:p>
+    <w:p>
+      <w:pPr>
+        <w:spacing w:after="0"/>
+        <w:ind w:left="1440"/>
+        <w:rPr>
+          <w:rFonts w:cstheme="minorHAnsi"/>
+        </w:rPr>
+      </w:pPr>
       <w:hyperlink r:id="rId8" w:history="1">
         <w:r>
           <w:rPr>
+            <w:rStyle w:val="Hyperlink"/>
             <w:rFonts w:cstheme="minorHAnsi"/>
+            <w:highlight w:val="yellow"/>
           </w:rPr>
-          <w:t>COVID-19</w:t>
+          <w:t>https</w:t>
+        </w:r>
+        <w:r>
+          <w:rPr>
+            <w:rStyle w:val="Hyperlink"/>
+            <w:rFonts w:cstheme="minorHAnsi"/>
+            <w:highlight w:val="yellow"/>
+          </w:rPr>
+          <w:t>:</w:t>
+        </w:r>
+        <w:r>
+          <w:rPr>
+            <w:rStyle w:val="Hyperlink"/>
+            <w:rFonts w:cstheme="minorHAnsi"/>
+            <w:highlight w:val="yellow"/>
+          </w:rPr>
+          <w:t>//raw.githubusercontent.com/CSSEGISandData/COVID-19/master/csse_covid_19_data/csse_covid_19_time_series/time_series_covid19_confirmed_global.csv</w:t>
         </w:r>
       </w:hyperlink>
-      <w:r>
-        <w:rPr>
-          <w:rFonts w:cstheme="minorHAnsi"/>
-          <w:shd w:val="clear" w:color="auto" w:fill="FFFFFF"/>
-        </w:rPr>
-        <w:t>/</w:t>
-      </w:r>
-      <w:hyperlink r:id="rId9" w:history="1">
-        <w:r>
-          <w:rPr>
-            <w:rFonts w:cstheme="minorHAnsi"/>
-          </w:rPr>
-          <w:t>csse_covid_19_data</w:t>
-        </w:r>
-      </w:hyperlink>
-      <w:r>
-        <w:rPr>
-          <w:rFonts w:cstheme="minorHAnsi"/>
-          <w:shd w:val="clear" w:color="auto" w:fill="FFFFFF"/>
-        </w:rPr>
-        <w:t>/csse_covid_19_daily_reports/</w:t>
-      </w:r>
-      <w:r>
-        <w:t>”</w:t>
-      </w:r>
     </w:p>
     <w:p>
       <w:pPr>
         <w:spacing w:after="0"/>
         <w:ind w:left="1440"/>
         <w:rPr>
+          <w:rFonts w:cstheme="minorHAnsi"/>
+        </w:rPr>
+      </w:pPr>
+    </w:p>
+    <w:p>
+      <w:pPr>
+        <w:spacing w:after="0"/>
+        <w:ind w:left="1440"/>
+        <w:rPr>
+          <w:rFonts w:cstheme="minorHAnsi"/>
+        </w:rPr>
+      </w:pPr>
+    </w:p>
+    <w:p>
+      <w:pPr>
+        <w:spacing w:after="0"/>
+        <w:ind w:left="1440"/>
+      </w:pPr>
+      <w:r>
+        <w:rPr>
+          <w:rFonts w:cstheme="minorHAnsi"/>
+        </w:rPr>
+        <w:t>“</w:t>
+      </w:r>
+      <w:r>
+        <w:rPr>
+          <w:rFonts w:cstheme="minorHAnsi"/>
+        </w:rPr>
+        <w:t xml:space="preserve">JHU </w:t>
+      </w:r>
+      <w:r>
+        <w:rPr>
+          <w:rFonts w:cstheme="minorHAnsi"/>
+        </w:rPr>
+        <w:t>–</w:t>
+      </w:r>
+      <w:r>
+        <w:rPr>
+          <w:rFonts w:cstheme="minorHAnsi"/>
+        </w:rPr>
+        <w:t xml:space="preserve"> </w:t>
+      </w:r>
+      <w:r>
+        <w:rPr>
+          <w:rFonts w:cstheme="minorHAnsi"/>
+        </w:rPr>
+        <w:t>Daily Reports</w:t>
+      </w:r>
+      <w:r>
+        <w:t>”</w:t>
+      </w:r>
+    </w:p>
+    <w:p>
+      <w:pPr>
+        <w:spacing w:after="0"/>
+        <w:ind w:left="1440"/>
+        <w:rPr>
           <w:b/>
           <w:bCs/>
         </w:rPr>
       </w:pPr>
-      <w:hyperlink r:id="rId10" w:history="1">
+      <w:hyperlink r:id="rId9" w:history="1">
         <w:r>
           <w:rPr>
             <w:rStyle w:val="Hyperlink"/>
@@ -501,6 +804,7 @@
         <w:ind w:left="1440"/>
       </w:pPr>
       <w:r>
+        <w:lastRenderedPageBreak/>
         <w:t>JHU link on how to use their data – accesses cases, vaccinations and testing data</w:t>
       </w:r>
     </w:p>
@@ -512,7 +816,7 @@
           <w:bCs/>
         </w:rPr>
       </w:pPr>
-      <w:hyperlink r:id="rId11" w:history="1">
+      <w:hyperlink r:id="rId10" w:history="1">
         <w:r>
           <w:rPr>
             <w:rStyle w:val="Hyperlink"/>
@@ -530,14 +834,30 @@
           <w:bCs/>
         </w:rPr>
       </w:pPr>
+      <w:r>
+        <w:rPr>
+          <w:b/>
+          <w:bCs/>
+        </w:rPr>
+        <w:br w:type="page"/>
+      </w:r>
+    </w:p>
+    <w:p>
+      <w:pPr>
+        <w:rPr>
+          <w:b/>
+          <w:bCs/>
+        </w:rPr>
+      </w:pPr>
     </w:p>
     <w:p>
       <w:pPr>
         <w:pStyle w:val="ListParagraph"/>
         <w:numPr>
           <w:ilvl w:val="0"/>
-          <w:numId w:val="1"/>
+          <w:numId w:val="11"/>
         </w:numPr>
+        <w:ind w:left="1800"/>
       </w:pPr>
       <w:r>
         <w:rPr>
@@ -556,27 +876,31 @@
     </w:p>
     <w:p>
       <w:pPr>
-        <w:ind w:left="360" w:firstLine="360"/>
+        <w:ind w:left="720" w:firstLine="360"/>
       </w:pPr>
       <w:r>
         <w:t>Refer attached work schedule.</w:t>
       </w:r>
     </w:p>
-    <w:p/>
+    <w:p>
+      <w:pPr>
+        <w:ind w:left="360"/>
+      </w:pPr>
+    </w:p>
     <w:p>
       <w:pPr>
         <w:pStyle w:val="ListParagraph"/>
         <w:numPr>
           <w:ilvl w:val="0"/>
-          <w:numId w:val="1"/>
+          <w:numId w:val="11"/>
         </w:numPr>
+        <w:ind w:left="1800"/>
       </w:pPr>
       <w:r>
         <w:rPr>
           <w:b/>
           <w:bCs/>
         </w:rPr>
-        <w:lastRenderedPageBreak/>
         <w:t>Google Docs Link</w:t>
       </w:r>
       <w:r>
@@ -589,9 +913,9 @@
     </w:p>
     <w:p>
       <w:pPr>
-        <w:ind w:left="1080"/>
-      </w:pPr>
-      <w:hyperlink r:id="rId12" w:history="1">
+        <w:ind w:left="1440"/>
+      </w:pPr>
+      <w:hyperlink r:id="rId11" w:history="1">
         <w:r>
           <w:rPr>
             <w:rStyle w:val="Hyperlink"/>
@@ -600,9 +924,779 @@
         </w:r>
       </w:hyperlink>
     </w:p>
-    <w:p/>
+    <w:p>
+      <w:pPr>
+        <w:ind w:left="360"/>
+      </w:pPr>
+    </w:p>
+    <w:p>
+      <w:pPr>
+        <w:pStyle w:val="ListParagraph"/>
+        <w:numPr>
+          <w:ilvl w:val="0"/>
+          <w:numId w:val="11"/>
+        </w:numPr>
+        <w:ind w:left="1800"/>
+      </w:pPr>
+      <w:r>
+        <w:rPr>
+          <w:b/>
+          <w:bCs/>
+        </w:rPr>
+        <w:t>JHU Datasets:</w:t>
+      </w:r>
+    </w:p>
+    <w:p>
+      <w:pPr>
+        <w:ind w:left="1080"/>
+      </w:pPr>
+      <w:r>
+        <w:rPr>
+          <w:b/>
+          <w:bCs/>
+        </w:rPr>
+        <w:t>8.1</w:t>
+      </w:r>
+      <w:r>
+        <w:rPr>
+          <w:b/>
+          <w:bCs/>
+        </w:rPr>
+        <w:tab/>
+        <w:t>Daily Cases</w:t>
+      </w:r>
+      <w:r>
+        <w:rPr>
+          <w:b/>
+          <w:bCs/>
+        </w:rPr>
+        <w:t>:</w:t>
+      </w:r>
+    </w:p>
+    <w:p>
+      <w:pPr>
+        <w:pStyle w:val="NormalWeb"/>
+        <w:shd w:val="clear" w:color="auto" w:fill="FFFFFF"/>
+        <w:spacing w:before="0" w:beforeAutospacing="0" w:after="0" w:afterAutospacing="0"/>
+        <w:ind w:left="1800"/>
+        <w:rPr>
+          <w:rFonts w:asciiTheme="minorHAnsi" w:hAnsiTheme="minorHAnsi" w:cstheme="minorHAnsi"/>
+          <w:color w:val="24292F"/>
+          <w:sz w:val="22"/>
+          <w:szCs w:val="22"/>
+        </w:rPr>
+      </w:pPr>
+      <w:r>
+        <w:rPr>
+          <w:rFonts w:asciiTheme="minorHAnsi" w:hAnsiTheme="minorHAnsi" w:cstheme="minorHAnsi"/>
+          <w:color w:val="24292F"/>
+          <w:sz w:val="22"/>
+          <w:szCs w:val="22"/>
+        </w:rPr>
+        <w:t>This folder contains daily case reports. All timestamps are in UTC (GMT+0).</w:t>
+      </w:r>
+    </w:p>
+    <w:p>
+      <w:pPr>
+        <w:pStyle w:val="NormalWeb"/>
+        <w:shd w:val="clear" w:color="auto" w:fill="FFFFFF"/>
+        <w:spacing w:before="0" w:beforeAutospacing="0" w:after="0" w:afterAutospacing="0"/>
+        <w:ind w:left="1800"/>
+        <w:rPr>
+          <w:rFonts w:asciiTheme="minorHAnsi" w:hAnsiTheme="minorHAnsi" w:cstheme="minorHAnsi"/>
+          <w:color w:val="24292F"/>
+          <w:sz w:val="22"/>
+          <w:szCs w:val="22"/>
+        </w:rPr>
+      </w:pPr>
+    </w:p>
+    <w:p>
+      <w:pPr>
+        <w:pStyle w:val="Heading3"/>
+        <w:shd w:val="clear" w:color="auto" w:fill="FFFFFF"/>
+        <w:spacing w:before="0" w:beforeAutospacing="0" w:after="0" w:afterAutospacing="0"/>
+        <w:ind w:left="1800"/>
+        <w:rPr>
+          <w:rFonts w:asciiTheme="minorHAnsi" w:hAnsiTheme="minorHAnsi" w:cstheme="minorHAnsi"/>
+          <w:color w:val="24292F"/>
+          <w:sz w:val="22"/>
+          <w:szCs w:val="22"/>
+        </w:rPr>
+      </w:pPr>
+      <w:r>
+        <w:rPr>
+          <w:rFonts w:asciiTheme="minorHAnsi" w:hAnsiTheme="minorHAnsi" w:cstheme="minorHAnsi"/>
+          <w:color w:val="24292F"/>
+          <w:sz w:val="22"/>
+          <w:szCs w:val="22"/>
+        </w:rPr>
+        <w:t>File naming convention</w:t>
+      </w:r>
+    </w:p>
+    <w:p>
+      <w:pPr>
+        <w:pStyle w:val="NormalWeb"/>
+        <w:shd w:val="clear" w:color="auto" w:fill="FFFFFF"/>
+        <w:spacing w:before="0" w:beforeAutospacing="0" w:after="0" w:afterAutospacing="0"/>
+        <w:ind w:left="1800"/>
+        <w:rPr>
+          <w:rFonts w:asciiTheme="minorHAnsi" w:hAnsiTheme="minorHAnsi" w:cstheme="minorHAnsi"/>
+          <w:color w:val="24292F"/>
+          <w:sz w:val="22"/>
+          <w:szCs w:val="22"/>
+        </w:rPr>
+      </w:pPr>
+      <w:r>
+        <w:rPr>
+          <w:rFonts w:asciiTheme="minorHAnsi" w:hAnsiTheme="minorHAnsi" w:cstheme="minorHAnsi"/>
+          <w:color w:val="24292F"/>
+          <w:sz w:val="22"/>
+          <w:szCs w:val="22"/>
+        </w:rPr>
+        <w:t>MM-DD-YYYY.csv in UTC.</w:t>
+      </w:r>
+    </w:p>
+    <w:p>
+      <w:pPr>
+        <w:pStyle w:val="NormalWeb"/>
+        <w:shd w:val="clear" w:color="auto" w:fill="FFFFFF"/>
+        <w:spacing w:before="0" w:beforeAutospacing="0" w:after="0" w:afterAutospacing="0"/>
+        <w:ind w:left="1800"/>
+        <w:rPr>
+          <w:rFonts w:asciiTheme="minorHAnsi" w:hAnsiTheme="minorHAnsi" w:cstheme="minorHAnsi"/>
+          <w:color w:val="24292F"/>
+          <w:sz w:val="22"/>
+          <w:szCs w:val="22"/>
+        </w:rPr>
+      </w:pPr>
+    </w:p>
+    <w:p>
+      <w:pPr>
+        <w:pStyle w:val="Heading3"/>
+        <w:shd w:val="clear" w:color="auto" w:fill="FFFFFF"/>
+        <w:spacing w:before="0" w:beforeAutospacing="0" w:after="0" w:afterAutospacing="0"/>
+        <w:ind w:left="1800"/>
+        <w:rPr>
+          <w:rFonts w:asciiTheme="minorHAnsi" w:hAnsiTheme="minorHAnsi" w:cstheme="minorHAnsi"/>
+          <w:color w:val="24292F"/>
+          <w:sz w:val="22"/>
+          <w:szCs w:val="22"/>
+        </w:rPr>
+      </w:pPr>
+      <w:r>
+        <w:rPr>
+          <w:rFonts w:asciiTheme="minorHAnsi" w:hAnsiTheme="minorHAnsi" w:cstheme="minorHAnsi"/>
+          <w:color w:val="24292F"/>
+          <w:sz w:val="22"/>
+          <w:szCs w:val="22"/>
+        </w:rPr>
+        <w:t>Field description</w:t>
+      </w:r>
+    </w:p>
+    <w:p>
+      <w:pPr>
+        <w:shd w:val="clear" w:color="auto" w:fill="FFFFFF"/>
+        <w:spacing w:after="0" w:line="240" w:lineRule="auto"/>
+        <w:ind w:left="2520"/>
+        <w:rPr>
+          <w:rFonts w:cstheme="minorHAnsi"/>
+          <w:color w:val="24292F"/>
+        </w:rPr>
+      </w:pPr>
+      <w:r>
+        <w:rPr>
+          <w:rFonts w:cstheme="minorHAnsi"/>
+          <w:b/>
+          <w:bCs/>
+          <w:color w:val="24292F"/>
+        </w:rPr>
+        <w:t>FIPS</w:t>
+      </w:r>
+      <w:r>
+        <w:rPr>
+          <w:rFonts w:cstheme="minorHAnsi"/>
+          <w:color w:val="24292F"/>
+        </w:rPr>
+        <w:t>: US only. Federal Information Processing Standards code that uniquely identifies counties within the USA.</w:t>
+      </w:r>
+    </w:p>
+    <w:p>
+      <w:pPr>
+        <w:shd w:val="clear" w:color="auto" w:fill="FFFFFF"/>
+        <w:spacing w:after="0" w:line="240" w:lineRule="auto"/>
+        <w:ind w:left="2520"/>
+        <w:rPr>
+          <w:rFonts w:cstheme="minorHAnsi"/>
+          <w:color w:val="24292F"/>
+        </w:rPr>
+      </w:pPr>
+      <w:r>
+        <w:rPr>
+          <w:rFonts w:cstheme="minorHAnsi"/>
+          <w:b/>
+          <w:bCs/>
+          <w:color w:val="24292F"/>
+        </w:rPr>
+        <w:t>Admin2</w:t>
+      </w:r>
+      <w:r>
+        <w:rPr>
+          <w:rFonts w:cstheme="minorHAnsi"/>
+          <w:color w:val="24292F"/>
+        </w:rPr>
+        <w:t>: County name. US only.</w:t>
+      </w:r>
+    </w:p>
+    <w:p>
+      <w:pPr>
+        <w:shd w:val="clear" w:color="auto" w:fill="FFFFFF"/>
+        <w:spacing w:after="0" w:line="240" w:lineRule="auto"/>
+        <w:ind w:left="2520"/>
+        <w:rPr>
+          <w:rFonts w:cstheme="minorHAnsi"/>
+          <w:color w:val="24292F"/>
+        </w:rPr>
+      </w:pPr>
+      <w:proofErr w:type="spellStart"/>
+      <w:r>
+        <w:rPr>
+          <w:rFonts w:cstheme="minorHAnsi"/>
+          <w:b/>
+          <w:bCs/>
+          <w:color w:val="24292F"/>
+        </w:rPr>
+        <w:t>Province_State</w:t>
+      </w:r>
+      <w:proofErr w:type="spellEnd"/>
+      <w:r>
+        <w:rPr>
+          <w:rFonts w:cstheme="minorHAnsi"/>
+          <w:color w:val="24292F"/>
+        </w:rPr>
+        <w:t>: Province, state or dependency name.</w:t>
+      </w:r>
+    </w:p>
+    <w:p>
+      <w:pPr>
+        <w:shd w:val="clear" w:color="auto" w:fill="FFFFFF"/>
+        <w:spacing w:after="0" w:line="240" w:lineRule="auto"/>
+        <w:ind w:left="2520"/>
+        <w:rPr>
+          <w:rFonts w:cstheme="minorHAnsi"/>
+          <w:color w:val="24292F"/>
+        </w:rPr>
+      </w:pPr>
+      <w:proofErr w:type="spellStart"/>
+      <w:r>
+        <w:rPr>
+          <w:rFonts w:cstheme="minorHAnsi"/>
+          <w:b/>
+          <w:bCs/>
+          <w:color w:val="24292F"/>
+        </w:rPr>
+        <w:t>Country_Region</w:t>
+      </w:r>
+      <w:proofErr w:type="spellEnd"/>
+      <w:r>
+        <w:rPr>
+          <w:rFonts w:cstheme="minorHAnsi"/>
+          <w:color w:val="24292F"/>
+        </w:rPr>
+        <w:t>: Country, region or sovereignty name. The names of locations included on the Website correspond with the official designations used by the U.S. Department of State.</w:t>
+      </w:r>
+    </w:p>
+    <w:p>
+      <w:pPr>
+        <w:shd w:val="clear" w:color="auto" w:fill="FFFFFF"/>
+        <w:spacing w:after="0" w:line="240" w:lineRule="auto"/>
+        <w:ind w:left="2520"/>
+        <w:rPr>
+          <w:rFonts w:cstheme="minorHAnsi"/>
+          <w:color w:val="24292F"/>
+        </w:rPr>
+      </w:pPr>
+      <w:r>
+        <w:rPr>
+          <w:rFonts w:cstheme="minorHAnsi"/>
+          <w:b/>
+          <w:bCs/>
+          <w:color w:val="24292F"/>
+        </w:rPr>
+        <w:t>Last Update</w:t>
+      </w:r>
+      <w:r>
+        <w:rPr>
+          <w:rFonts w:cstheme="minorHAnsi"/>
+          <w:color w:val="24292F"/>
+        </w:rPr>
+        <w:t xml:space="preserve">: MM/DD/YYYY </w:t>
+      </w:r>
+      <w:proofErr w:type="spellStart"/>
+      <w:r>
+        <w:rPr>
+          <w:rFonts w:cstheme="minorHAnsi"/>
+          <w:color w:val="24292F"/>
+        </w:rPr>
+        <w:t>HH:mm:ss</w:t>
+      </w:r>
+      <w:proofErr w:type="spellEnd"/>
+      <w:r>
+        <w:rPr>
+          <w:rFonts w:cstheme="minorHAnsi"/>
+          <w:color w:val="24292F"/>
+        </w:rPr>
+        <w:t xml:space="preserve"> (24 hour format, in UTC).</w:t>
+      </w:r>
+    </w:p>
+    <w:p>
+      <w:pPr>
+        <w:shd w:val="clear" w:color="auto" w:fill="FFFFFF"/>
+        <w:spacing w:after="0" w:line="240" w:lineRule="auto"/>
+        <w:ind w:left="2520"/>
+        <w:rPr>
+          <w:rFonts w:cstheme="minorHAnsi"/>
+          <w:color w:val="24292F"/>
+        </w:rPr>
+      </w:pPr>
+      <w:r>
+        <w:rPr>
+          <w:rFonts w:cstheme="minorHAnsi"/>
+          <w:b/>
+          <w:bCs/>
+          <w:color w:val="24292F"/>
+        </w:rPr>
+        <w:t>Lat</w:t>
+      </w:r>
+      <w:r>
+        <w:rPr>
+          <w:rFonts w:cstheme="minorHAnsi"/>
+          <w:color w:val="24292F"/>
+        </w:rPr>
+        <w:t> and </w:t>
+      </w:r>
+      <w:r>
+        <w:rPr>
+          <w:rFonts w:cstheme="minorHAnsi"/>
+          <w:b/>
+          <w:bCs/>
+          <w:color w:val="24292F"/>
+        </w:rPr>
+        <w:t>Long_</w:t>
+      </w:r>
+      <w:r>
+        <w:rPr>
+          <w:rFonts w:cstheme="minorHAnsi"/>
+          <w:color w:val="24292F"/>
+        </w:rPr>
+        <w:t>: Dot locations on the dashboard. All points (except for Australia) shown on the map are based on geographic centroids, and are not representative of a specific address, building or any location at a spatial scale finer than a province/state. Australian dots are located at the centroid of the largest city in each state.</w:t>
+      </w:r>
+    </w:p>
+    <w:p>
+      <w:pPr>
+        <w:shd w:val="clear" w:color="auto" w:fill="FFFFFF"/>
+        <w:spacing w:after="0" w:line="240" w:lineRule="auto"/>
+        <w:ind w:left="2520"/>
+        <w:rPr>
+          <w:rFonts w:cstheme="minorHAnsi"/>
+          <w:color w:val="24292F"/>
+        </w:rPr>
+      </w:pPr>
+      <w:r>
+        <w:rPr>
+          <w:rFonts w:cstheme="minorHAnsi"/>
+          <w:b/>
+          <w:bCs/>
+          <w:color w:val="24292F"/>
+        </w:rPr>
+        <w:t>Confirmed</w:t>
+      </w:r>
+      <w:r>
+        <w:rPr>
+          <w:rFonts w:cstheme="minorHAnsi"/>
+          <w:color w:val="24292F"/>
+        </w:rPr>
+        <w:t>: Counts include confirmed and probable (where reported).</w:t>
+      </w:r>
+    </w:p>
+    <w:p>
+      <w:pPr>
+        <w:shd w:val="clear" w:color="auto" w:fill="FFFFFF"/>
+        <w:spacing w:after="0" w:line="240" w:lineRule="auto"/>
+        <w:ind w:left="2520"/>
+        <w:rPr>
+          <w:rFonts w:cstheme="minorHAnsi"/>
+          <w:color w:val="24292F"/>
+        </w:rPr>
+      </w:pPr>
+      <w:r>
+        <w:rPr>
+          <w:rFonts w:cstheme="minorHAnsi"/>
+          <w:b/>
+          <w:bCs/>
+          <w:color w:val="24292F"/>
+        </w:rPr>
+        <w:t>Deaths</w:t>
+      </w:r>
+      <w:r>
+        <w:rPr>
+          <w:rFonts w:cstheme="minorHAnsi"/>
+          <w:color w:val="24292F"/>
+        </w:rPr>
+        <w:t>: Counts include confirmed and probable (where reported).</w:t>
+      </w:r>
+    </w:p>
+    <w:p>
+      <w:pPr>
+        <w:shd w:val="clear" w:color="auto" w:fill="FFFFFF"/>
+        <w:spacing w:after="0" w:line="240" w:lineRule="auto"/>
+        <w:ind w:left="2520"/>
+        <w:rPr>
+          <w:rFonts w:cstheme="minorHAnsi"/>
+          <w:color w:val="24292F"/>
+        </w:rPr>
+      </w:pPr>
+      <w:r>
+        <w:rPr>
+          <w:rFonts w:cstheme="minorHAnsi"/>
+          <w:b/>
+          <w:bCs/>
+          <w:color w:val="24292F"/>
+        </w:rPr>
+        <w:t>Recovered</w:t>
+      </w:r>
+      <w:r>
+        <w:rPr>
+          <w:rFonts w:cstheme="minorHAnsi"/>
+          <w:color w:val="24292F"/>
+        </w:rPr>
+        <w:t>: Recovered cases are estimates based on local media reports, and state and local reporting when available, and therefore may be substantially lower than the true number. US state-level recovered cases are from </w:t>
+      </w:r>
+      <w:hyperlink r:id="rId12" w:history="1">
+        <w:r>
+          <w:rPr>
+            <w:rStyle w:val="Hyperlink"/>
+            <w:rFonts w:cstheme="minorHAnsi"/>
+          </w:rPr>
+          <w:t>COVID Tracking Project</w:t>
+        </w:r>
+      </w:hyperlink>
+      <w:r>
+        <w:rPr>
+          <w:rFonts w:cstheme="minorHAnsi"/>
+          <w:color w:val="24292F"/>
+        </w:rPr>
+        <w:t>. We stopped to maintain the recovered cases (see </w:t>
+      </w:r>
+      <w:hyperlink r:id="rId13" w:history="1">
+        <w:r>
+          <w:rPr>
+            <w:rStyle w:val="Hyperlink"/>
+            <w:rFonts w:cstheme="minorHAnsi"/>
+          </w:rPr>
+          <w:t>Issue #3464</w:t>
+        </w:r>
+      </w:hyperlink>
+      <w:r>
+        <w:rPr>
+          <w:rFonts w:cstheme="minorHAnsi"/>
+          <w:color w:val="24292F"/>
+        </w:rPr>
+        <w:t> and </w:t>
+      </w:r>
+      <w:hyperlink r:id="rId14" w:history="1">
+        <w:r>
+          <w:rPr>
+            <w:rStyle w:val="Hyperlink"/>
+            <w:rFonts w:cstheme="minorHAnsi"/>
+          </w:rPr>
+          <w:t>Issue #4465</w:t>
+        </w:r>
+      </w:hyperlink>
+      <w:r>
+        <w:rPr>
+          <w:rFonts w:cstheme="minorHAnsi"/>
+          <w:color w:val="24292F"/>
+        </w:rPr>
+        <w:t>).</w:t>
+      </w:r>
+    </w:p>
+    <w:p>
+      <w:pPr>
+        <w:shd w:val="clear" w:color="auto" w:fill="FFFFFF"/>
+        <w:spacing w:after="0" w:line="240" w:lineRule="auto"/>
+        <w:ind w:left="2520"/>
+        <w:rPr>
+          <w:rFonts w:cstheme="minorHAnsi"/>
+          <w:color w:val="24292F"/>
+        </w:rPr>
+      </w:pPr>
+      <w:r>
+        <w:rPr>
+          <w:rFonts w:cstheme="minorHAnsi"/>
+          <w:b/>
+          <w:bCs/>
+          <w:color w:val="24292F"/>
+        </w:rPr>
+        <w:t>Active:</w:t>
+      </w:r>
+      <w:r>
+        <w:rPr>
+          <w:rFonts w:cstheme="minorHAnsi"/>
+          <w:color w:val="24292F"/>
+        </w:rPr>
+        <w:t> Active cases = total cases - total recovered - total deaths. This value is for reference only after we stopped to report the recovered cases (see </w:t>
+      </w:r>
+      <w:hyperlink r:id="rId15" w:history="1">
+        <w:r>
+          <w:rPr>
+            <w:rStyle w:val="Hyperlink"/>
+            <w:rFonts w:cstheme="minorHAnsi"/>
+          </w:rPr>
+          <w:t>Issue #4465</w:t>
+        </w:r>
+      </w:hyperlink>
+      <w:r>
+        <w:rPr>
+          <w:rFonts w:cstheme="minorHAnsi"/>
+          <w:color w:val="24292F"/>
+        </w:rPr>
+        <w:t>)</w:t>
+      </w:r>
+    </w:p>
+    <w:p>
+      <w:pPr>
+        <w:shd w:val="clear" w:color="auto" w:fill="FFFFFF"/>
+        <w:spacing w:after="0" w:line="240" w:lineRule="auto"/>
+        <w:ind w:left="2520"/>
+        <w:rPr>
+          <w:rFonts w:cstheme="minorHAnsi"/>
+          <w:color w:val="24292F"/>
+        </w:rPr>
+      </w:pPr>
+      <w:proofErr w:type="spellStart"/>
+      <w:r>
+        <w:rPr>
+          <w:rFonts w:cstheme="minorHAnsi"/>
+          <w:b/>
+          <w:bCs/>
+          <w:color w:val="24292F"/>
+        </w:rPr>
+        <w:t>Incident_Rate</w:t>
+      </w:r>
+      <w:proofErr w:type="spellEnd"/>
+      <w:r>
+        <w:rPr>
+          <w:rFonts w:cstheme="minorHAnsi"/>
+          <w:color w:val="24292F"/>
+        </w:rPr>
+        <w:t>: Incidence Rate = cases per 100,000 persons.</w:t>
+      </w:r>
+    </w:p>
+    <w:p>
+      <w:pPr>
+        <w:shd w:val="clear" w:color="auto" w:fill="FFFFFF"/>
+        <w:spacing w:after="0" w:line="240" w:lineRule="auto"/>
+        <w:ind w:left="2520"/>
+        <w:rPr>
+          <w:rFonts w:cstheme="minorHAnsi"/>
+          <w:color w:val="24292F"/>
+        </w:rPr>
+      </w:pPr>
+      <w:proofErr w:type="spellStart"/>
+      <w:r>
+        <w:rPr>
+          <w:rFonts w:cstheme="minorHAnsi"/>
+          <w:b/>
+          <w:bCs/>
+          <w:color w:val="24292F"/>
+        </w:rPr>
+        <w:t>Case_Fatality_Ratio</w:t>
+      </w:r>
+      <w:proofErr w:type="spellEnd"/>
+      <w:r>
+        <w:rPr>
+          <w:rFonts w:cstheme="minorHAnsi"/>
+          <w:b/>
+          <w:bCs/>
+          <w:color w:val="24292F"/>
+        </w:rPr>
+        <w:t xml:space="preserve"> (%)</w:t>
+      </w:r>
+      <w:r>
+        <w:rPr>
+          <w:rFonts w:cstheme="minorHAnsi"/>
+          <w:color w:val="24292F"/>
+        </w:rPr>
+        <w:t>: Case-Fatality Ratio (%) = Number recorded deaths / Number cases.</w:t>
+      </w:r>
+    </w:p>
+    <w:p>
+      <w:pPr>
+        <w:shd w:val="clear" w:color="auto" w:fill="FFFFFF"/>
+        <w:spacing w:after="0" w:line="240" w:lineRule="auto"/>
+        <w:ind w:left="2520"/>
+        <w:rPr>
+          <w:rFonts w:cstheme="minorHAnsi"/>
+          <w:color w:val="24292F"/>
+        </w:rPr>
+      </w:pPr>
+      <w:r>
+        <w:rPr>
+          <w:rFonts w:cstheme="minorHAnsi"/>
+          <w:color w:val="24292F"/>
+        </w:rPr>
+        <w:t>All cases, deaths, and recoveries reported are based on the date of initial report. Exceptions to this are noted in the "Data Modification" and "Retrospective reporting of (probable) cases and deaths" subsections below.</w:t>
+      </w:r>
+    </w:p>
+    <w:p>
+      <w:pPr>
+        <w:pStyle w:val="Heading3"/>
+        <w:shd w:val="clear" w:color="auto" w:fill="FFFFFF"/>
+        <w:spacing w:before="0" w:beforeAutospacing="0" w:after="0" w:afterAutospacing="0"/>
+        <w:ind w:left="2520"/>
+        <w:rPr>
+          <w:rFonts w:asciiTheme="minorHAnsi" w:hAnsiTheme="minorHAnsi" w:cstheme="minorHAnsi"/>
+          <w:color w:val="24292F"/>
+          <w:sz w:val="22"/>
+          <w:szCs w:val="22"/>
+        </w:rPr>
+      </w:pPr>
+      <w:r>
+        <w:rPr>
+          <w:rFonts w:asciiTheme="minorHAnsi" w:hAnsiTheme="minorHAnsi" w:cstheme="minorHAnsi"/>
+          <w:color w:val="24292F"/>
+          <w:sz w:val="22"/>
+          <w:szCs w:val="22"/>
+        </w:rPr>
+        <w:t>Update frequency</w:t>
+      </w:r>
+    </w:p>
+    <w:p>
+      <w:pPr>
+        <w:shd w:val="clear" w:color="auto" w:fill="FFFFFF"/>
+        <w:spacing w:after="0" w:line="240" w:lineRule="auto"/>
+        <w:ind w:left="2520"/>
+        <w:rPr>
+          <w:rFonts w:cstheme="minorHAnsi"/>
+          <w:color w:val="24292F"/>
+        </w:rPr>
+      </w:pPr>
+      <w:r>
+        <w:rPr>
+          <w:rFonts w:cstheme="minorHAnsi"/>
+          <w:color w:val="24292F"/>
+        </w:rPr>
+        <w:t>Since June 15, We are moving the update time forward to occur between 04:45 and 05:15 GMT to accommodate daily updates from India's Ministry of Health and Family Welfare.</w:t>
+      </w:r>
+    </w:p>
+    <w:p>
+      <w:pPr>
+        <w:shd w:val="clear" w:color="auto" w:fill="FFFFFF"/>
+        <w:spacing w:after="0" w:line="240" w:lineRule="auto"/>
+        <w:ind w:left="2520"/>
+        <w:rPr>
+          <w:rFonts w:cstheme="minorHAnsi"/>
+          <w:color w:val="24292F"/>
+        </w:rPr>
+      </w:pPr>
+      <w:r>
+        <w:rPr>
+          <w:rFonts w:cstheme="minorHAnsi"/>
+          <w:color w:val="24292F"/>
+        </w:rPr>
+        <w:t>Files on and after April 23, once per day between 03:30 and 04:00 UTC.</w:t>
+      </w:r>
+    </w:p>
+    <w:p>
+      <w:pPr>
+        <w:shd w:val="clear" w:color="auto" w:fill="FFFFFF"/>
+        <w:spacing w:after="0" w:line="240" w:lineRule="auto"/>
+        <w:ind w:left="2520"/>
+        <w:rPr>
+          <w:rFonts w:cstheme="minorHAnsi"/>
+          <w:color w:val="24292F"/>
+        </w:rPr>
+      </w:pPr>
+      <w:r>
+        <w:rPr>
+          <w:rFonts w:cstheme="minorHAnsi"/>
+          <w:color w:val="24292F"/>
+        </w:rPr>
+        <w:t>Files from February 2 to April 22: once per day around 23:59 UTC.</w:t>
+      </w:r>
+    </w:p>
+    <w:p>
+      <w:pPr>
+        <w:shd w:val="clear" w:color="auto" w:fill="FFFFFF"/>
+        <w:spacing w:after="0" w:line="240" w:lineRule="auto"/>
+        <w:ind w:left="2520"/>
+        <w:rPr>
+          <w:rFonts w:cstheme="minorHAnsi"/>
+          <w:color w:val="24292F"/>
+        </w:rPr>
+      </w:pPr>
+      <w:r>
+        <w:rPr>
+          <w:rFonts w:cstheme="minorHAnsi"/>
+          <w:color w:val="24292F"/>
+        </w:rPr>
+        <w:t>Files on and before February 1: the last updated files before 23:59 UTC. Sources: </w:t>
+      </w:r>
+      <w:proofErr w:type="spellStart"/>
+      <w:r>
+        <w:rPr>
+          <w:rFonts w:cstheme="minorHAnsi"/>
+          <w:color w:val="24292F"/>
+        </w:rPr>
+        <w:fldChar w:fldCharType="begin"/>
+      </w:r>
+      <w:r>
+        <w:rPr>
+          <w:rFonts w:cstheme="minorHAnsi"/>
+          <w:color w:val="24292F"/>
+        </w:rPr>
+        <w:instrText xml:space="preserve"> HYPERLINK "https://github.com/CSSEGISandData/COVID-19/tree/master/archived_data" </w:instrText>
+      </w:r>
+      <w:r>
+        <w:rPr>
+          <w:rFonts w:cstheme="minorHAnsi"/>
+          <w:color w:val="24292F"/>
+        </w:rPr>
+        <w:fldChar w:fldCharType="separate"/>
+      </w:r>
+      <w:r>
+        <w:rPr>
+          <w:rStyle w:val="Hyperlink"/>
+          <w:rFonts w:cstheme="minorHAnsi"/>
+        </w:rPr>
+        <w:t>archived_data</w:t>
+      </w:r>
+      <w:proofErr w:type="spellEnd"/>
+      <w:r>
+        <w:rPr>
+          <w:rFonts w:cstheme="minorHAnsi"/>
+          <w:color w:val="24292F"/>
+        </w:rPr>
+        <w:fldChar w:fldCharType="end"/>
+      </w:r>
+      <w:r>
+        <w:rPr>
+          <w:rFonts w:cstheme="minorHAnsi"/>
+          <w:color w:val="24292F"/>
+        </w:rPr>
+        <w:t> and dashboard.</w:t>
+      </w:r>
+    </w:p>
+    <w:p>
+      <w:pPr>
+        <w:ind w:left="1800"/>
+        <w:rPr>
+          <w:rFonts w:cstheme="minorHAnsi"/>
+        </w:rPr>
+      </w:pPr>
+    </w:p>
     <w:sectPr>
-      <w:headerReference w:type="default" r:id="rId13"/>
+      <w:headerReference w:type="default" r:id="rId16"/>
       <w:pgSz w:w="11906" w:h="16838"/>
       <w:pgMar w:top="284" w:right="284" w:bottom="284" w:left="284" w:header="709" w:footer="709" w:gutter="0"/>
       <w:cols w:space="708"/>
@@ -684,6 +1778,92 @@
 <file path=word/numbering.xml><?xml version="1.0" encoding="utf-8"?>
 <w:numbering xmlns:wpc="http://schemas.microsoft.com/office/word/2010/wordprocessingCanvas" xmlns:cx="http://schemas.microsoft.com/office/drawing/2014/chartex" xmlns:cx1="http://schemas.microsoft.com/office/drawing/2015/9/8/chartex" xmlns:cx2="http://schemas.microsoft.com/office/drawing/2015/10/21/chartex" xmlns:cx3="http://schemas.microsoft.com/office/drawing/2016/5/9/chartex" xmlns:cx4="http://schemas.microsoft.com/office/drawing/2016/5/10/chartex" xmlns:cx5="http://schemas.microsoft.com/office/drawing/2016/5/11/chartex" xmlns:cx6="http://schemas.microsoft.com/office/drawing/2016/5/12/chartex" xmlns:cx7="http://schemas.microsoft.com/office/drawing/2016/5/13/chartex" xmlns:cx8="http://schemas.microsoft.com/office/drawing/2016/5/14/chartex" xmlns:mc="http://schemas.openxmlformats.org/markup-compatibility/2006" xmlns:aink="http://schemas.microsoft.com/office/drawing/2016/ink" xmlns:am3d="http://schemas.microsoft.com/office/drawing/2017/model3d" xmlns:o="urn:schemas-microsoft-com:office:office" xmlns:r="http://schemas.openxmlformats.org/officeDocument/2006/relationships" xmlns:m="http://schemas.openxmlformats.org/officeDocument/2006/math" xmlns:v="urn:schemas-microsoft-com:vml" xmlns:wp14="http://schemas.microsoft.com/office/word/2010/wordprocessingDrawing" xmlns:wp="http://schemas.openxmlformats.org/drawingml/2006/wordprocessingDrawing" xmlns:w10="urn:schemas-microsoft-com:office:word" xmlns:w="http://schemas.openxmlformats.org/wordprocessingml/2006/main" xmlns:w14="http://schemas.microsoft.com/office/word/2010/wordml" xmlns:w15="http://schemas.microsoft.com/office/word/2012/wordml" xmlns:w16cex="http://schemas.microsoft.com/office/word/2018/wordml/cex" xmlns:w16cid="http://schemas.microsoft.com/office/word/2016/wordml/cid" xmlns:w16="http://schemas.microsoft.com/office/word/2018/wordml" xmlns:w16sdtdh="http://schemas.microsoft.com/office/word/2020/wordml/sdtdatahash" xmlns:w16se="http://schemas.microsoft.com/office/word/2015/wordml/symex" xmlns:wpg="http://schemas.microsoft.com/office/word/2010/wordprocessingGroup" xmlns:wpi="http://schemas.microsoft.com/office/word/2010/wordprocessingInk" xmlns:wne="http://schemas.microsoft.com/office/word/2006/wordml" xmlns:wps="http://schemas.microsoft.com/office/word/2010/wordprocessingShape" mc:Ignorable="w14 w15 w16se w16cid w16 w16cex w16sdtdh wp14">
   <w:abstractNum w:abstractNumId="0" w15:restartNumberingAfterBreak="0">
+    <w:nsid w:val="094839DD"/>
+    <w:multiLevelType w:val="hybridMultilevel"/>
+    <w:tmpl w:val="868AF544"/>
+    <w:lvl w:ilvl="0" w:tplc="FFFFFFFF">
+      <w:start w:val="1"/>
+      <w:numFmt w:val="decimal"/>
+      <w:lvlText w:val="%1."/>
+      <w:lvlJc w:val="left"/>
+      <w:pPr>
+        <w:ind w:left="720" w:hanging="360"/>
+      </w:pPr>
+    </w:lvl>
+    <w:lvl w:ilvl="1" w:tplc="FFFFFFFF" w:tentative="1">
+      <w:start w:val="1"/>
+      <w:numFmt w:val="lowerLetter"/>
+      <w:lvlText w:val="%2."/>
+      <w:lvlJc w:val="left"/>
+      <w:pPr>
+        <w:ind w:left="1440" w:hanging="360"/>
+      </w:pPr>
+    </w:lvl>
+    <w:lvl w:ilvl="2" w:tplc="FFFFFFFF" w:tentative="1">
+      <w:start w:val="1"/>
+      <w:numFmt w:val="lowerRoman"/>
+      <w:lvlText w:val="%3."/>
+      <w:lvlJc w:val="right"/>
+      <w:pPr>
+        <w:ind w:left="2160" w:hanging="180"/>
+      </w:pPr>
+    </w:lvl>
+    <w:lvl w:ilvl="3" w:tplc="FFFFFFFF" w:tentative="1">
+      <w:start w:val="1"/>
+      <w:numFmt w:val="decimal"/>
+      <w:lvlText w:val="%4."/>
+      <w:lvlJc w:val="left"/>
+      <w:pPr>
+        <w:ind w:left="2880" w:hanging="360"/>
+      </w:pPr>
+    </w:lvl>
+    <w:lvl w:ilvl="4" w:tplc="FFFFFFFF" w:tentative="1">
+      <w:start w:val="1"/>
+      <w:numFmt w:val="lowerLetter"/>
+      <w:lvlText w:val="%5."/>
+      <w:lvlJc w:val="left"/>
+      <w:pPr>
+        <w:ind w:left="3600" w:hanging="360"/>
+      </w:pPr>
+    </w:lvl>
+    <w:lvl w:ilvl="5" w:tplc="FFFFFFFF" w:tentative="1">
+      <w:start w:val="1"/>
+      <w:numFmt w:val="lowerRoman"/>
+      <w:lvlText w:val="%6."/>
+      <w:lvlJc w:val="right"/>
+      <w:pPr>
+        <w:ind w:left="4320" w:hanging="180"/>
+      </w:pPr>
+    </w:lvl>
+    <w:lvl w:ilvl="6" w:tplc="FFFFFFFF" w:tentative="1">
+      <w:start w:val="1"/>
+      <w:numFmt w:val="decimal"/>
+      <w:lvlText w:val="%7."/>
+      <w:lvlJc w:val="left"/>
+      <w:pPr>
+        <w:ind w:left="5040" w:hanging="360"/>
+      </w:pPr>
+    </w:lvl>
+    <w:lvl w:ilvl="7" w:tplc="FFFFFFFF" w:tentative="1">
+      <w:start w:val="1"/>
+      <w:numFmt w:val="lowerLetter"/>
+      <w:lvlText w:val="%8."/>
+      <w:lvlJc w:val="left"/>
+      <w:pPr>
+        <w:ind w:left="5760" w:hanging="360"/>
+      </w:pPr>
+    </w:lvl>
+    <w:lvl w:ilvl="8" w:tplc="FFFFFFFF" w:tentative="1">
+      <w:start w:val="1"/>
+      <w:numFmt w:val="lowerRoman"/>
+      <w:lvlText w:val="%9."/>
+      <w:lvlJc w:val="right"/>
+      <w:pPr>
+        <w:ind w:left="6480" w:hanging="180"/>
+      </w:pPr>
+    </w:lvl>
+  </w:abstractNum>
+  <w:abstractNum w:abstractNumId="1" w15:restartNumberingAfterBreak="0">
     <w:nsid w:val="0C000B42"/>
     <w:multiLevelType w:val="hybridMultilevel"/>
     <w:tmpl w:val="5EB233C8"/>
@@ -769,7 +1949,7 @@
       </w:pPr>
     </w:lvl>
   </w:abstractNum>
-  <w:abstractNum w:abstractNumId="1" w15:restartNumberingAfterBreak="0">
+  <w:abstractNum w:abstractNumId="2" w15:restartNumberingAfterBreak="0">
     <w:nsid w:val="1AEE5EB7"/>
     <w:multiLevelType w:val="hybridMultilevel"/>
     <w:tmpl w:val="9F449C12"/>
@@ -855,7 +2035,7 @@
       </w:pPr>
     </w:lvl>
   </w:abstractNum>
-  <w:abstractNum w:abstractNumId="2" w15:restartNumberingAfterBreak="0">
+  <w:abstractNum w:abstractNumId="3" w15:restartNumberingAfterBreak="0">
     <w:nsid w:val="200A528F"/>
     <w:multiLevelType w:val="hybridMultilevel"/>
     <w:tmpl w:val="1C94A5E2"/>
@@ -968,7 +2148,331 @@
       </w:rPr>
     </w:lvl>
   </w:abstractNum>
-  <w:abstractNum w:abstractNumId="3" w15:restartNumberingAfterBreak="0">
+  <w:abstractNum w:abstractNumId="4" w15:restartNumberingAfterBreak="0">
+    <w:nsid w:val="329E0499"/>
+    <w:multiLevelType w:val="multilevel"/>
+    <w:tmpl w:val="2ECA3FA4"/>
+    <w:lvl w:ilvl="0">
+      <w:start w:val="1"/>
+      <w:numFmt w:val="bullet"/>
+      <w:lvlText w:val=""/>
+      <w:lvlJc w:val="left"/>
+      <w:pPr>
+        <w:tabs>
+          <w:tab w:val="num" w:pos="720"/>
+        </w:tabs>
+        <w:ind w:left="720" w:hanging="360"/>
+      </w:pPr>
+      <w:rPr>
+        <w:rFonts w:ascii="Symbol" w:hAnsi="Symbol" w:hint="default"/>
+        <w:sz w:val="20"/>
+      </w:rPr>
+    </w:lvl>
+    <w:lvl w:ilvl="1" w:tentative="1">
+      <w:start w:val="1"/>
+      <w:numFmt w:val="bullet"/>
+      <w:lvlText w:val="o"/>
+      <w:lvlJc w:val="left"/>
+      <w:pPr>
+        <w:tabs>
+          <w:tab w:val="num" w:pos="1440"/>
+        </w:tabs>
+        <w:ind w:left="1440" w:hanging="360"/>
+      </w:pPr>
+      <w:rPr>
+        <w:rFonts w:ascii="Courier New" w:hAnsi="Courier New" w:hint="default"/>
+        <w:sz w:val="20"/>
+      </w:rPr>
+    </w:lvl>
+    <w:lvl w:ilvl="2" w:tentative="1">
+      <w:start w:val="1"/>
+      <w:numFmt w:val="bullet"/>
+      <w:lvlText w:val=""/>
+      <w:lvlJc w:val="left"/>
+      <w:pPr>
+        <w:tabs>
+          <w:tab w:val="num" w:pos="2160"/>
+        </w:tabs>
+        <w:ind w:left="2160" w:hanging="360"/>
+      </w:pPr>
+      <w:rPr>
+        <w:rFonts w:ascii="Wingdings" w:hAnsi="Wingdings" w:hint="default"/>
+        <w:sz w:val="20"/>
+      </w:rPr>
+    </w:lvl>
+    <w:lvl w:ilvl="3" w:tentative="1">
+      <w:start w:val="1"/>
+      <w:numFmt w:val="bullet"/>
+      <w:lvlText w:val=""/>
+      <w:lvlJc w:val="left"/>
+      <w:pPr>
+        <w:tabs>
+          <w:tab w:val="num" w:pos="2880"/>
+        </w:tabs>
+        <w:ind w:left="2880" w:hanging="360"/>
+      </w:pPr>
+      <w:rPr>
+        <w:rFonts w:ascii="Wingdings" w:hAnsi="Wingdings" w:hint="default"/>
+        <w:sz w:val="20"/>
+      </w:rPr>
+    </w:lvl>
+    <w:lvl w:ilvl="4" w:tentative="1">
+      <w:start w:val="1"/>
+      <w:numFmt w:val="bullet"/>
+      <w:lvlText w:val=""/>
+      <w:lvlJc w:val="left"/>
+      <w:pPr>
+        <w:tabs>
+          <w:tab w:val="num" w:pos="3600"/>
+        </w:tabs>
+        <w:ind w:left="3600" w:hanging="360"/>
+      </w:pPr>
+      <w:rPr>
+        <w:rFonts w:ascii="Wingdings" w:hAnsi="Wingdings" w:hint="default"/>
+        <w:sz w:val="20"/>
+      </w:rPr>
+    </w:lvl>
+    <w:lvl w:ilvl="5" w:tentative="1">
+      <w:start w:val="1"/>
+      <w:numFmt w:val="bullet"/>
+      <w:lvlText w:val=""/>
+      <w:lvlJc w:val="left"/>
+      <w:pPr>
+        <w:tabs>
+          <w:tab w:val="num" w:pos="4320"/>
+        </w:tabs>
+        <w:ind w:left="4320" w:hanging="360"/>
+      </w:pPr>
+      <w:rPr>
+        <w:rFonts w:ascii="Wingdings" w:hAnsi="Wingdings" w:hint="default"/>
+        <w:sz w:val="20"/>
+      </w:rPr>
+    </w:lvl>
+    <w:lvl w:ilvl="6" w:tentative="1">
+      <w:start w:val="1"/>
+      <w:numFmt w:val="bullet"/>
+      <w:lvlText w:val=""/>
+      <w:lvlJc w:val="left"/>
+      <w:pPr>
+        <w:tabs>
+          <w:tab w:val="num" w:pos="5040"/>
+        </w:tabs>
+        <w:ind w:left="5040" w:hanging="360"/>
+      </w:pPr>
+      <w:rPr>
+        <w:rFonts w:ascii="Wingdings" w:hAnsi="Wingdings" w:hint="default"/>
+        <w:sz w:val="20"/>
+      </w:rPr>
+    </w:lvl>
+    <w:lvl w:ilvl="7" w:tentative="1">
+      <w:start w:val="1"/>
+      <w:numFmt w:val="bullet"/>
+      <w:lvlText w:val=""/>
+      <w:lvlJc w:val="left"/>
+      <w:pPr>
+        <w:tabs>
+          <w:tab w:val="num" w:pos="5760"/>
+        </w:tabs>
+        <w:ind w:left="5760" w:hanging="360"/>
+      </w:pPr>
+      <w:rPr>
+        <w:rFonts w:ascii="Wingdings" w:hAnsi="Wingdings" w:hint="default"/>
+        <w:sz w:val="20"/>
+      </w:rPr>
+    </w:lvl>
+    <w:lvl w:ilvl="8" w:tentative="1">
+      <w:start w:val="1"/>
+      <w:numFmt w:val="bullet"/>
+      <w:lvlText w:val=""/>
+      <w:lvlJc w:val="left"/>
+      <w:pPr>
+        <w:tabs>
+          <w:tab w:val="num" w:pos="6480"/>
+        </w:tabs>
+        <w:ind w:left="6480" w:hanging="360"/>
+      </w:pPr>
+      <w:rPr>
+        <w:rFonts w:ascii="Wingdings" w:hAnsi="Wingdings" w:hint="default"/>
+        <w:sz w:val="20"/>
+      </w:rPr>
+    </w:lvl>
+  </w:abstractNum>
+  <w:abstractNum w:abstractNumId="5" w15:restartNumberingAfterBreak="0">
+    <w:nsid w:val="461C6959"/>
+    <w:multiLevelType w:val="hybridMultilevel"/>
+    <w:tmpl w:val="9864A50A"/>
+    <w:lvl w:ilvl="0" w:tplc="0C090011">
+      <w:start w:val="1"/>
+      <w:numFmt w:val="decimal"/>
+      <w:lvlText w:val="%1)"/>
+      <w:lvlJc w:val="left"/>
+      <w:pPr>
+        <w:ind w:left="720" w:hanging="360"/>
+      </w:pPr>
+    </w:lvl>
+    <w:lvl w:ilvl="1" w:tplc="FFFFFFFF" w:tentative="1">
+      <w:start w:val="1"/>
+      <w:numFmt w:val="lowerLetter"/>
+      <w:lvlText w:val="%2."/>
+      <w:lvlJc w:val="left"/>
+      <w:pPr>
+        <w:ind w:left="1440" w:hanging="360"/>
+      </w:pPr>
+    </w:lvl>
+    <w:lvl w:ilvl="2" w:tplc="FFFFFFFF" w:tentative="1">
+      <w:start w:val="1"/>
+      <w:numFmt w:val="lowerRoman"/>
+      <w:lvlText w:val="%3."/>
+      <w:lvlJc w:val="right"/>
+      <w:pPr>
+        <w:ind w:left="2160" w:hanging="180"/>
+      </w:pPr>
+    </w:lvl>
+    <w:lvl w:ilvl="3" w:tplc="FFFFFFFF" w:tentative="1">
+      <w:start w:val="1"/>
+      <w:numFmt w:val="decimal"/>
+      <w:lvlText w:val="%4."/>
+      <w:lvlJc w:val="left"/>
+      <w:pPr>
+        <w:ind w:left="2880" w:hanging="360"/>
+      </w:pPr>
+    </w:lvl>
+    <w:lvl w:ilvl="4" w:tplc="FFFFFFFF" w:tentative="1">
+      <w:start w:val="1"/>
+      <w:numFmt w:val="lowerLetter"/>
+      <w:lvlText w:val="%5."/>
+      <w:lvlJc w:val="left"/>
+      <w:pPr>
+        <w:ind w:left="3600" w:hanging="360"/>
+      </w:pPr>
+    </w:lvl>
+    <w:lvl w:ilvl="5" w:tplc="FFFFFFFF" w:tentative="1">
+      <w:start w:val="1"/>
+      <w:numFmt w:val="lowerRoman"/>
+      <w:lvlText w:val="%6."/>
+      <w:lvlJc w:val="right"/>
+      <w:pPr>
+        <w:ind w:left="4320" w:hanging="180"/>
+      </w:pPr>
+    </w:lvl>
+    <w:lvl w:ilvl="6" w:tplc="FFFFFFFF" w:tentative="1">
+      <w:start w:val="1"/>
+      <w:numFmt w:val="decimal"/>
+      <w:lvlText w:val="%7."/>
+      <w:lvlJc w:val="left"/>
+      <w:pPr>
+        <w:ind w:left="5040" w:hanging="360"/>
+      </w:pPr>
+    </w:lvl>
+    <w:lvl w:ilvl="7" w:tplc="FFFFFFFF" w:tentative="1">
+      <w:start w:val="1"/>
+      <w:numFmt w:val="lowerLetter"/>
+      <w:lvlText w:val="%8."/>
+      <w:lvlJc w:val="left"/>
+      <w:pPr>
+        <w:ind w:left="5760" w:hanging="360"/>
+      </w:pPr>
+    </w:lvl>
+    <w:lvl w:ilvl="8" w:tplc="FFFFFFFF" w:tentative="1">
+      <w:start w:val="1"/>
+      <w:numFmt w:val="lowerRoman"/>
+      <w:lvlText w:val="%9."/>
+      <w:lvlJc w:val="right"/>
+      <w:pPr>
+        <w:ind w:left="6480" w:hanging="180"/>
+      </w:pPr>
+    </w:lvl>
+  </w:abstractNum>
+  <w:abstractNum w:abstractNumId="6" w15:restartNumberingAfterBreak="0">
+    <w:nsid w:val="53CA3C38"/>
+    <w:multiLevelType w:val="hybridMultilevel"/>
+    <w:tmpl w:val="C4E4D44C"/>
+    <w:lvl w:ilvl="0" w:tplc="E44A9D30">
+      <w:start w:val="5"/>
+      <w:numFmt w:val="decimal"/>
+      <w:lvlText w:val="%1."/>
+      <w:lvlJc w:val="left"/>
+      <w:pPr>
+        <w:ind w:left="1440" w:hanging="360"/>
+      </w:pPr>
+      <w:rPr>
+        <w:rFonts w:hint="default"/>
+      </w:rPr>
+    </w:lvl>
+    <w:lvl w:ilvl="1" w:tplc="0C090019" w:tentative="1">
+      <w:start w:val="1"/>
+      <w:numFmt w:val="lowerLetter"/>
+      <w:lvlText w:val="%2."/>
+      <w:lvlJc w:val="left"/>
+      <w:pPr>
+        <w:ind w:left="1440" w:hanging="360"/>
+      </w:pPr>
+    </w:lvl>
+    <w:lvl w:ilvl="2" w:tplc="0C09001B" w:tentative="1">
+      <w:start w:val="1"/>
+      <w:numFmt w:val="lowerRoman"/>
+      <w:lvlText w:val="%3."/>
+      <w:lvlJc w:val="right"/>
+      <w:pPr>
+        <w:ind w:left="2160" w:hanging="180"/>
+      </w:pPr>
+    </w:lvl>
+    <w:lvl w:ilvl="3" w:tplc="0C09000F" w:tentative="1">
+      <w:start w:val="1"/>
+      <w:numFmt w:val="decimal"/>
+      <w:lvlText w:val="%4."/>
+      <w:lvlJc w:val="left"/>
+      <w:pPr>
+        <w:ind w:left="2880" w:hanging="360"/>
+      </w:pPr>
+    </w:lvl>
+    <w:lvl w:ilvl="4" w:tplc="0C090019" w:tentative="1">
+      <w:start w:val="1"/>
+      <w:numFmt w:val="lowerLetter"/>
+      <w:lvlText w:val="%5."/>
+      <w:lvlJc w:val="left"/>
+      <w:pPr>
+        <w:ind w:left="3600" w:hanging="360"/>
+      </w:pPr>
+    </w:lvl>
+    <w:lvl w:ilvl="5" w:tplc="0C09001B" w:tentative="1">
+      <w:start w:val="1"/>
+      <w:numFmt w:val="lowerRoman"/>
+      <w:lvlText w:val="%6."/>
+      <w:lvlJc w:val="right"/>
+      <w:pPr>
+        <w:ind w:left="4320" w:hanging="180"/>
+      </w:pPr>
+    </w:lvl>
+    <w:lvl w:ilvl="6" w:tplc="0C09000F" w:tentative="1">
+      <w:start w:val="1"/>
+      <w:numFmt w:val="decimal"/>
+      <w:lvlText w:val="%7."/>
+      <w:lvlJc w:val="left"/>
+      <w:pPr>
+        <w:ind w:left="5040" w:hanging="360"/>
+      </w:pPr>
+    </w:lvl>
+    <w:lvl w:ilvl="7" w:tplc="0C090019" w:tentative="1">
+      <w:start w:val="1"/>
+      <w:numFmt w:val="lowerLetter"/>
+      <w:lvlText w:val="%8."/>
+      <w:lvlJc w:val="left"/>
+      <w:pPr>
+        <w:ind w:left="5760" w:hanging="360"/>
+      </w:pPr>
+    </w:lvl>
+    <w:lvl w:ilvl="8" w:tplc="0C09001B" w:tentative="1">
+      <w:start w:val="1"/>
+      <w:numFmt w:val="lowerRoman"/>
+      <w:lvlText w:val="%9."/>
+      <w:lvlJc w:val="right"/>
+      <w:pPr>
+        <w:ind w:left="6480" w:hanging="180"/>
+      </w:pPr>
+    </w:lvl>
+  </w:abstractNum>
+  <w:abstractNum w:abstractNumId="7" w15:restartNumberingAfterBreak="0">
     <w:nsid w:val="5E411AEB"/>
     <w:multiLevelType w:val="hybridMultilevel"/>
     <w:tmpl w:val="C87817B0"/>
@@ -1054,18 +2558,21 @@
       </w:pPr>
     </w:lvl>
   </w:abstractNum>
-  <w:abstractNum w:abstractNumId="4" w15:restartNumberingAfterBreak="0">
-    <w:nsid w:val="65FA6A36"/>
+  <w:abstractNum w:abstractNumId="8" w15:restartNumberingAfterBreak="0">
+    <w:nsid w:val="610003F2"/>
     <w:multiLevelType w:val="hybridMultilevel"/>
-    <w:tmpl w:val="236C281C"/>
-    <w:lvl w:ilvl="0" w:tplc="0C09000F">
-      <w:start w:val="1"/>
+    <w:tmpl w:val="EEF02C48"/>
+    <w:lvl w:ilvl="0" w:tplc="22F0D924">
+      <w:start w:val="6"/>
       <w:numFmt w:val="decimal"/>
       <w:lvlText w:val="%1."/>
       <w:lvlJc w:val="left"/>
       <w:pPr>
-        <w:ind w:left="720" w:hanging="360"/>
-      </w:pPr>
+        <w:ind w:left="1080" w:hanging="360"/>
+      </w:pPr>
+      <w:rPr>
+        <w:rFonts w:hint="default"/>
+      </w:rPr>
     </w:lvl>
     <w:lvl w:ilvl="1" w:tplc="0C090019" w:tentative="1">
       <w:start w:val="1"/>
@@ -1073,16 +2580,16 @@
       <w:lvlText w:val="%2."/>
       <w:lvlJc w:val="left"/>
       <w:pPr>
-        <w:ind w:left="1440" w:hanging="360"/>
-      </w:pPr>
-    </w:lvl>
-    <w:lvl w:ilvl="2" w:tplc="0C09001B" w:tentative="1">
+        <w:ind w:left="1800" w:hanging="360"/>
+      </w:pPr>
+    </w:lvl>
+    <w:lvl w:ilvl="2" w:tplc="0C09001B">
       <w:start w:val="1"/>
       <w:numFmt w:val="lowerRoman"/>
       <w:lvlText w:val="%3."/>
       <w:lvlJc w:val="right"/>
       <w:pPr>
-        <w:ind w:left="2160" w:hanging="180"/>
+        <w:ind w:left="2520" w:hanging="180"/>
       </w:pPr>
     </w:lvl>
     <w:lvl w:ilvl="3" w:tplc="0C09000F" w:tentative="1">
@@ -1091,7 +2598,7 @@
       <w:lvlText w:val="%4."/>
       <w:lvlJc w:val="left"/>
       <w:pPr>
-        <w:ind w:left="2880" w:hanging="360"/>
+        <w:ind w:left="3240" w:hanging="360"/>
       </w:pPr>
     </w:lvl>
     <w:lvl w:ilvl="4" w:tplc="0C090019" w:tentative="1">
@@ -1100,7 +2607,7 @@
       <w:lvlText w:val="%5."/>
       <w:lvlJc w:val="left"/>
       <w:pPr>
-        <w:ind w:left="3600" w:hanging="360"/>
+        <w:ind w:left="3960" w:hanging="360"/>
       </w:pPr>
     </w:lvl>
     <w:lvl w:ilvl="5" w:tplc="0C09001B" w:tentative="1">
@@ -1109,7 +2616,7 @@
       <w:lvlText w:val="%6."/>
       <w:lvlJc w:val="right"/>
       <w:pPr>
-        <w:ind w:left="4320" w:hanging="180"/>
+        <w:ind w:left="4680" w:hanging="180"/>
       </w:pPr>
     </w:lvl>
     <w:lvl w:ilvl="6" w:tplc="0C09000F" w:tentative="1">
@@ -1118,7 +2625,7 @@
       <w:lvlText w:val="%7."/>
       <w:lvlJc w:val="left"/>
       <w:pPr>
-        <w:ind w:left="5040" w:hanging="360"/>
+        <w:ind w:left="5400" w:hanging="360"/>
       </w:pPr>
     </w:lvl>
     <w:lvl w:ilvl="7" w:tplc="0C090019" w:tentative="1">
@@ -1127,7 +2634,7 @@
       <w:lvlText w:val="%8."/>
       <w:lvlJc w:val="left"/>
       <w:pPr>
-        <w:ind w:left="5760" w:hanging="360"/>
+        <w:ind w:left="6120" w:hanging="360"/>
       </w:pPr>
     </w:lvl>
     <w:lvl w:ilvl="8" w:tplc="0C09001B" w:tentative="1">
@@ -1136,24 +2643,277 @@
       <w:lvlText w:val="%9."/>
       <w:lvlJc w:val="right"/>
       <w:pPr>
+        <w:ind w:left="6840" w:hanging="180"/>
+      </w:pPr>
+    </w:lvl>
+  </w:abstractNum>
+  <w:abstractNum w:abstractNumId="9" w15:restartNumberingAfterBreak="0">
+    <w:nsid w:val="65FA6A36"/>
+    <w:multiLevelType w:val="hybridMultilevel"/>
+    <w:tmpl w:val="F3C6B204"/>
+    <w:lvl w:ilvl="0" w:tplc="0C09000F">
+      <w:start w:val="1"/>
+      <w:numFmt w:val="decimal"/>
+      <w:lvlText w:val="%1."/>
+      <w:lvlJc w:val="left"/>
+      <w:pPr>
+        <w:ind w:left="720" w:hanging="360"/>
+      </w:pPr>
+    </w:lvl>
+    <w:lvl w:ilvl="1" w:tplc="0C090019">
+      <w:start w:val="1"/>
+      <w:numFmt w:val="lowerLetter"/>
+      <w:lvlText w:val="%2."/>
+      <w:lvlJc w:val="left"/>
+      <w:pPr>
+        <w:ind w:left="1440" w:hanging="360"/>
+      </w:pPr>
+    </w:lvl>
+    <w:lvl w:ilvl="2" w:tplc="0C09001B">
+      <w:start w:val="1"/>
+      <w:numFmt w:val="lowerRoman"/>
+      <w:lvlText w:val="%3."/>
+      <w:lvlJc w:val="right"/>
+      <w:pPr>
+        <w:ind w:left="2160" w:hanging="180"/>
+      </w:pPr>
+    </w:lvl>
+    <w:lvl w:ilvl="3" w:tplc="0C09000F" w:tentative="1">
+      <w:start w:val="1"/>
+      <w:numFmt w:val="decimal"/>
+      <w:lvlText w:val="%4."/>
+      <w:lvlJc w:val="left"/>
+      <w:pPr>
+        <w:ind w:left="2880" w:hanging="360"/>
+      </w:pPr>
+    </w:lvl>
+    <w:lvl w:ilvl="4" w:tplc="0C090019" w:tentative="1">
+      <w:start w:val="1"/>
+      <w:numFmt w:val="lowerLetter"/>
+      <w:lvlText w:val="%5."/>
+      <w:lvlJc w:val="left"/>
+      <w:pPr>
+        <w:ind w:left="3600" w:hanging="360"/>
+      </w:pPr>
+    </w:lvl>
+    <w:lvl w:ilvl="5" w:tplc="0C09001B" w:tentative="1">
+      <w:start w:val="1"/>
+      <w:numFmt w:val="lowerRoman"/>
+      <w:lvlText w:val="%6."/>
+      <w:lvlJc w:val="right"/>
+      <w:pPr>
+        <w:ind w:left="4320" w:hanging="180"/>
+      </w:pPr>
+    </w:lvl>
+    <w:lvl w:ilvl="6" w:tplc="0C09000F" w:tentative="1">
+      <w:start w:val="1"/>
+      <w:numFmt w:val="decimal"/>
+      <w:lvlText w:val="%7."/>
+      <w:lvlJc w:val="left"/>
+      <w:pPr>
+        <w:ind w:left="5040" w:hanging="360"/>
+      </w:pPr>
+    </w:lvl>
+    <w:lvl w:ilvl="7" w:tplc="0C090019" w:tentative="1">
+      <w:start w:val="1"/>
+      <w:numFmt w:val="lowerLetter"/>
+      <w:lvlText w:val="%8."/>
+      <w:lvlJc w:val="left"/>
+      <w:pPr>
+        <w:ind w:left="5760" w:hanging="360"/>
+      </w:pPr>
+    </w:lvl>
+    <w:lvl w:ilvl="8" w:tplc="0C09001B" w:tentative="1">
+      <w:start w:val="1"/>
+      <w:numFmt w:val="lowerRoman"/>
+      <w:lvlText w:val="%9."/>
+      <w:lvlJc w:val="right"/>
+      <w:pPr>
         <w:ind w:left="6480" w:hanging="180"/>
       </w:pPr>
+    </w:lvl>
+  </w:abstractNum>
+  <w:abstractNum w:abstractNumId="10" w15:restartNumberingAfterBreak="0">
+    <w:nsid w:val="77EB378F"/>
+    <w:multiLevelType w:val="multilevel"/>
+    <w:tmpl w:val="6302A084"/>
+    <w:lvl w:ilvl="0">
+      <w:start w:val="1"/>
+      <w:numFmt w:val="bullet"/>
+      <w:lvlText w:val=""/>
+      <w:lvlJc w:val="left"/>
+      <w:pPr>
+        <w:tabs>
+          <w:tab w:val="num" w:pos="720"/>
+        </w:tabs>
+        <w:ind w:left="720" w:hanging="360"/>
+      </w:pPr>
+      <w:rPr>
+        <w:rFonts w:ascii="Symbol" w:hAnsi="Symbol" w:hint="default"/>
+        <w:sz w:val="20"/>
+      </w:rPr>
+    </w:lvl>
+    <w:lvl w:ilvl="1" w:tentative="1">
+      <w:start w:val="1"/>
+      <w:numFmt w:val="bullet"/>
+      <w:lvlText w:val="o"/>
+      <w:lvlJc w:val="left"/>
+      <w:pPr>
+        <w:tabs>
+          <w:tab w:val="num" w:pos="1440"/>
+        </w:tabs>
+        <w:ind w:left="1440" w:hanging="360"/>
+      </w:pPr>
+      <w:rPr>
+        <w:rFonts w:ascii="Courier New" w:hAnsi="Courier New" w:hint="default"/>
+        <w:sz w:val="20"/>
+      </w:rPr>
+    </w:lvl>
+    <w:lvl w:ilvl="2" w:tentative="1">
+      <w:start w:val="1"/>
+      <w:numFmt w:val="bullet"/>
+      <w:lvlText w:val=""/>
+      <w:lvlJc w:val="left"/>
+      <w:pPr>
+        <w:tabs>
+          <w:tab w:val="num" w:pos="2160"/>
+        </w:tabs>
+        <w:ind w:left="2160" w:hanging="360"/>
+      </w:pPr>
+      <w:rPr>
+        <w:rFonts w:ascii="Wingdings" w:hAnsi="Wingdings" w:hint="default"/>
+        <w:sz w:val="20"/>
+      </w:rPr>
+    </w:lvl>
+    <w:lvl w:ilvl="3" w:tentative="1">
+      <w:start w:val="1"/>
+      <w:numFmt w:val="bullet"/>
+      <w:lvlText w:val=""/>
+      <w:lvlJc w:val="left"/>
+      <w:pPr>
+        <w:tabs>
+          <w:tab w:val="num" w:pos="2880"/>
+        </w:tabs>
+        <w:ind w:left="2880" w:hanging="360"/>
+      </w:pPr>
+      <w:rPr>
+        <w:rFonts w:ascii="Wingdings" w:hAnsi="Wingdings" w:hint="default"/>
+        <w:sz w:val="20"/>
+      </w:rPr>
+    </w:lvl>
+    <w:lvl w:ilvl="4" w:tentative="1">
+      <w:start w:val="1"/>
+      <w:numFmt w:val="bullet"/>
+      <w:lvlText w:val=""/>
+      <w:lvlJc w:val="left"/>
+      <w:pPr>
+        <w:tabs>
+          <w:tab w:val="num" w:pos="3600"/>
+        </w:tabs>
+        <w:ind w:left="3600" w:hanging="360"/>
+      </w:pPr>
+      <w:rPr>
+        <w:rFonts w:ascii="Wingdings" w:hAnsi="Wingdings" w:hint="default"/>
+        <w:sz w:val="20"/>
+      </w:rPr>
+    </w:lvl>
+    <w:lvl w:ilvl="5" w:tentative="1">
+      <w:start w:val="1"/>
+      <w:numFmt w:val="bullet"/>
+      <w:lvlText w:val=""/>
+      <w:lvlJc w:val="left"/>
+      <w:pPr>
+        <w:tabs>
+          <w:tab w:val="num" w:pos="4320"/>
+        </w:tabs>
+        <w:ind w:left="4320" w:hanging="360"/>
+      </w:pPr>
+      <w:rPr>
+        <w:rFonts w:ascii="Wingdings" w:hAnsi="Wingdings" w:hint="default"/>
+        <w:sz w:val="20"/>
+      </w:rPr>
+    </w:lvl>
+    <w:lvl w:ilvl="6" w:tentative="1">
+      <w:start w:val="1"/>
+      <w:numFmt w:val="bullet"/>
+      <w:lvlText w:val=""/>
+      <w:lvlJc w:val="left"/>
+      <w:pPr>
+        <w:tabs>
+          <w:tab w:val="num" w:pos="5040"/>
+        </w:tabs>
+        <w:ind w:left="5040" w:hanging="360"/>
+      </w:pPr>
+      <w:rPr>
+        <w:rFonts w:ascii="Wingdings" w:hAnsi="Wingdings" w:hint="default"/>
+        <w:sz w:val="20"/>
+      </w:rPr>
+    </w:lvl>
+    <w:lvl w:ilvl="7" w:tentative="1">
+      <w:start w:val="1"/>
+      <w:numFmt w:val="bullet"/>
+      <w:lvlText w:val=""/>
+      <w:lvlJc w:val="left"/>
+      <w:pPr>
+        <w:tabs>
+          <w:tab w:val="num" w:pos="5760"/>
+        </w:tabs>
+        <w:ind w:left="5760" w:hanging="360"/>
+      </w:pPr>
+      <w:rPr>
+        <w:rFonts w:ascii="Wingdings" w:hAnsi="Wingdings" w:hint="default"/>
+        <w:sz w:val="20"/>
+      </w:rPr>
+    </w:lvl>
+    <w:lvl w:ilvl="8" w:tentative="1">
+      <w:start w:val="1"/>
+      <w:numFmt w:val="bullet"/>
+      <w:lvlText w:val=""/>
+      <w:lvlJc w:val="left"/>
+      <w:pPr>
+        <w:tabs>
+          <w:tab w:val="num" w:pos="6480"/>
+        </w:tabs>
+        <w:ind w:left="6480" w:hanging="360"/>
+      </w:pPr>
+      <w:rPr>
+        <w:rFonts w:ascii="Wingdings" w:hAnsi="Wingdings" w:hint="default"/>
+        <w:sz w:val="20"/>
+      </w:rPr>
     </w:lvl>
   </w:abstractNum>
   <w:num w:numId="1">
+    <w:abstractNumId w:val="9"/>
+  </w:num>
+  <w:num w:numId="2">
+    <w:abstractNumId w:val="2"/>
+  </w:num>
+  <w:num w:numId="3">
+    <w:abstractNumId w:val="1"/>
+  </w:num>
+  <w:num w:numId="4">
+    <w:abstractNumId w:val="7"/>
+  </w:num>
+  <w:num w:numId="5">
+    <w:abstractNumId w:val="3"/>
+  </w:num>
+  <w:num w:numId="6">
     <w:abstractNumId w:val="4"/>
   </w:num>
-  <w:num w:numId="2">
-    <w:abstractNumId w:val="1"/>
+  <w:num w:numId="7">
+    <w:abstractNumId w:val="10"/>
   </w:num>
-  <w:num w:numId="3">
+  <w:num w:numId="8">
     <w:abstractNumId w:val="0"/>
   </w:num>
-  <w:num w:numId="4">
-    <w:abstractNumId w:val="3"/>
+  <w:num w:numId="9">
+    <w:abstractNumId w:val="5"/>
   </w:num>
-  <w:num w:numId="5">
-    <w:abstractNumId w:val="2"/>
+  <w:num w:numId="10">
+    <w:abstractNumId w:val="8"/>
+  </w:num>
+  <w:num w:numId="11">
+    <w:abstractNumId w:val="6"/>
   </w:num>
 </w:numbering>
 </file>
@@ -1557,6 +3317,26 @@
     <w:name w:val="Normal"/>
     <w:qFormat/>
   </w:style>
+  <w:style w:type="paragraph" w:styleId="Heading3">
+    <w:name w:val="heading 3"/>
+    <w:basedOn w:val="Normal"/>
+    <w:link w:val="Heading3Char"/>
+    <w:uiPriority w:val="9"/>
+    <w:qFormat/>
+    <w:rsid w:val="007A78D0"/>
+    <w:pPr>
+      <w:spacing w:before="100" w:beforeAutospacing="1" w:after="100" w:afterAutospacing="1" w:line="240" w:lineRule="auto"/>
+      <w:outlineLvl w:val="2"/>
+    </w:pPr>
+    <w:rPr>
+      <w:rFonts w:ascii="Times New Roman" w:eastAsia="Times New Roman" w:hAnsi="Times New Roman" w:cs="Times New Roman"/>
+      <w:b/>
+      <w:bCs/>
+      <w:sz w:val="27"/>
+      <w:szCs w:val="27"/>
+      <w:lang w:eastAsia="en-AU"/>
+    </w:rPr>
+  </w:style>
   <w:style w:type="character" w:default="1" w:styleId="DefaultParagraphFont">
     <w:name w:val="Default Paragraph Font"/>
     <w:uiPriority w:val="1"/>
@@ -1693,6 +3473,38 @@
     <w:rPr>
       <w:b/>
       <w:bCs/>
+    </w:rPr>
+  </w:style>
+  <w:style w:type="character" w:customStyle="1" w:styleId="Heading3Char">
+    <w:name w:val="Heading 3 Char"/>
+    <w:basedOn w:val="DefaultParagraphFont"/>
+    <w:link w:val="Heading3"/>
+    <w:uiPriority w:val="9"/>
+    <w:rsid w:val="007A78D0"/>
+    <w:rPr>
+      <w:rFonts w:ascii="Times New Roman" w:eastAsia="Times New Roman" w:hAnsi="Times New Roman" w:cs="Times New Roman"/>
+      <w:b/>
+      <w:bCs/>
+      <w:sz w:val="27"/>
+      <w:szCs w:val="27"/>
+      <w:lang w:eastAsia="en-AU"/>
+    </w:rPr>
+  </w:style>
+  <w:style w:type="paragraph" w:styleId="NormalWeb">
+    <w:name w:val="Normal (Web)"/>
+    <w:basedOn w:val="Normal"/>
+    <w:uiPriority w:val="99"/>
+    <w:semiHidden/>
+    <w:unhideWhenUsed/>
+    <w:rsid w:val="007A78D0"/>
+    <w:pPr>
+      <w:spacing w:before="100" w:beforeAutospacing="1" w:after="100" w:afterAutospacing="1" w:line="240" w:lineRule="auto"/>
+    </w:pPr>
+    <w:rPr>
+      <w:rFonts w:ascii="Times New Roman" w:eastAsia="Times New Roman" w:hAnsi="Times New Roman" w:cs="Times New Roman"/>
+      <w:sz w:val="24"/>
+      <w:szCs w:val="24"/>
+      <w:lang w:eastAsia="en-AU"/>
     </w:rPr>
   </w:style>
 </w:styles>

</xml_diff>

<commit_message>
loaded the updated project proposal we reviewed in the zoom session
</commit_message>
<xml_diff>
--- a/07-project-1-challenge/project_proposal/eritufjohmik_project_proposal.docx
+++ b/07-project-1-challenge/project_proposal/eritufjohmik_project_proposal.docx
@@ -211,27 +211,54 @@
           <w:ilvl w:val="0"/>
           <w:numId w:val="4"/>
         </w:numPr>
-      </w:pPr>
-      <w:r>
-        <w:t>What is the relationship between “unvaccinated” Covid patients versus “</w:t>
-      </w:r>
-      <w:r>
+        <w:rPr>
+          <w:highlight w:val="yellow"/>
+        </w:rPr>
+      </w:pPr>
+      <w:r>
+        <w:t xml:space="preserve">What is the relationship between “unvaccinated” </w:t>
+      </w:r>
+      <w:r>
+        <w:rPr>
+          <w:highlight w:val="yellow"/>
+        </w:rPr>
+        <w:t>Covid patients versus “</w:t>
+      </w:r>
+      <w:r>
+        <w:rPr>
+          <w:highlight w:val="yellow"/>
+        </w:rPr>
         <w:t>vaccinated</w:t>
       </w:r>
       <w:r>
+        <w:rPr>
+          <w:highlight w:val="yellow"/>
+        </w:rPr>
         <w:t>” Covid patients for the following categories</w:t>
       </w:r>
       <w:r>
+        <w:rPr>
+          <w:highlight w:val="yellow"/>
+        </w:rPr>
         <w:t xml:space="preserve"> in selected countries</w:t>
       </w:r>
       <w:r>
+        <w:rPr>
+          <w:highlight w:val="yellow"/>
+        </w:rPr>
         <w:t>?</w:t>
       </w:r>
       <w:r>
+        <w:rPr>
+          <w:highlight w:val="yellow"/>
+        </w:rPr>
         <w:tab/>
         <w:t>Pie chart vaccinated vs unvaccinated</w:t>
       </w:r>
       <w:r>
+        <w:rPr>
+          <w:highlight w:val="yellow"/>
+        </w:rPr>
         <w:tab/>
         <w:t>Erika</w:t>
       </w:r>
@@ -243,27 +270,51 @@
           <w:ilvl w:val="1"/>
           <w:numId w:val="4"/>
         </w:numPr>
-      </w:pPr>
-      <w:r>
+        <w:rPr>
+          <w:highlight w:val="yellow"/>
+        </w:rPr>
+      </w:pPr>
+      <w:r>
+        <w:rPr>
+          <w:highlight w:val="yellow"/>
+        </w:rPr>
         <w:t>Vaccination rates per country</w:t>
       </w:r>
       <w:r>
-        <w:tab/>
-      </w:r>
-      <w:r>
+        <w:rPr>
+          <w:highlight w:val="yellow"/>
+        </w:rPr>
+        <w:tab/>
+      </w:r>
+      <w:r>
+        <w:rPr>
+          <w:highlight w:val="yellow"/>
+        </w:rPr>
         <w:tab/>
         <w:t>Bar chart?</w:t>
       </w:r>
       <w:r>
-        <w:tab/>
-      </w:r>
-      <w:r>
-        <w:tab/>
-      </w:r>
-      <w:r>
-        <w:tab/>
-      </w:r>
-      <w:r>
+        <w:rPr>
+          <w:highlight w:val="yellow"/>
+        </w:rPr>
+        <w:tab/>
+      </w:r>
+      <w:r>
+        <w:rPr>
+          <w:highlight w:val="yellow"/>
+        </w:rPr>
+        <w:tab/>
+      </w:r>
+      <w:r>
+        <w:rPr>
+          <w:highlight w:val="yellow"/>
+        </w:rPr>
+        <w:tab/>
+      </w:r>
+      <w:r>
+        <w:rPr>
+          <w:highlight w:val="yellow"/>
+        </w:rPr>
         <w:tab/>
         <w:t>Erika</w:t>
       </w:r>
@@ -275,30 +326,57 @@
           <w:ilvl w:val="1"/>
           <w:numId w:val="4"/>
         </w:numPr>
-      </w:pPr>
-      <w:r>
+        <w:rPr>
+          <w:highlight w:val="yellow"/>
+        </w:rPr>
+      </w:pPr>
+      <w:r>
+        <w:rPr>
+          <w:highlight w:val="yellow"/>
+        </w:rPr>
         <w:t>Total Covid cases</w:t>
       </w:r>
       <w:r>
-        <w:tab/>
-      </w:r>
-      <w:r>
-        <w:tab/>
-      </w:r>
-      <w:r>
+        <w:rPr>
+          <w:highlight w:val="yellow"/>
+        </w:rPr>
+        <w:tab/>
+      </w:r>
+      <w:r>
+        <w:rPr>
+          <w:highlight w:val="yellow"/>
+        </w:rPr>
+        <w:tab/>
+      </w:r>
+      <w:r>
+        <w:rPr>
+          <w:highlight w:val="yellow"/>
+        </w:rPr>
         <w:tab/>
         <w:t>Bar chart?</w:t>
       </w:r>
       <w:r>
-        <w:tab/>
-      </w:r>
-      <w:r>
-        <w:tab/>
-      </w:r>
-      <w:r>
-        <w:tab/>
-      </w:r>
-      <w:r>
+        <w:rPr>
+          <w:highlight w:val="yellow"/>
+        </w:rPr>
+        <w:tab/>
+      </w:r>
+      <w:r>
+        <w:rPr>
+          <w:highlight w:val="yellow"/>
+        </w:rPr>
+        <w:tab/>
+      </w:r>
+      <w:r>
+        <w:rPr>
+          <w:highlight w:val="yellow"/>
+        </w:rPr>
+        <w:tab/>
+      </w:r>
+      <w:r>
+        <w:rPr>
+          <w:highlight w:val="yellow"/>
+        </w:rPr>
         <w:tab/>
         <w:t>Erika</w:t>
       </w:r>
@@ -310,27 +388,51 @@
           <w:ilvl w:val="1"/>
           <w:numId w:val="4"/>
         </w:numPr>
-      </w:pPr>
-      <w:r>
+        <w:rPr>
+          <w:highlight w:val="green"/>
+        </w:rPr>
+      </w:pPr>
+      <w:r>
+        <w:rPr>
+          <w:highlight w:val="green"/>
+        </w:rPr>
         <w:t>Total Covid hospitalisations</w:t>
       </w:r>
       <w:r>
-        <w:tab/>
-      </w:r>
-      <w:r>
+        <w:rPr>
+          <w:highlight w:val="green"/>
+        </w:rPr>
+        <w:tab/>
+      </w:r>
+      <w:r>
+        <w:rPr>
+          <w:highlight w:val="green"/>
+        </w:rPr>
         <w:tab/>
         <w:t>Bar chart?</w:t>
       </w:r>
       <w:r>
-        <w:tab/>
-      </w:r>
-      <w:r>
-        <w:tab/>
-      </w:r>
-      <w:r>
-        <w:tab/>
-      </w:r>
-      <w:r>
+        <w:rPr>
+          <w:highlight w:val="green"/>
+        </w:rPr>
+        <w:tab/>
+      </w:r>
+      <w:r>
+        <w:rPr>
+          <w:highlight w:val="green"/>
+        </w:rPr>
+        <w:tab/>
+      </w:r>
+      <w:r>
+        <w:rPr>
+          <w:highlight w:val="green"/>
+        </w:rPr>
+        <w:tab/>
+      </w:r>
+      <w:r>
+        <w:rPr>
+          <w:highlight w:val="green"/>
+        </w:rPr>
         <w:tab/>
         <w:t>John</w:t>
       </w:r>
@@ -342,27 +444,51 @@
           <w:ilvl w:val="1"/>
           <w:numId w:val="4"/>
         </w:numPr>
-      </w:pPr>
-      <w:r>
+        <w:rPr>
+          <w:highlight w:val="green"/>
+        </w:rPr>
+      </w:pPr>
+      <w:r>
+        <w:rPr>
+          <w:highlight w:val="green"/>
+        </w:rPr>
         <w:t>Total covid cases recovered</w:t>
       </w:r>
       <w:r>
-        <w:tab/>
-      </w:r>
-      <w:r>
+        <w:rPr>
+          <w:highlight w:val="green"/>
+        </w:rPr>
+        <w:tab/>
+      </w:r>
+      <w:r>
+        <w:rPr>
+          <w:highlight w:val="green"/>
+        </w:rPr>
         <w:tab/>
         <w:t>Bar chart?</w:t>
       </w:r>
       <w:r>
-        <w:tab/>
-      </w:r>
-      <w:r>
-        <w:tab/>
-      </w:r>
-      <w:r>
-        <w:tab/>
-      </w:r>
-      <w:r>
+        <w:rPr>
+          <w:highlight w:val="green"/>
+        </w:rPr>
+        <w:tab/>
+      </w:r>
+      <w:r>
+        <w:rPr>
+          <w:highlight w:val="green"/>
+        </w:rPr>
+        <w:tab/>
+      </w:r>
+      <w:r>
+        <w:rPr>
+          <w:highlight w:val="green"/>
+        </w:rPr>
+        <w:tab/>
+      </w:r>
+      <w:r>
+        <w:rPr>
+          <w:highlight w:val="green"/>
+        </w:rPr>
         <w:tab/>
         <w:t>John</w:t>
       </w:r>
@@ -374,29 +500,56 @@
           <w:ilvl w:val="1"/>
           <w:numId w:val="4"/>
         </w:numPr>
-      </w:pPr>
-      <w:r>
+        <w:rPr>
+          <w:highlight w:val="green"/>
+        </w:rPr>
+      </w:pPr>
+      <w:r>
+        <w:rPr>
+          <w:highlight w:val="green"/>
+        </w:rPr>
         <w:t>Total Covid deaths</w:t>
       </w:r>
       <w:r>
-        <w:tab/>
-      </w:r>
-      <w:r>
-        <w:tab/>
-      </w:r>
-      <w:r>
-        <w:tab/>
-      </w:r>
-      <w:r>
+        <w:rPr>
+          <w:highlight w:val="green"/>
+        </w:rPr>
+        <w:tab/>
+      </w:r>
+      <w:r>
+        <w:rPr>
+          <w:highlight w:val="green"/>
+        </w:rPr>
+        <w:tab/>
+      </w:r>
+      <w:r>
+        <w:rPr>
+          <w:highlight w:val="green"/>
+        </w:rPr>
+        <w:tab/>
+      </w:r>
+      <w:r>
+        <w:rPr>
+          <w:highlight w:val="green"/>
+        </w:rPr>
         <w:t>Bar chart with 3-bars</w:t>
       </w:r>
       <w:r>
-        <w:tab/>
-      </w:r>
-      <w:r>
-        <w:tab/>
-      </w:r>
-      <w:r>
+        <w:rPr>
+          <w:highlight w:val="green"/>
+        </w:rPr>
+        <w:tab/>
+      </w:r>
+      <w:r>
+        <w:rPr>
+          <w:highlight w:val="green"/>
+        </w:rPr>
+        <w:tab/>
+      </w:r>
+      <w:r>
+        <w:rPr>
+          <w:highlight w:val="green"/>
+        </w:rPr>
         <w:tab/>
         <w:t>John</w:t>
       </w:r>
@@ -408,27 +561,51 @@
           <w:ilvl w:val="1"/>
           <w:numId w:val="4"/>
         </w:numPr>
-      </w:pPr>
-      <w:r>
+        <w:rPr>
+          <w:highlight w:val="cyan"/>
+        </w:rPr>
+      </w:pPr>
+      <w:r>
+        <w:rPr>
+          <w:highlight w:val="cyan"/>
+        </w:rPr>
         <w:t xml:space="preserve">Mortality rates </w:t>
       </w:r>
       <w:r>
+        <w:rPr>
+          <w:highlight w:val="cyan"/>
+        </w:rPr>
         <w:t>per 100,000 population</w:t>
       </w:r>
       <w:r>
+        <w:rPr>
+          <w:highlight w:val="cyan"/>
+        </w:rPr>
         <w:tab/>
         <w:t>Bar chart</w:t>
       </w:r>
       <w:r>
-        <w:tab/>
-      </w:r>
-      <w:r>
-        <w:tab/>
-      </w:r>
-      <w:r>
-        <w:tab/>
-      </w:r>
-      <w:r>
+        <w:rPr>
+          <w:highlight w:val="cyan"/>
+        </w:rPr>
+        <w:tab/>
+      </w:r>
+      <w:r>
+        <w:rPr>
+          <w:highlight w:val="cyan"/>
+        </w:rPr>
+        <w:tab/>
+      </w:r>
+      <w:r>
+        <w:rPr>
+          <w:highlight w:val="cyan"/>
+        </w:rPr>
+        <w:tab/>
+      </w:r>
+      <w:r>
+        <w:rPr>
+          <w:highlight w:val="cyan"/>
+        </w:rPr>
         <w:tab/>
         <w:t>Mike</w:t>
       </w:r>
@@ -440,24 +617,45 @@
           <w:ilvl w:val="1"/>
           <w:numId w:val="4"/>
         </w:numPr>
-      </w:pPr>
-      <w:r>
+        <w:rPr>
+          <w:highlight w:val="cyan"/>
+        </w:rPr>
+      </w:pPr>
+      <w:r>
+        <w:rPr>
+          <w:highlight w:val="cyan"/>
+        </w:rPr>
         <w:t xml:space="preserve">Mortality rates – case / fatality ratio </w:t>
       </w:r>
       <w:r>
+        <w:rPr>
+          <w:highlight w:val="cyan"/>
+        </w:rPr>
         <w:tab/>
         <w:t>Bar chart</w:t>
       </w:r>
       <w:r>
-        <w:tab/>
-      </w:r>
-      <w:r>
-        <w:tab/>
-      </w:r>
-      <w:r>
-        <w:tab/>
-      </w:r>
-      <w:r>
+        <w:rPr>
+          <w:highlight w:val="cyan"/>
+        </w:rPr>
+        <w:tab/>
+      </w:r>
+      <w:r>
+        <w:rPr>
+          <w:highlight w:val="cyan"/>
+        </w:rPr>
+        <w:tab/>
+      </w:r>
+      <w:r>
+        <w:rPr>
+          <w:highlight w:val="cyan"/>
+        </w:rPr>
+        <w:tab/>
+      </w:r>
+      <w:r>
+        <w:rPr>
+          <w:highlight w:val="cyan"/>
+        </w:rPr>
         <w:tab/>
         <w:t>Mike</w:t>
       </w:r>
@@ -469,26 +667,50 @@
           <w:ilvl w:val="0"/>
           <w:numId w:val="4"/>
         </w:numPr>
-      </w:pPr>
-      <w:r>
+        <w:rPr>
+          <w:highlight w:val="cyan"/>
+        </w:rPr>
+      </w:pPr>
+      <w:r>
+        <w:rPr>
+          <w:highlight w:val="cyan"/>
+        </w:rPr>
         <w:t>Regression analysis goes here after charting</w:t>
       </w:r>
       <w:r>
-        <w:tab/>
-      </w:r>
-      <w:r>
-        <w:tab/>
-      </w:r>
-      <w:r>
-        <w:tab/>
-      </w:r>
-      <w:r>
-        <w:tab/>
-      </w:r>
-      <w:r>
-        <w:tab/>
-      </w:r>
-      <w:r>
+        <w:rPr>
+          <w:highlight w:val="cyan"/>
+        </w:rPr>
+        <w:tab/>
+      </w:r>
+      <w:r>
+        <w:rPr>
+          <w:highlight w:val="cyan"/>
+        </w:rPr>
+        <w:tab/>
+      </w:r>
+      <w:r>
+        <w:rPr>
+          <w:highlight w:val="cyan"/>
+        </w:rPr>
+        <w:tab/>
+      </w:r>
+      <w:r>
+        <w:rPr>
+          <w:highlight w:val="cyan"/>
+        </w:rPr>
+        <w:tab/>
+      </w:r>
+      <w:r>
+        <w:rPr>
+          <w:highlight w:val="cyan"/>
+        </w:rPr>
+        <w:tab/>
+      </w:r>
+      <w:r>
+        <w:rPr>
+          <w:highlight w:val="cyan"/>
+        </w:rPr>
         <w:tab/>
         <w:t>Mike</w:t>
       </w:r>
@@ -649,33 +871,13 @@
           <w:rFonts w:cstheme="minorHAnsi"/>
           <w:highlight w:val="yellow"/>
         </w:rPr>
-        <w:t xml:space="preserve">“JHU </w:t>
-      </w:r>
-      <w:r>
-        <w:rPr>
-          <w:rFonts w:cstheme="minorHAnsi"/>
+        <w:t xml:space="preserve">“JHU – </w:t>
+      </w:r>
+      <w:r>
+        <w:rPr>
           <w:highlight w:val="yellow"/>
         </w:rPr>
-        <w:t>–</w:t>
-      </w:r>
-      <w:r>
-        <w:rPr>
-          <w:rFonts w:cstheme="minorHAnsi"/>
-          <w:highlight w:val="yellow"/>
-        </w:rPr>
-        <w:t xml:space="preserve"> </w:t>
-      </w:r>
-      <w:r>
-        <w:rPr>
-          <w:highlight w:val="yellow"/>
-        </w:rPr>
-        <w:t>Time Series Daily Reports</w:t>
-      </w:r>
-      <w:r>
-        <w:rPr>
-          <w:highlight w:val="yellow"/>
-        </w:rPr>
-        <w:t>”</w:t>
+        <w:t>Time Series Daily Reports”</w:t>
       </w:r>
     </w:p>
     <w:p>
@@ -693,23 +895,7 @@
             <w:rFonts w:cstheme="minorHAnsi"/>
             <w:highlight w:val="yellow"/>
           </w:rPr>
-          <w:t>https</w:t>
-        </w:r>
-        <w:r>
-          <w:rPr>
-            <w:rStyle w:val="Hyperlink"/>
-            <w:rFonts w:cstheme="minorHAnsi"/>
-            <w:highlight w:val="yellow"/>
-          </w:rPr>
-          <w:t>:</w:t>
-        </w:r>
-        <w:r>
-          <w:rPr>
-            <w:rStyle w:val="Hyperlink"/>
-            <w:rFonts w:cstheme="minorHAnsi"/>
-            <w:highlight w:val="yellow"/>
-          </w:rPr>
-          <w:t>//raw.githubusercontent.com/CSSEGISandData/COVID-19/master/csse_covid_19_data/csse_covid_19_time_series/time_series_covid19_confirmed_global.csv</w:t>
+          <w:t>https://raw.githubusercontent.com/CSSEGISandData/COVID-19/master/csse_covid_19_data/csse_covid_19_time_series/time_series_covid19_confirmed_global.csv</w:t>
         </w:r>
       </w:hyperlink>
     </w:p>
@@ -805,7 +991,15 @@
       </w:pPr>
       <w:r>
         <w:lastRenderedPageBreak/>
-        <w:t>JHU link on how to use their data – accesses cases, vaccinations and testing data</w:t>
+        <w:t xml:space="preserve">JHU link on how to use their data – accesses cases, </w:t>
+      </w:r>
+      <w:proofErr w:type="gramStart"/>
+      <w:r>
+        <w:t>vaccinations</w:t>
+      </w:r>
+      <w:proofErr w:type="gramEnd"/>
+      <w:r>
+        <w:t xml:space="preserve"> and testing data</w:t>
       </w:r>
     </w:p>
     <w:p>
@@ -1173,7 +1367,23 @@
           <w:rFonts w:cstheme="minorHAnsi"/>
           <w:color w:val="24292F"/>
         </w:rPr>
-        <w:t>: Province, state or dependency name.</w:t>
+        <w:t xml:space="preserve">: Province, </w:t>
+      </w:r>
+      <w:proofErr w:type="gramStart"/>
+      <w:r>
+        <w:rPr>
+          <w:rFonts w:cstheme="minorHAnsi"/>
+          <w:color w:val="24292F"/>
+        </w:rPr>
+        <w:t>state</w:t>
+      </w:r>
+      <w:proofErr w:type="gramEnd"/>
+      <w:r>
+        <w:rPr>
+          <w:rFonts w:cstheme="minorHAnsi"/>
+          <w:color w:val="24292F"/>
+        </w:rPr>
+        <w:t xml:space="preserve"> or dependency name.</w:t>
       </w:r>
     </w:p>
     <w:p>
@@ -1202,7 +1412,23 @@
           <w:rFonts w:cstheme="minorHAnsi"/>
           <w:color w:val="24292F"/>
         </w:rPr>
-        <w:t>: Country, region or sovereignty name. The names of locations included on the Website correspond with the official designations used by the U.S. Department of State.</w:t>
+        <w:t xml:space="preserve">: Country, </w:t>
+      </w:r>
+      <w:proofErr w:type="gramStart"/>
+      <w:r>
+        <w:rPr>
+          <w:rFonts w:cstheme="minorHAnsi"/>
+          <w:color w:val="24292F"/>
+        </w:rPr>
+        <w:t>region</w:t>
+      </w:r>
+      <w:proofErr w:type="gramEnd"/>
+      <w:r>
+        <w:rPr>
+          <w:rFonts w:cstheme="minorHAnsi"/>
+          <w:color w:val="24292F"/>
+        </w:rPr>
+        <w:t xml:space="preserve"> or sovereignty name. The names of locations included on the Website correspond with the official designations used by the U.S. Department of State.</w:t>
       </w:r>
     </w:p>
     <w:p>
@@ -1237,9 +1463,18 @@
           <w:rFonts w:cstheme="minorHAnsi"/>
           <w:color w:val="24292F"/>
         </w:rPr>
-        <w:t>HH:mm:ss</w:t>
+        <w:t>HH:</w:t>
+      </w:r>
+      <w:proofErr w:type="gramStart"/>
+      <w:r>
+        <w:rPr>
+          <w:rFonts w:cstheme="minorHAnsi"/>
+          <w:color w:val="24292F"/>
+        </w:rPr>
+        <w:t>mm:ss</w:t>
       </w:r>
       <w:proofErr w:type="spellEnd"/>
+      <w:proofErr w:type="gramEnd"/>
       <w:r>
         <w:rPr>
           <w:rFonts w:cstheme="minorHAnsi"/>
@@ -1274,6 +1509,7 @@
         </w:rPr>
         <w:t> and </w:t>
       </w:r>
+      <w:proofErr w:type="gramStart"/>
       <w:r>
         <w:rPr>
           <w:rFonts w:cstheme="minorHAnsi"/>
@@ -1281,7 +1517,17 @@
           <w:bCs/>
           <w:color w:val="24292F"/>
         </w:rPr>
-        <w:t>Long_</w:t>
+        <w:t>Long</w:t>
+      </w:r>
+      <w:proofErr w:type="gramEnd"/>
+      <w:r>
+        <w:rPr>
+          <w:rFonts w:cstheme="minorHAnsi"/>
+          <w:b/>
+          <w:bCs/>
+          <w:color w:val="24292F"/>
+        </w:rPr>
+        <w:t>_</w:t>
       </w:r>
       <w:r>
         <w:rPr>
@@ -1586,7 +1832,23 @@
           <w:rFonts w:cstheme="minorHAnsi"/>
           <w:color w:val="24292F"/>
         </w:rPr>
-        <w:t>Since June 15, We are moving the update time forward to occur between 04:45 and 05:15 GMT to accommodate daily updates from India's Ministry of Health and Family Welfare.</w:t>
+        <w:t xml:space="preserve">Since June 15, </w:t>
+      </w:r>
+      <w:proofErr w:type="gramStart"/>
+      <w:r>
+        <w:rPr>
+          <w:rFonts w:cstheme="minorHAnsi"/>
+          <w:color w:val="24292F"/>
+        </w:rPr>
+        <w:t>We</w:t>
+      </w:r>
+      <w:proofErr w:type="gramEnd"/>
+      <w:r>
+        <w:rPr>
+          <w:rFonts w:cstheme="minorHAnsi"/>
+          <w:color w:val="24292F"/>
+        </w:rPr>
+        <w:t xml:space="preserve"> are moving the update time forward to occur between 04:45 and 05:15 GMT to accommodate daily updates from India's Ministry of Health and Family Welfare.</w:t>
       </w:r>
     </w:p>
     <w:p>

</xml_diff>

<commit_message>
loaded latest version jhu_analysis_mm and associated files
</commit_message>
<xml_diff>
--- a/07-project-1-challenge/project_proposal/eritufjohmik_project_proposal.docx
+++ b/07-project-1-challenge/project_proposal/eritufjohmik_project_proposal.docx
@@ -1049,7 +1049,7 @@
         <w:pStyle w:val="ListParagraph"/>
         <w:numPr>
           <w:ilvl w:val="0"/>
-          <w:numId w:val="11"/>
+          <w:numId w:val="1"/>
         </w:numPr>
         <w:ind w:left="1800"/>
       </w:pPr>
@@ -1058,19 +1058,19 @@
           <w:b/>
           <w:bCs/>
         </w:rPr>
-        <w:t xml:space="preserve">Project </w:t>
+        <w:t>P</w:t>
       </w:r>
       <w:r>
         <w:rPr>
           <w:b/>
           <w:bCs/>
         </w:rPr>
-        <w:t>Tasks:</w:t>
-      </w:r>
-    </w:p>
-    <w:p>
-      <w:pPr>
-        <w:ind w:left="720" w:firstLine="360"/>
+        <w:t>roject Tasks:</w:t>
+      </w:r>
+    </w:p>
+    <w:p>
+      <w:pPr>
+        <w:ind w:left="1800" w:firstLine="360"/>
       </w:pPr>
       <w:r>
         <w:t>Refer attached work schedule.</w:t>
@@ -1140,825 +1140,70 @@
         <w:t>JHU Datasets:</w:t>
       </w:r>
     </w:p>
-    <w:p>
-      <w:pPr>
-        <w:ind w:left="1080"/>
-      </w:pPr>
-      <w:r>
+    <w:p/>
+    <w:p>
+      <w:pPr>
+        <w:pStyle w:val="ListParagraph"/>
+        <w:numPr>
+          <w:ilvl w:val="0"/>
+          <w:numId w:val="1"/>
+        </w:numPr>
+        <w:ind w:left="1800"/>
         <w:rPr>
           <w:b/>
           <w:bCs/>
         </w:rPr>
-        <w:t>8.1</w:t>
-      </w:r>
+      </w:pPr>
       <w:r>
         <w:rPr>
           <w:b/>
           <w:bCs/>
         </w:rPr>
-        <w:tab/>
-        <w:t>Daily Cases</w:t>
-      </w:r>
-      <w:r>
-        <w:rPr>
-          <w:b/>
-          <w:bCs/>
-        </w:rPr>
-        <w:t>:</w:t>
-      </w:r>
-    </w:p>
-    <w:p>
-      <w:pPr>
-        <w:pStyle w:val="NormalWeb"/>
-        <w:shd w:val="clear" w:color="auto" w:fill="FFFFFF"/>
-        <w:spacing w:before="0" w:beforeAutospacing="0" w:after="0" w:afterAutospacing="0"/>
-        <w:ind w:left="1800"/>
-        <w:rPr>
-          <w:rFonts w:asciiTheme="minorHAnsi" w:hAnsiTheme="minorHAnsi" w:cstheme="minorHAnsi"/>
-          <w:color w:val="24292F"/>
-          <w:sz w:val="22"/>
-          <w:szCs w:val="22"/>
-        </w:rPr>
-      </w:pPr>
-      <w:r>
-        <w:rPr>
-          <w:rFonts w:asciiTheme="minorHAnsi" w:hAnsiTheme="minorHAnsi" w:cstheme="minorHAnsi"/>
-          <w:color w:val="24292F"/>
-          <w:sz w:val="22"/>
-          <w:szCs w:val="22"/>
-        </w:rPr>
-        <w:t>This folder contains daily case reports. All timestamps are in UTC (GMT+0).</w:t>
-      </w:r>
-    </w:p>
-    <w:p>
-      <w:pPr>
-        <w:pStyle w:val="NormalWeb"/>
-        <w:shd w:val="clear" w:color="auto" w:fill="FFFFFF"/>
-        <w:spacing w:before="0" w:beforeAutospacing="0" w:after="0" w:afterAutospacing="0"/>
-        <w:ind w:left="1800"/>
-        <w:rPr>
-          <w:rFonts w:asciiTheme="minorHAnsi" w:hAnsiTheme="minorHAnsi" w:cstheme="minorHAnsi"/>
-          <w:color w:val="24292F"/>
-          <w:sz w:val="22"/>
-          <w:szCs w:val="22"/>
-        </w:rPr>
-      </w:pPr>
-    </w:p>
-    <w:p>
-      <w:pPr>
-        <w:pStyle w:val="Heading3"/>
-        <w:shd w:val="clear" w:color="auto" w:fill="FFFFFF"/>
-        <w:spacing w:before="0" w:beforeAutospacing="0" w:after="0" w:afterAutospacing="0"/>
-        <w:ind w:left="1800"/>
-        <w:rPr>
-          <w:rFonts w:asciiTheme="minorHAnsi" w:hAnsiTheme="minorHAnsi" w:cstheme="minorHAnsi"/>
-          <w:color w:val="24292F"/>
-          <w:sz w:val="22"/>
-          <w:szCs w:val="22"/>
-        </w:rPr>
-      </w:pPr>
-      <w:r>
-        <w:rPr>
-          <w:rFonts w:asciiTheme="minorHAnsi" w:hAnsiTheme="minorHAnsi" w:cstheme="minorHAnsi"/>
-          <w:color w:val="24292F"/>
-          <w:sz w:val="22"/>
-          <w:szCs w:val="22"/>
-        </w:rPr>
-        <w:t>File naming convention</w:t>
-      </w:r>
-    </w:p>
-    <w:p>
-      <w:pPr>
-        <w:pStyle w:val="NormalWeb"/>
-        <w:shd w:val="clear" w:color="auto" w:fill="FFFFFF"/>
-        <w:spacing w:before="0" w:beforeAutospacing="0" w:after="0" w:afterAutospacing="0"/>
-        <w:ind w:left="1800"/>
-        <w:rPr>
-          <w:rFonts w:asciiTheme="minorHAnsi" w:hAnsiTheme="minorHAnsi" w:cstheme="minorHAnsi"/>
-          <w:color w:val="24292F"/>
-          <w:sz w:val="22"/>
-          <w:szCs w:val="22"/>
-        </w:rPr>
-      </w:pPr>
-      <w:r>
-        <w:rPr>
-          <w:rFonts w:asciiTheme="minorHAnsi" w:hAnsiTheme="minorHAnsi" w:cstheme="minorHAnsi"/>
-          <w:color w:val="24292F"/>
-          <w:sz w:val="22"/>
-          <w:szCs w:val="22"/>
-        </w:rPr>
-        <w:t>MM-DD-YYYY.csv in UTC.</w:t>
-      </w:r>
-    </w:p>
-    <w:p>
-      <w:pPr>
-        <w:pStyle w:val="NormalWeb"/>
-        <w:shd w:val="clear" w:color="auto" w:fill="FFFFFF"/>
-        <w:spacing w:before="0" w:beforeAutospacing="0" w:after="0" w:afterAutospacing="0"/>
-        <w:ind w:left="1800"/>
-        <w:rPr>
-          <w:rFonts w:asciiTheme="minorHAnsi" w:hAnsiTheme="minorHAnsi" w:cstheme="minorHAnsi"/>
-          <w:color w:val="24292F"/>
-          <w:sz w:val="22"/>
-          <w:szCs w:val="22"/>
-        </w:rPr>
-      </w:pPr>
-    </w:p>
-    <w:p>
-      <w:pPr>
-        <w:pStyle w:val="Heading3"/>
-        <w:shd w:val="clear" w:color="auto" w:fill="FFFFFF"/>
-        <w:spacing w:before="0" w:beforeAutospacing="0" w:after="0" w:afterAutospacing="0"/>
-        <w:ind w:left="1800"/>
-        <w:rPr>
-          <w:rFonts w:asciiTheme="minorHAnsi" w:hAnsiTheme="minorHAnsi" w:cstheme="minorHAnsi"/>
-          <w:color w:val="24292F"/>
-          <w:sz w:val="22"/>
-          <w:szCs w:val="22"/>
-        </w:rPr>
-      </w:pPr>
-      <w:r>
-        <w:rPr>
-          <w:rFonts w:asciiTheme="minorHAnsi" w:hAnsiTheme="minorHAnsi" w:cstheme="minorHAnsi"/>
-          <w:color w:val="24292F"/>
-          <w:sz w:val="22"/>
-          <w:szCs w:val="22"/>
-        </w:rPr>
-        <w:t>Field description</w:t>
-      </w:r>
-    </w:p>
-    <w:p>
-      <w:pPr>
-        <w:shd w:val="clear" w:color="auto" w:fill="FFFFFF"/>
-        <w:spacing w:after="0" w:line="240" w:lineRule="auto"/>
-        <w:ind w:left="2520"/>
-        <w:rPr>
-          <w:rFonts w:cstheme="minorHAnsi"/>
-          <w:color w:val="24292F"/>
-        </w:rPr>
-      </w:pPr>
-      <w:r>
-        <w:rPr>
-          <w:rFonts w:cstheme="minorHAnsi"/>
-          <w:b/>
-          <w:bCs/>
-          <w:color w:val="24292F"/>
-        </w:rPr>
-        <w:t>FIPS</w:t>
-      </w:r>
-      <w:r>
-        <w:rPr>
-          <w:rFonts w:cstheme="minorHAnsi"/>
-          <w:color w:val="24292F"/>
-        </w:rPr>
-        <w:t>: US only. Federal Information Processing Standards code that uniquely identifies counties within the USA.</w:t>
-      </w:r>
-    </w:p>
-    <w:p>
-      <w:pPr>
-        <w:shd w:val="clear" w:color="auto" w:fill="FFFFFF"/>
-        <w:spacing w:after="0" w:line="240" w:lineRule="auto"/>
-        <w:ind w:left="2520"/>
-        <w:rPr>
-          <w:rFonts w:cstheme="minorHAnsi"/>
-          <w:color w:val="24292F"/>
-        </w:rPr>
-      </w:pPr>
-      <w:r>
-        <w:rPr>
-          <w:rFonts w:cstheme="minorHAnsi"/>
-          <w:b/>
-          <w:bCs/>
-          <w:color w:val="24292F"/>
-        </w:rPr>
-        <w:t>Admin2</w:t>
-      </w:r>
-      <w:r>
-        <w:rPr>
-          <w:rFonts w:cstheme="minorHAnsi"/>
-          <w:color w:val="24292F"/>
-        </w:rPr>
-        <w:t>: County name. US only.</w:t>
-      </w:r>
-    </w:p>
-    <w:p>
-      <w:pPr>
-        <w:shd w:val="clear" w:color="auto" w:fill="FFFFFF"/>
-        <w:spacing w:after="0" w:line="240" w:lineRule="auto"/>
-        <w:ind w:left="2520"/>
-        <w:rPr>
-          <w:rFonts w:cstheme="minorHAnsi"/>
-          <w:color w:val="24292F"/>
-        </w:rPr>
-      </w:pPr>
-      <w:proofErr w:type="spellStart"/>
-      <w:r>
-        <w:rPr>
-          <w:rFonts w:cstheme="minorHAnsi"/>
-          <w:b/>
-          <w:bCs/>
-          <w:color w:val="24292F"/>
-        </w:rPr>
-        <w:t>Province_State</w:t>
-      </w:r>
-      <w:proofErr w:type="spellEnd"/>
-      <w:r>
-        <w:rPr>
-          <w:rFonts w:cstheme="minorHAnsi"/>
-          <w:color w:val="24292F"/>
-        </w:rPr>
-        <w:t xml:space="preserve">: Province, </w:t>
-      </w:r>
-      <w:proofErr w:type="gramStart"/>
-      <w:r>
-        <w:rPr>
-          <w:rFonts w:cstheme="minorHAnsi"/>
-          <w:color w:val="24292F"/>
-        </w:rPr>
-        <w:t>state</w:t>
-      </w:r>
-      <w:proofErr w:type="gramEnd"/>
-      <w:r>
-        <w:rPr>
-          <w:rFonts w:cstheme="minorHAnsi"/>
-          <w:color w:val="24292F"/>
-        </w:rPr>
-        <w:t xml:space="preserve"> or dependency name.</w:t>
-      </w:r>
-    </w:p>
-    <w:p>
-      <w:pPr>
-        <w:shd w:val="clear" w:color="auto" w:fill="FFFFFF"/>
-        <w:spacing w:after="0" w:line="240" w:lineRule="auto"/>
-        <w:ind w:left="2520"/>
-        <w:rPr>
-          <w:rFonts w:cstheme="minorHAnsi"/>
-          <w:color w:val="24292F"/>
-        </w:rPr>
-      </w:pPr>
-      <w:proofErr w:type="spellStart"/>
-      <w:r>
-        <w:rPr>
-          <w:rFonts w:cstheme="minorHAnsi"/>
-          <w:b/>
-          <w:bCs/>
-          <w:color w:val="24292F"/>
-        </w:rPr>
-        <w:t>Country_Region</w:t>
-      </w:r>
-      <w:proofErr w:type="spellEnd"/>
-      <w:r>
-        <w:rPr>
-          <w:rFonts w:cstheme="minorHAnsi"/>
-          <w:color w:val="24292F"/>
-        </w:rPr>
-        <w:t xml:space="preserve">: Country, </w:t>
-      </w:r>
-      <w:proofErr w:type="gramStart"/>
-      <w:r>
-        <w:rPr>
-          <w:rFonts w:cstheme="minorHAnsi"/>
-          <w:color w:val="24292F"/>
-        </w:rPr>
-        <w:t>region</w:t>
-      </w:r>
-      <w:proofErr w:type="gramEnd"/>
-      <w:r>
-        <w:rPr>
-          <w:rFonts w:cstheme="minorHAnsi"/>
-          <w:color w:val="24292F"/>
-        </w:rPr>
-        <w:t xml:space="preserve"> or sovereignty name. The names of locations included on the Website correspond with the official designations used by the U.S. Department of State.</w:t>
-      </w:r>
-    </w:p>
-    <w:p>
-      <w:pPr>
-        <w:shd w:val="clear" w:color="auto" w:fill="FFFFFF"/>
-        <w:spacing w:after="0" w:line="240" w:lineRule="auto"/>
-        <w:ind w:left="2520"/>
-        <w:rPr>
-          <w:rFonts w:cstheme="minorHAnsi"/>
-          <w:color w:val="24292F"/>
-        </w:rPr>
-      </w:pPr>
-      <w:r>
-        <w:rPr>
-          <w:rFonts w:cstheme="minorHAnsi"/>
-          <w:b/>
-          <w:bCs/>
-          <w:color w:val="24292F"/>
-        </w:rPr>
-        <w:t>Last Update</w:t>
-      </w:r>
-      <w:r>
-        <w:rPr>
-          <w:rFonts w:cstheme="minorHAnsi"/>
-          <w:color w:val="24292F"/>
-        </w:rPr>
-        <w:t xml:space="preserve">: MM/DD/YYYY </w:t>
-      </w:r>
-      <w:proofErr w:type="spellStart"/>
-      <w:r>
-        <w:rPr>
-          <w:rFonts w:cstheme="minorHAnsi"/>
-          <w:color w:val="24292F"/>
-        </w:rPr>
-        <w:t>HH:</w:t>
-      </w:r>
-      <w:proofErr w:type="gramStart"/>
-      <w:r>
-        <w:rPr>
-          <w:rFonts w:cstheme="minorHAnsi"/>
-          <w:color w:val="24292F"/>
-        </w:rPr>
-        <w:t>mm:ss</w:t>
-      </w:r>
-      <w:proofErr w:type="spellEnd"/>
-      <w:proofErr w:type="gramEnd"/>
-      <w:r>
-        <w:rPr>
-          <w:rFonts w:cstheme="minorHAnsi"/>
-          <w:color w:val="24292F"/>
-        </w:rPr>
-        <w:t xml:space="preserve"> (24 hour format, in UTC).</w:t>
-      </w:r>
-    </w:p>
-    <w:p>
-      <w:pPr>
-        <w:shd w:val="clear" w:color="auto" w:fill="FFFFFF"/>
-        <w:spacing w:after="0" w:line="240" w:lineRule="auto"/>
-        <w:ind w:left="2520"/>
-        <w:rPr>
-          <w:rFonts w:cstheme="minorHAnsi"/>
-          <w:color w:val="24292F"/>
-        </w:rPr>
-      </w:pPr>
-      <w:r>
-        <w:rPr>
-          <w:rFonts w:cstheme="minorHAnsi"/>
-          <w:b/>
-          <w:bCs/>
-          <w:color w:val="24292F"/>
-        </w:rPr>
-        <w:t>Lat</w:t>
-      </w:r>
-      <w:r>
-        <w:rPr>
-          <w:rFonts w:cstheme="minorHAnsi"/>
-          <w:color w:val="24292F"/>
-        </w:rPr>
-        <w:t> and </w:t>
-      </w:r>
-      <w:proofErr w:type="gramStart"/>
-      <w:r>
-        <w:rPr>
-          <w:rFonts w:cstheme="minorHAnsi"/>
-          <w:b/>
-          <w:bCs/>
-          <w:color w:val="24292F"/>
-        </w:rPr>
-        <w:t>Long</w:t>
-      </w:r>
-      <w:proofErr w:type="gramEnd"/>
-      <w:r>
-        <w:rPr>
-          <w:rFonts w:cstheme="minorHAnsi"/>
-          <w:b/>
-          <w:bCs/>
-          <w:color w:val="24292F"/>
-        </w:rPr>
-        <w:t>_</w:t>
-      </w:r>
-      <w:r>
-        <w:rPr>
-          <w:rFonts w:cstheme="minorHAnsi"/>
-          <w:color w:val="24292F"/>
-        </w:rPr>
-        <w:t>: Dot locations on the dashboard. All points (except for Australia) shown on the map are based on geographic centroids, and are not representative of a specific address, building or any location at a spatial scale finer than a province/state. Australian dots are located at the centroid of the largest city in each state.</w:t>
-      </w:r>
-    </w:p>
-    <w:p>
-      <w:pPr>
-        <w:shd w:val="clear" w:color="auto" w:fill="FFFFFF"/>
-        <w:spacing w:after="0" w:line="240" w:lineRule="auto"/>
-        <w:ind w:left="2520"/>
-        <w:rPr>
-          <w:rFonts w:cstheme="minorHAnsi"/>
-          <w:color w:val="24292F"/>
-        </w:rPr>
-      </w:pPr>
-      <w:r>
-        <w:rPr>
-          <w:rFonts w:cstheme="minorHAnsi"/>
-          <w:b/>
-          <w:bCs/>
-          <w:color w:val="24292F"/>
-        </w:rPr>
-        <w:t>Confirmed</w:t>
-      </w:r>
-      <w:r>
-        <w:rPr>
-          <w:rFonts w:cstheme="minorHAnsi"/>
-          <w:color w:val="24292F"/>
-        </w:rPr>
-        <w:t>: Counts include confirmed and probable (where reported).</w:t>
-      </w:r>
-    </w:p>
-    <w:p>
-      <w:pPr>
-        <w:shd w:val="clear" w:color="auto" w:fill="FFFFFF"/>
-        <w:spacing w:after="0" w:line="240" w:lineRule="auto"/>
-        <w:ind w:left="2520"/>
-        <w:rPr>
-          <w:rFonts w:cstheme="minorHAnsi"/>
-          <w:color w:val="24292F"/>
-        </w:rPr>
-      </w:pPr>
-      <w:r>
-        <w:rPr>
-          <w:rFonts w:cstheme="minorHAnsi"/>
-          <w:b/>
-          <w:bCs/>
-          <w:color w:val="24292F"/>
-        </w:rPr>
-        <w:t>Deaths</w:t>
-      </w:r>
-      <w:r>
-        <w:rPr>
-          <w:rFonts w:cstheme="minorHAnsi"/>
-          <w:color w:val="24292F"/>
-        </w:rPr>
-        <w:t>: Counts include confirmed and probable (where reported).</w:t>
-      </w:r>
-    </w:p>
-    <w:p>
-      <w:pPr>
-        <w:shd w:val="clear" w:color="auto" w:fill="FFFFFF"/>
-        <w:spacing w:after="0" w:line="240" w:lineRule="auto"/>
-        <w:ind w:left="2520"/>
-        <w:rPr>
-          <w:rFonts w:cstheme="minorHAnsi"/>
-          <w:color w:val="24292F"/>
-        </w:rPr>
-      </w:pPr>
-      <w:r>
-        <w:rPr>
-          <w:rFonts w:cstheme="minorHAnsi"/>
-          <w:b/>
-          <w:bCs/>
-          <w:color w:val="24292F"/>
-        </w:rPr>
-        <w:t>Recovered</w:t>
-      </w:r>
-      <w:r>
-        <w:rPr>
-          <w:rFonts w:cstheme="minorHAnsi"/>
-          <w:color w:val="24292F"/>
-        </w:rPr>
-        <w:t>: Recovered cases are estimates based on local media reports, and state and local reporting when available, and therefore may be substantially lower than the true number. US state-level recovered cases are from </w:t>
-      </w:r>
+        <w:t>References / Sources</w:t>
+      </w:r>
+    </w:p>
+    <w:p>
+      <w:pPr>
+        <w:ind w:left="1440" w:firstLine="360"/>
+        <w:rPr>
+          <w:rStyle w:val="Hyperlink"/>
+        </w:rPr>
+      </w:pPr>
       <w:hyperlink r:id="rId12" w:history="1">
         <w:r>
           <w:rPr>
             <w:rStyle w:val="Hyperlink"/>
-            <w:rFonts w:cstheme="minorHAnsi"/>
           </w:rPr>
-          <w:t>COVID Tracking Project</w:t>
+          <w:t>https://www.worldometers.info/world-population/population-by-country/</w:t>
         </w:r>
       </w:hyperlink>
-      <w:r>
-        <w:rPr>
-          <w:rFonts w:cstheme="minorHAnsi"/>
-          <w:color w:val="24292F"/>
-        </w:rPr>
-        <w:t>. We stopped to maintain the recovered cases (see </w:t>
-      </w:r>
+    </w:p>
+    <w:p>
+      <w:pPr>
+        <w:ind w:left="1440" w:firstLine="360"/>
+      </w:pPr>
       <w:hyperlink r:id="rId13" w:history="1">
         <w:r>
           <w:rPr>
             <w:rStyle w:val="Hyperlink"/>
-            <w:rFonts w:cstheme="minorHAnsi"/>
           </w:rPr>
-          <w:t>Issue #3464</w:t>
+          <w:t>https://ourworldindata.org/covid-vaccinations?country=AUS</w:t>
         </w:r>
       </w:hyperlink>
-      <w:r>
-        <w:rPr>
-          <w:rFonts w:cstheme="minorHAnsi"/>
-          <w:color w:val="24292F"/>
-        </w:rPr>
-        <w:t> and </w:t>
-      </w:r>
-      <w:hyperlink r:id="rId14" w:history="1">
-        <w:r>
-          <w:rPr>
-            <w:rStyle w:val="Hyperlink"/>
-            <w:rFonts w:cstheme="minorHAnsi"/>
-          </w:rPr>
-          <w:t>Issue #4465</w:t>
-        </w:r>
-      </w:hyperlink>
-      <w:r>
-        <w:rPr>
-          <w:rFonts w:cstheme="minorHAnsi"/>
-          <w:color w:val="24292F"/>
-        </w:rPr>
-        <w:t>).</w:t>
-      </w:r>
-    </w:p>
-    <w:p>
-      <w:pPr>
-        <w:shd w:val="clear" w:color="auto" w:fill="FFFFFF"/>
-        <w:spacing w:after="0" w:line="240" w:lineRule="auto"/>
-        <w:ind w:left="2520"/>
-        <w:rPr>
-          <w:rFonts w:cstheme="minorHAnsi"/>
-          <w:color w:val="24292F"/>
-        </w:rPr>
-      </w:pPr>
-      <w:r>
-        <w:rPr>
-          <w:rFonts w:cstheme="minorHAnsi"/>
-          <w:b/>
-          <w:bCs/>
-          <w:color w:val="24292F"/>
-        </w:rPr>
-        <w:t>Active:</w:t>
-      </w:r>
-      <w:r>
-        <w:rPr>
-          <w:rFonts w:cstheme="minorHAnsi"/>
-          <w:color w:val="24292F"/>
-        </w:rPr>
-        <w:t> Active cases = total cases - total recovered - total deaths. This value is for reference only after we stopped to report the recovered cases (see </w:t>
-      </w:r>
-      <w:hyperlink r:id="rId15" w:history="1">
-        <w:r>
-          <w:rPr>
-            <w:rStyle w:val="Hyperlink"/>
-            <w:rFonts w:cstheme="minorHAnsi"/>
-          </w:rPr>
-          <w:t>Issue #4465</w:t>
-        </w:r>
-      </w:hyperlink>
-      <w:r>
-        <w:rPr>
-          <w:rFonts w:cstheme="minorHAnsi"/>
-          <w:color w:val="24292F"/>
-        </w:rPr>
-        <w:t>)</w:t>
-      </w:r>
-    </w:p>
-    <w:p>
-      <w:pPr>
-        <w:shd w:val="clear" w:color="auto" w:fill="FFFFFF"/>
-        <w:spacing w:after="0" w:line="240" w:lineRule="auto"/>
-        <w:ind w:left="2520"/>
-        <w:rPr>
-          <w:rFonts w:cstheme="minorHAnsi"/>
-          <w:color w:val="24292F"/>
-        </w:rPr>
-      </w:pPr>
-      <w:proofErr w:type="spellStart"/>
-      <w:r>
-        <w:rPr>
-          <w:rFonts w:cstheme="minorHAnsi"/>
-          <w:b/>
-          <w:bCs/>
-          <w:color w:val="24292F"/>
-        </w:rPr>
-        <w:t>Incident_Rate</w:t>
-      </w:r>
-      <w:proofErr w:type="spellEnd"/>
-      <w:r>
-        <w:rPr>
-          <w:rFonts w:cstheme="minorHAnsi"/>
-          <w:color w:val="24292F"/>
-        </w:rPr>
-        <w:t>: Incidence Rate = cases per 100,000 persons.</w:t>
-      </w:r>
-    </w:p>
-    <w:p>
-      <w:pPr>
-        <w:shd w:val="clear" w:color="auto" w:fill="FFFFFF"/>
-        <w:spacing w:after="0" w:line="240" w:lineRule="auto"/>
-        <w:ind w:left="2520"/>
-        <w:rPr>
-          <w:rFonts w:cstheme="minorHAnsi"/>
-          <w:color w:val="24292F"/>
-        </w:rPr>
-      </w:pPr>
-      <w:proofErr w:type="spellStart"/>
-      <w:r>
-        <w:rPr>
-          <w:rFonts w:cstheme="minorHAnsi"/>
-          <w:b/>
-          <w:bCs/>
-          <w:color w:val="24292F"/>
-        </w:rPr>
-        <w:t>Case_Fatality_Ratio</w:t>
-      </w:r>
-      <w:proofErr w:type="spellEnd"/>
-      <w:r>
-        <w:rPr>
-          <w:rFonts w:cstheme="minorHAnsi"/>
-          <w:b/>
-          <w:bCs/>
-          <w:color w:val="24292F"/>
-        </w:rPr>
-        <w:t xml:space="preserve"> (%)</w:t>
-      </w:r>
-      <w:r>
-        <w:rPr>
-          <w:rFonts w:cstheme="minorHAnsi"/>
-          <w:color w:val="24292F"/>
-        </w:rPr>
-        <w:t>: Case-Fatality Ratio (%) = Number recorded deaths / Number cases.</w:t>
-      </w:r>
-    </w:p>
-    <w:p>
-      <w:pPr>
-        <w:shd w:val="clear" w:color="auto" w:fill="FFFFFF"/>
-        <w:spacing w:after="0" w:line="240" w:lineRule="auto"/>
-        <w:ind w:left="2520"/>
-        <w:rPr>
-          <w:rFonts w:cstheme="minorHAnsi"/>
-          <w:color w:val="24292F"/>
-        </w:rPr>
-      </w:pPr>
-      <w:r>
-        <w:rPr>
-          <w:rFonts w:cstheme="minorHAnsi"/>
-          <w:color w:val="24292F"/>
-        </w:rPr>
-        <w:t>All cases, deaths, and recoveries reported are based on the date of initial report. Exceptions to this are noted in the "Data Modification" and "Retrospective reporting of (probable) cases and deaths" subsections below.</w:t>
-      </w:r>
-    </w:p>
-    <w:p>
-      <w:pPr>
-        <w:pStyle w:val="Heading3"/>
-        <w:shd w:val="clear" w:color="auto" w:fill="FFFFFF"/>
-        <w:spacing w:before="0" w:beforeAutospacing="0" w:after="0" w:afterAutospacing="0"/>
-        <w:ind w:left="2520"/>
-        <w:rPr>
-          <w:rFonts w:asciiTheme="minorHAnsi" w:hAnsiTheme="minorHAnsi" w:cstheme="minorHAnsi"/>
-          <w:color w:val="24292F"/>
-          <w:sz w:val="22"/>
-          <w:szCs w:val="22"/>
-        </w:rPr>
-      </w:pPr>
-      <w:r>
-        <w:rPr>
-          <w:rFonts w:asciiTheme="minorHAnsi" w:hAnsiTheme="minorHAnsi" w:cstheme="minorHAnsi"/>
-          <w:color w:val="24292F"/>
-          <w:sz w:val="22"/>
-          <w:szCs w:val="22"/>
-        </w:rPr>
-        <w:t>Update frequency</w:t>
-      </w:r>
-    </w:p>
-    <w:p>
-      <w:pPr>
-        <w:shd w:val="clear" w:color="auto" w:fill="FFFFFF"/>
-        <w:spacing w:after="0" w:line="240" w:lineRule="auto"/>
-        <w:ind w:left="2520"/>
-        <w:rPr>
-          <w:rFonts w:cstheme="minorHAnsi"/>
-          <w:color w:val="24292F"/>
-        </w:rPr>
-      </w:pPr>
-      <w:r>
-        <w:rPr>
-          <w:rFonts w:cstheme="minorHAnsi"/>
-          <w:color w:val="24292F"/>
-        </w:rPr>
-        <w:t xml:space="preserve">Since June 15, </w:t>
-      </w:r>
-      <w:proofErr w:type="gramStart"/>
-      <w:r>
-        <w:rPr>
-          <w:rFonts w:cstheme="minorHAnsi"/>
-          <w:color w:val="24292F"/>
-        </w:rPr>
-        <w:t>We</w:t>
-      </w:r>
-      <w:proofErr w:type="gramEnd"/>
-      <w:r>
-        <w:rPr>
-          <w:rFonts w:cstheme="minorHAnsi"/>
-          <w:color w:val="24292F"/>
-        </w:rPr>
-        <w:t xml:space="preserve"> are moving the update time forward to occur between 04:45 and 05:15 GMT to accommodate daily updates from India's Ministry of Health and Family Welfare.</w:t>
-      </w:r>
-    </w:p>
-    <w:p>
-      <w:pPr>
-        <w:shd w:val="clear" w:color="auto" w:fill="FFFFFF"/>
-        <w:spacing w:after="0" w:line="240" w:lineRule="auto"/>
-        <w:ind w:left="2520"/>
-        <w:rPr>
-          <w:rFonts w:cstheme="minorHAnsi"/>
-          <w:color w:val="24292F"/>
-        </w:rPr>
-      </w:pPr>
-      <w:r>
-        <w:rPr>
-          <w:rFonts w:cstheme="minorHAnsi"/>
-          <w:color w:val="24292F"/>
-        </w:rPr>
-        <w:t>Files on and after April 23, once per day between 03:30 and 04:00 UTC.</w:t>
-      </w:r>
-    </w:p>
-    <w:p>
-      <w:pPr>
-        <w:shd w:val="clear" w:color="auto" w:fill="FFFFFF"/>
-        <w:spacing w:after="0" w:line="240" w:lineRule="auto"/>
-        <w:ind w:left="2520"/>
-        <w:rPr>
-          <w:rFonts w:cstheme="minorHAnsi"/>
-          <w:color w:val="24292F"/>
-        </w:rPr>
-      </w:pPr>
-      <w:r>
-        <w:rPr>
-          <w:rFonts w:cstheme="minorHAnsi"/>
-          <w:color w:val="24292F"/>
-        </w:rPr>
-        <w:t>Files from February 2 to April 22: once per day around 23:59 UTC.</w:t>
-      </w:r>
-    </w:p>
-    <w:p>
-      <w:pPr>
-        <w:shd w:val="clear" w:color="auto" w:fill="FFFFFF"/>
-        <w:spacing w:after="0" w:line="240" w:lineRule="auto"/>
-        <w:ind w:left="2520"/>
-        <w:rPr>
-          <w:rFonts w:cstheme="minorHAnsi"/>
-          <w:color w:val="24292F"/>
-        </w:rPr>
-      </w:pPr>
-      <w:r>
-        <w:rPr>
-          <w:rFonts w:cstheme="minorHAnsi"/>
-          <w:color w:val="24292F"/>
-        </w:rPr>
-        <w:t>Files on and before February 1: the last updated files before 23:59 UTC. Sources: </w:t>
-      </w:r>
-      <w:proofErr w:type="spellStart"/>
-      <w:r>
-        <w:rPr>
-          <w:rFonts w:cstheme="minorHAnsi"/>
-          <w:color w:val="24292F"/>
-        </w:rPr>
-        <w:fldChar w:fldCharType="begin"/>
-      </w:r>
-      <w:r>
-        <w:rPr>
-          <w:rFonts w:cstheme="minorHAnsi"/>
-          <w:color w:val="24292F"/>
-        </w:rPr>
-        <w:instrText xml:space="preserve"> HYPERLINK "https://github.com/CSSEGISandData/COVID-19/tree/master/archived_data" </w:instrText>
-      </w:r>
-      <w:r>
-        <w:rPr>
-          <w:rFonts w:cstheme="minorHAnsi"/>
-          <w:color w:val="24292F"/>
-        </w:rPr>
-        <w:fldChar w:fldCharType="separate"/>
-      </w:r>
-      <w:r>
-        <w:rPr>
-          <w:rStyle w:val="Hyperlink"/>
-          <w:rFonts w:cstheme="minorHAnsi"/>
-        </w:rPr>
-        <w:t>archived_data</w:t>
-      </w:r>
-      <w:proofErr w:type="spellEnd"/>
-      <w:r>
-        <w:rPr>
-          <w:rFonts w:cstheme="minorHAnsi"/>
-          <w:color w:val="24292F"/>
-        </w:rPr>
-        <w:fldChar w:fldCharType="end"/>
-      </w:r>
-      <w:r>
-        <w:rPr>
-          <w:rFonts w:cstheme="minorHAnsi"/>
-          <w:color w:val="24292F"/>
-        </w:rPr>
-        <w:t> and dashboard.</w:t>
-      </w:r>
-    </w:p>
-    <w:p>
-      <w:pPr>
-        <w:ind w:left="1800"/>
-        <w:rPr>
-          <w:rFonts w:cstheme="minorHAnsi"/>
-        </w:rPr>
-      </w:pPr>
-    </w:p>
+    </w:p>
+    <w:p>
+      <w:pPr>
+        <w:ind w:left="1440" w:firstLine="360"/>
+      </w:pPr>
+    </w:p>
+    <w:p>
+      <w:pPr>
+        <w:ind w:left="1440" w:firstLine="360"/>
+      </w:pPr>
+    </w:p>
+    <w:p/>
     <w:sectPr>
-      <w:headerReference w:type="default" r:id="rId16"/>
+      <w:headerReference w:type="default" r:id="rId14"/>
       <w:pgSz w:w="11906" w:h="16838"/>
       <w:pgMar w:top="284" w:right="284" w:bottom="284" w:left="284" w:header="709" w:footer="709" w:gutter="0"/>
       <w:cols w:space="708"/>
@@ -2912,7 +2157,7 @@
   <w:abstractNum w:abstractNumId="9" w15:restartNumberingAfterBreak="0">
     <w:nsid w:val="65FA6A36"/>
     <w:multiLevelType w:val="hybridMultilevel"/>
-    <w:tmpl w:val="F3C6B204"/>
+    <w:tmpl w:val="764CB6B4"/>
     <w:lvl w:ilvl="0" w:tplc="0C09000F">
       <w:start w:val="1"/>
       <w:numFmt w:val="decimal"/>

</xml_diff>

<commit_message>
project proposal updated to reflect hypothesis
</commit_message>
<xml_diff>
--- a/07-project-1-challenge/project_proposal/eritufjohmik_project_proposal.docx
+++ b/07-project-1-challenge/project_proposal/eritufjohmik_project_proposal.docx
@@ -118,33 +118,10 @@
         <w:ind w:left="720"/>
       </w:pPr>
       <w:r>
-        <w:t xml:space="preserve">The project uses the </w:t>
-      </w:r>
-      <w:r>
-        <w:t xml:space="preserve">Kaggle </w:t>
-      </w:r>
-      <w:r>
-        <w:t xml:space="preserve">Survey on Mental Health </w:t>
-      </w:r>
-      <w:r>
-        <w:t xml:space="preserve">findings as a base for mental health trends in technology and </w:t>
-      </w:r>
-      <w:r>
-        <w:t xml:space="preserve">tries to </w:t>
-      </w:r>
-      <w:r>
-        <w:t>project</w:t>
-      </w:r>
-      <w:r>
-        <w:t xml:space="preserve"> emerging trends.</w:t>
-      </w:r>
-    </w:p>
-    <w:p>
-      <w:pPr>
-        <w:ind w:left="720"/>
-      </w:pPr>
-      <w:r>
-        <w:t>It also uses J</w:t>
+        <w:t xml:space="preserve">The project </w:t>
+      </w:r>
+      <w:r>
+        <w:t>uses J</w:t>
       </w:r>
       <w:r>
         <w:t xml:space="preserve">ohn </w:t>
@@ -168,7 +145,22 @@
         <w:t xml:space="preserve">Covid-19 </w:t>
       </w:r>
       <w:r>
-        <w:t>datasets for emerging trends in the spread of Covid-19 and its consequent impact on mental health which has been widely reported. [*insert references here*]</w:t>
+        <w:t xml:space="preserve">datasets </w:t>
+      </w:r>
+      <w:r>
+        <w:t xml:space="preserve">and related datasets to determine the statistical significance of the relationship between being vaccinated or unvaccinated and the </w:t>
+      </w:r>
+      <w:r>
+        <w:t>mortality</w:t>
+      </w:r>
+      <w:r>
+        <w:t xml:space="preserve"> from Covi</w:t>
+      </w:r>
+      <w:r>
+        <w:t>d</w:t>
+      </w:r>
+      <w:r>
+        <w:t>_19.</w:t>
       </w:r>
     </w:p>
     <w:p>
@@ -179,11 +171,6 @@
         <w:tab/>
         <w:t>The project tries to answer the following questions.</w:t>
       </w:r>
-    </w:p>
-    <w:p>
-      <w:pPr>
-        <w:ind w:left="359"/>
-      </w:pPr>
     </w:p>
     <w:p>
       <w:pPr>
@@ -211,56 +198,21 @@
           <w:ilvl w:val="0"/>
           <w:numId w:val="4"/>
         </w:numPr>
-        <w:rPr>
-          <w:highlight w:val="yellow"/>
-        </w:rPr>
-      </w:pPr>
-      <w:r>
-        <w:t xml:space="preserve">What is the relationship between “unvaccinated” </w:t>
-      </w:r>
-      <w:r>
-        <w:rPr>
-          <w:highlight w:val="yellow"/>
-        </w:rPr>
-        <w:t>Covid patients versus “</w:t>
-      </w:r>
-      <w:r>
-        <w:rPr>
-          <w:highlight w:val="yellow"/>
-        </w:rPr>
+      </w:pPr>
+      <w:r>
+        <w:t>What is the relationship between “unvaccinated” Covid patients versus “</w:t>
+      </w:r>
+      <w:r>
         <w:t>vaccinated</w:t>
       </w:r>
       <w:r>
-        <w:rPr>
-          <w:highlight w:val="yellow"/>
-        </w:rPr>
         <w:t>” Covid patients for the following categories</w:t>
       </w:r>
       <w:r>
-        <w:rPr>
-          <w:highlight w:val="yellow"/>
-        </w:rPr>
         <w:t xml:space="preserve"> in selected countries</w:t>
       </w:r>
       <w:r>
-        <w:rPr>
-          <w:highlight w:val="yellow"/>
-        </w:rPr>
         <w:t>?</w:t>
-      </w:r>
-      <w:r>
-        <w:rPr>
-          <w:highlight w:val="yellow"/>
-        </w:rPr>
-        <w:tab/>
-        <w:t>Pie chart vaccinated vs unvaccinated</w:t>
-      </w:r>
-      <w:r>
-        <w:rPr>
-          <w:highlight w:val="yellow"/>
-        </w:rPr>
-        <w:tab/>
-        <w:t>Erika</w:t>
       </w:r>
     </w:p>
     <w:p>
@@ -270,53 +222,15 @@
           <w:ilvl w:val="1"/>
           <w:numId w:val="4"/>
         </w:numPr>
-        <w:rPr>
-          <w:highlight w:val="yellow"/>
-        </w:rPr>
-      </w:pPr>
-      <w:r>
-        <w:rPr>
-          <w:highlight w:val="yellow"/>
-        </w:rPr>
-        <w:t>Vaccination rates per country</w:t>
-      </w:r>
-      <w:r>
-        <w:rPr>
-          <w:highlight w:val="yellow"/>
-        </w:rPr>
-        <w:tab/>
-      </w:r>
-      <w:r>
-        <w:rPr>
-          <w:highlight w:val="yellow"/>
-        </w:rPr>
-        <w:tab/>
-        <w:t>Bar chart?</w:t>
-      </w:r>
-      <w:r>
-        <w:rPr>
-          <w:highlight w:val="yellow"/>
-        </w:rPr>
-        <w:tab/>
-      </w:r>
-      <w:r>
-        <w:rPr>
-          <w:highlight w:val="yellow"/>
-        </w:rPr>
-        <w:tab/>
-      </w:r>
-      <w:r>
-        <w:rPr>
-          <w:highlight w:val="yellow"/>
-        </w:rPr>
-        <w:tab/>
-      </w:r>
-      <w:r>
-        <w:rPr>
-          <w:highlight w:val="yellow"/>
-        </w:rPr>
-        <w:tab/>
-        <w:t>Erika</w:t>
+      </w:pPr>
+      <w:r>
+        <w:t>Covid v</w:t>
+      </w:r>
+      <w:r>
+        <w:t>accination rates per countr</w:t>
+      </w:r>
+      <w:r>
+        <w:t>y</w:t>
       </w:r>
     </w:p>
     <w:p>
@@ -326,59 +240,9 @@
           <w:ilvl w:val="1"/>
           <w:numId w:val="4"/>
         </w:numPr>
-        <w:rPr>
-          <w:highlight w:val="yellow"/>
-        </w:rPr>
-      </w:pPr>
-      <w:r>
-        <w:rPr>
-          <w:highlight w:val="yellow"/>
-        </w:rPr>
+      </w:pPr>
+      <w:r>
         <w:t>Total Covid cases</w:t>
-      </w:r>
-      <w:r>
-        <w:rPr>
-          <w:highlight w:val="yellow"/>
-        </w:rPr>
-        <w:tab/>
-      </w:r>
-      <w:r>
-        <w:rPr>
-          <w:highlight w:val="yellow"/>
-        </w:rPr>
-        <w:tab/>
-      </w:r>
-      <w:r>
-        <w:rPr>
-          <w:highlight w:val="yellow"/>
-        </w:rPr>
-        <w:tab/>
-        <w:t>Bar chart?</w:t>
-      </w:r>
-      <w:r>
-        <w:rPr>
-          <w:highlight w:val="yellow"/>
-        </w:rPr>
-        <w:tab/>
-      </w:r>
-      <w:r>
-        <w:rPr>
-          <w:highlight w:val="yellow"/>
-        </w:rPr>
-        <w:tab/>
-      </w:r>
-      <w:r>
-        <w:rPr>
-          <w:highlight w:val="yellow"/>
-        </w:rPr>
-        <w:tab/>
-      </w:r>
-      <w:r>
-        <w:rPr>
-          <w:highlight w:val="yellow"/>
-        </w:rPr>
-        <w:tab/>
-        <w:t>Erika</w:t>
       </w:r>
     </w:p>
     <w:p>
@@ -388,53 +252,9 @@
           <w:ilvl w:val="1"/>
           <w:numId w:val="4"/>
         </w:numPr>
-        <w:rPr>
-          <w:highlight w:val="green"/>
-        </w:rPr>
-      </w:pPr>
-      <w:r>
-        <w:rPr>
-          <w:highlight w:val="green"/>
-        </w:rPr>
+      </w:pPr>
+      <w:r>
         <w:t>Total Covid hospitalisations</w:t>
-      </w:r>
-      <w:r>
-        <w:rPr>
-          <w:highlight w:val="green"/>
-        </w:rPr>
-        <w:tab/>
-      </w:r>
-      <w:r>
-        <w:rPr>
-          <w:highlight w:val="green"/>
-        </w:rPr>
-        <w:tab/>
-        <w:t>Bar chart?</w:t>
-      </w:r>
-      <w:r>
-        <w:rPr>
-          <w:highlight w:val="green"/>
-        </w:rPr>
-        <w:tab/>
-      </w:r>
-      <w:r>
-        <w:rPr>
-          <w:highlight w:val="green"/>
-        </w:rPr>
-        <w:tab/>
-      </w:r>
-      <w:r>
-        <w:rPr>
-          <w:highlight w:val="green"/>
-        </w:rPr>
-        <w:tab/>
-      </w:r>
-      <w:r>
-        <w:rPr>
-          <w:highlight w:val="green"/>
-        </w:rPr>
-        <w:tab/>
-        <w:t>John</w:t>
       </w:r>
     </w:p>
     <w:p>
@@ -444,53 +264,9 @@
           <w:ilvl w:val="1"/>
           <w:numId w:val="4"/>
         </w:numPr>
-        <w:rPr>
-          <w:highlight w:val="green"/>
-        </w:rPr>
-      </w:pPr>
-      <w:r>
-        <w:rPr>
-          <w:highlight w:val="green"/>
-        </w:rPr>
+      </w:pPr>
+      <w:r>
         <w:t>Total covid cases recovered</w:t>
-      </w:r>
-      <w:r>
-        <w:rPr>
-          <w:highlight w:val="green"/>
-        </w:rPr>
-        <w:tab/>
-      </w:r>
-      <w:r>
-        <w:rPr>
-          <w:highlight w:val="green"/>
-        </w:rPr>
-        <w:tab/>
-        <w:t>Bar chart?</w:t>
-      </w:r>
-      <w:r>
-        <w:rPr>
-          <w:highlight w:val="green"/>
-        </w:rPr>
-        <w:tab/>
-      </w:r>
-      <w:r>
-        <w:rPr>
-          <w:highlight w:val="green"/>
-        </w:rPr>
-        <w:tab/>
-      </w:r>
-      <w:r>
-        <w:rPr>
-          <w:highlight w:val="green"/>
-        </w:rPr>
-        <w:tab/>
-      </w:r>
-      <w:r>
-        <w:rPr>
-          <w:highlight w:val="green"/>
-        </w:rPr>
-        <w:tab/>
-        <w:t>John</w:t>
       </w:r>
     </w:p>
     <w:p>
@@ -500,58 +276,9 @@
           <w:ilvl w:val="1"/>
           <w:numId w:val="4"/>
         </w:numPr>
-        <w:rPr>
-          <w:highlight w:val="green"/>
-        </w:rPr>
-      </w:pPr>
-      <w:r>
-        <w:rPr>
-          <w:highlight w:val="green"/>
-        </w:rPr>
+      </w:pPr>
+      <w:r>
         <w:t>Total Covid deaths</w:t>
-      </w:r>
-      <w:r>
-        <w:rPr>
-          <w:highlight w:val="green"/>
-        </w:rPr>
-        <w:tab/>
-      </w:r>
-      <w:r>
-        <w:rPr>
-          <w:highlight w:val="green"/>
-        </w:rPr>
-        <w:tab/>
-      </w:r>
-      <w:r>
-        <w:rPr>
-          <w:highlight w:val="green"/>
-        </w:rPr>
-        <w:tab/>
-      </w:r>
-      <w:r>
-        <w:rPr>
-          <w:highlight w:val="green"/>
-        </w:rPr>
-        <w:t>Bar chart with 3-bars</w:t>
-      </w:r>
-      <w:r>
-        <w:rPr>
-          <w:highlight w:val="green"/>
-        </w:rPr>
-        <w:tab/>
-      </w:r>
-      <w:r>
-        <w:rPr>
-          <w:highlight w:val="green"/>
-        </w:rPr>
-        <w:tab/>
-      </w:r>
-      <w:r>
-        <w:rPr>
-          <w:highlight w:val="green"/>
-        </w:rPr>
-        <w:tab/>
-        <w:t>John</w:t>
       </w:r>
     </w:p>
     <w:p>
@@ -561,53 +288,15 @@
           <w:ilvl w:val="1"/>
           <w:numId w:val="4"/>
         </w:numPr>
-        <w:rPr>
-          <w:highlight w:val="cyan"/>
-        </w:rPr>
-      </w:pPr>
-      <w:r>
-        <w:rPr>
-          <w:highlight w:val="cyan"/>
-        </w:rPr>
+      </w:pPr>
+      <w:r>
         <w:t xml:space="preserve">Mortality rates </w:t>
       </w:r>
       <w:r>
-        <w:rPr>
-          <w:highlight w:val="cyan"/>
-        </w:rPr>
+        <w:t xml:space="preserve">- </w:t>
+      </w:r>
+      <w:r>
         <w:t>per 100,000 population</w:t>
-      </w:r>
-      <w:r>
-        <w:rPr>
-          <w:highlight w:val="cyan"/>
-        </w:rPr>
-        <w:tab/>
-        <w:t>Bar chart</w:t>
-      </w:r>
-      <w:r>
-        <w:rPr>
-          <w:highlight w:val="cyan"/>
-        </w:rPr>
-        <w:tab/>
-      </w:r>
-      <w:r>
-        <w:rPr>
-          <w:highlight w:val="cyan"/>
-        </w:rPr>
-        <w:tab/>
-      </w:r>
-      <w:r>
-        <w:rPr>
-          <w:highlight w:val="cyan"/>
-        </w:rPr>
-        <w:tab/>
-      </w:r>
-      <w:r>
-        <w:rPr>
-          <w:highlight w:val="cyan"/>
-        </w:rPr>
-        <w:tab/>
-        <w:t>Mike</w:t>
       </w:r>
     </w:p>
     <w:p>
@@ -617,47 +306,12 @@
           <w:ilvl w:val="1"/>
           <w:numId w:val="4"/>
         </w:numPr>
-        <w:rPr>
-          <w:highlight w:val="cyan"/>
-        </w:rPr>
-      </w:pPr>
-      <w:r>
-        <w:rPr>
-          <w:highlight w:val="cyan"/>
-        </w:rPr>
-        <w:t xml:space="preserve">Mortality rates – case / fatality ratio </w:t>
-      </w:r>
-      <w:r>
-        <w:rPr>
-          <w:highlight w:val="cyan"/>
-        </w:rPr>
-        <w:tab/>
-        <w:t>Bar chart</w:t>
-      </w:r>
-      <w:r>
-        <w:rPr>
-          <w:highlight w:val="cyan"/>
-        </w:rPr>
-        <w:tab/>
-      </w:r>
-      <w:r>
-        <w:rPr>
-          <w:highlight w:val="cyan"/>
-        </w:rPr>
-        <w:tab/>
-      </w:r>
-      <w:r>
-        <w:rPr>
-          <w:highlight w:val="cyan"/>
-        </w:rPr>
-        <w:tab/>
-      </w:r>
-      <w:r>
-        <w:rPr>
-          <w:highlight w:val="cyan"/>
-        </w:rPr>
-        <w:tab/>
-        <w:t>Mike</w:t>
+      </w:pPr>
+      <w:r>
+        <w:t xml:space="preserve"> </w:t>
+      </w:r>
+      <w:r>
+        <w:t>Mortality rates – case / fatality ratio</w:t>
       </w:r>
     </w:p>
     <w:p>
@@ -667,69 +321,15 @@
           <w:ilvl w:val="0"/>
           <w:numId w:val="4"/>
         </w:numPr>
-        <w:rPr>
-          <w:highlight w:val="cyan"/>
-        </w:rPr>
-      </w:pPr>
-      <w:r>
-        <w:rPr>
-          <w:highlight w:val="cyan"/>
-        </w:rPr>
-        <w:t>Regression analysis goes here after charting</w:t>
-      </w:r>
-      <w:r>
-        <w:rPr>
-          <w:highlight w:val="cyan"/>
-        </w:rPr>
-        <w:tab/>
-      </w:r>
-      <w:r>
-        <w:rPr>
-          <w:highlight w:val="cyan"/>
-        </w:rPr>
-        <w:tab/>
-      </w:r>
-      <w:r>
-        <w:rPr>
-          <w:highlight w:val="cyan"/>
-        </w:rPr>
-        <w:tab/>
-      </w:r>
-      <w:r>
-        <w:rPr>
-          <w:highlight w:val="cyan"/>
-        </w:rPr>
-        <w:tab/>
-      </w:r>
-      <w:r>
-        <w:rPr>
-          <w:highlight w:val="cyan"/>
-        </w:rPr>
-        <w:tab/>
-      </w:r>
-      <w:r>
-        <w:rPr>
-          <w:highlight w:val="cyan"/>
-        </w:rPr>
-        <w:tab/>
-        <w:t>Mike</w:t>
-      </w:r>
-    </w:p>
-    <w:p>
-      <w:pPr>
-        <w:pStyle w:val="ListParagraph"/>
-        <w:numPr>
-          <w:ilvl w:val="0"/>
-          <w:numId w:val="4"/>
-        </w:numPr>
       </w:pPr>
       <w:r>
         <w:t>What countries / areas will be most impacted</w:t>
       </w:r>
       <w:r>
-        <w:tab/>
-      </w:r>
-      <w:r>
+        <w:t>?</w:t>
+      </w:r>
+      <w:r>
+        <w:tab/>
         <w:t xml:space="preserve"> </w:t>
       </w:r>
     </w:p>
@@ -755,10 +355,7 @@
         <w:spacing w:after="0"/>
       </w:pPr>
       <w:r>
-        <w:t xml:space="preserve">Optional - </w:t>
-      </w:r>
-      <w:r>
-        <w:t>What will be the impact of the spread of Covid-19 for mental health trends?</w:t>
+        <w:t>Optional - What will be the impact of the spread of Covid-19 for mental health trends?</w:t>
       </w:r>
     </w:p>
     <w:p>
@@ -767,23 +364,496 @@
         <w:ind w:left="1440"/>
       </w:pPr>
       <w:r>
-        <w:t>Source datasets from ABS. Oz Health</w:t>
-      </w:r>
-    </w:p>
+        <w:t xml:space="preserve">Need to source </w:t>
+      </w:r>
+      <w:r>
+        <w:t xml:space="preserve">datasets </w:t>
+      </w:r>
+      <w:r>
+        <w:t>for this (</w:t>
+      </w:r>
+      <w:r>
+        <w:t>ABS</w:t>
+      </w:r>
+      <w:r>
+        <w:t xml:space="preserve">, </w:t>
+      </w:r>
+      <w:r>
+        <w:t xml:space="preserve">Oz </w:t>
+      </w:r>
+      <w:r>
+        <w:t>h</w:t>
+      </w:r>
+      <w:r>
+        <w:t>ealth</w:t>
+      </w:r>
+      <w:r>
+        <w:t xml:space="preserve"> / government departments et al)</w:t>
+      </w:r>
+    </w:p>
+    <w:p/>
     <w:p>
       <w:pPr>
         <w:pStyle w:val="ListParagraph"/>
         <w:numPr>
           <w:ilvl w:val="0"/>
+          <w:numId w:val="1"/>
+        </w:numPr>
+      </w:pPr>
+      <w:r>
+        <w:rPr>
+          <w:b/>
+          <w:bCs/>
+        </w:rPr>
+        <w:t>Hypotheses</w:t>
+      </w:r>
+      <w:r>
+        <w:t>:</w:t>
+      </w:r>
+    </w:p>
+    <w:p>
+      <w:pPr>
+        <w:ind w:left="720"/>
+      </w:pPr>
+      <w:r>
+        <w:t xml:space="preserve">The alternative hypothesis </w:t>
+      </w:r>
+      <w:r>
+        <w:t xml:space="preserve">(Ha) </w:t>
+      </w:r>
+      <w:r>
+        <w:t>is that there is a significant correlation between vaccination status (vaccinated or unvaccinated) and death for Covid patients.</w:t>
+      </w:r>
+    </w:p>
+    <w:p>
+      <w:pPr>
+        <w:ind w:left="720"/>
+      </w:pPr>
+      <w:r>
+        <w:t xml:space="preserve">The </w:t>
+      </w:r>
+      <w:r>
+        <w:t>null hypothesis</w:t>
+      </w:r>
+      <w:r>
+        <w:t xml:space="preserve"> (H</w:t>
+      </w:r>
+      <w:r>
+        <w:t>0</w:t>
+      </w:r>
+      <w:r>
+        <w:t xml:space="preserve">) is that there is </w:t>
+      </w:r>
+      <w:r>
+        <w:t xml:space="preserve">not </w:t>
+      </w:r>
+      <w:r>
+        <w:t>a significant correlation between vaccination status (vaccinated or unvaccinated) and death for Covid patients.</w:t>
+      </w:r>
+    </w:p>
+    <w:p/>
+    <w:p>
+      <w:pPr>
+        <w:pStyle w:val="ListParagraph"/>
+        <w:numPr>
+          <w:ilvl w:val="0"/>
+          <w:numId w:val="1"/>
+        </w:numPr>
+      </w:pPr>
+      <w:r>
+        <w:rPr>
+          <w:b/>
+          <w:bCs/>
+        </w:rPr>
+        <w:t>Visualisations</w:t>
+      </w:r>
+      <w:r>
+        <w:rPr>
+          <w:b/>
+          <w:bCs/>
+        </w:rPr>
+        <w:t xml:space="preserve"> / Analysis</w:t>
+      </w:r>
+      <w:r>
+        <w:t>:</w:t>
+      </w:r>
+    </w:p>
+    <w:p>
+      <w:pPr>
+        <w:ind w:left="720"/>
+      </w:pPr>
+      <w:r>
+        <w:t>Proposed v</w:t>
+      </w:r>
+      <w:r>
+        <w:t>isualisations</w:t>
+      </w:r>
+      <w:r>
+        <w:t xml:space="preserve"> are:</w:t>
+      </w:r>
+    </w:p>
+    <w:p>
+      <w:pPr>
+        <w:pStyle w:val="ListParagraph"/>
+        <w:numPr>
+          <w:ilvl w:val="0"/>
+          <w:numId w:val="12"/>
+        </w:numPr>
+      </w:pPr>
+      <w:r>
+        <w:t>Pie chart vaccinated vs unvaccinated</w:t>
+      </w:r>
+      <w:r>
+        <w:tab/>
+      </w:r>
+      <w:r>
+        <w:tab/>
+      </w:r>
+      <w:r>
+        <w:tab/>
+      </w:r>
+      <w:r>
+        <w:tab/>
+      </w:r>
+      <w:r>
+        <w:tab/>
+      </w:r>
+      <w:r>
+        <w:tab/>
+      </w:r>
+      <w:r>
+        <w:t>Erika</w:t>
+      </w:r>
+    </w:p>
+    <w:p>
+      <w:pPr>
+        <w:pStyle w:val="ListParagraph"/>
+        <w:numPr>
+          <w:ilvl w:val="1"/>
           <w:numId w:val="4"/>
         </w:numPr>
-        <w:spacing w:after="0"/>
-      </w:pPr>
-      <w:r>
-        <w:t>Optional – Adverse reactions to vaccinations</w:t>
-      </w:r>
-    </w:p>
-    <w:p/>
+      </w:pPr>
+      <w:r>
+        <w:t>Bar chart v</w:t>
+      </w:r>
+      <w:r>
+        <w:t>accination rates per country</w:t>
+      </w:r>
+      <w:r>
+        <w:tab/>
+      </w:r>
+      <w:r>
+        <w:tab/>
+      </w:r>
+      <w:r>
+        <w:tab/>
+      </w:r>
+      <w:r>
+        <w:tab/>
+      </w:r>
+      <w:r>
+        <w:tab/>
+      </w:r>
+      <w:r>
+        <w:tab/>
+      </w:r>
+      <w:r>
+        <w:t>Erika</w:t>
+      </w:r>
+    </w:p>
+    <w:p>
+      <w:pPr>
+        <w:pStyle w:val="ListParagraph"/>
+        <w:numPr>
+          <w:ilvl w:val="1"/>
+          <w:numId w:val="4"/>
+        </w:numPr>
+      </w:pPr>
+      <w:r>
+        <w:t xml:space="preserve">Bar chart </w:t>
+      </w:r>
+      <w:r>
+        <w:t>t</w:t>
+      </w:r>
+      <w:r>
+        <w:t>otal Covid cases</w:t>
+      </w:r>
+      <w:r>
+        <w:t xml:space="preserve"> per country</w:t>
+      </w:r>
+      <w:r>
+        <w:tab/>
+      </w:r>
+      <w:r>
+        <w:tab/>
+      </w:r>
+      <w:r>
+        <w:tab/>
+      </w:r>
+      <w:r>
+        <w:tab/>
+      </w:r>
+      <w:r>
+        <w:tab/>
+      </w:r>
+      <w:r>
+        <w:tab/>
+      </w:r>
+      <w:r>
+        <w:t>Erika</w:t>
+      </w:r>
+    </w:p>
+    <w:p>
+      <w:pPr>
+        <w:pStyle w:val="ListParagraph"/>
+        <w:numPr>
+          <w:ilvl w:val="1"/>
+          <w:numId w:val="4"/>
+        </w:numPr>
+      </w:pPr>
+      <w:r>
+        <w:t>Bar chart t</w:t>
+      </w:r>
+      <w:r>
+        <w:t>otal</w:t>
+      </w:r>
+      <w:r>
+        <w:t xml:space="preserve"> Covid hospitalisations</w:t>
+      </w:r>
+      <w:r>
+        <w:t xml:space="preserve"> </w:t>
+      </w:r>
+      <w:r>
+        <w:t>per country</w:t>
+      </w:r>
+      <w:r>
+        <w:t xml:space="preserve"> </w:t>
+      </w:r>
+      <w:r>
+        <w:t>(if possible)</w:t>
+      </w:r>
+      <w:r>
+        <w:tab/>
+      </w:r>
+      <w:r>
+        <w:tab/>
+      </w:r>
+      <w:r>
+        <w:tab/>
+      </w:r>
+      <w:r>
+        <w:t>John</w:t>
+      </w:r>
+    </w:p>
+    <w:p>
+      <w:pPr>
+        <w:pStyle w:val="ListParagraph"/>
+        <w:numPr>
+          <w:ilvl w:val="1"/>
+          <w:numId w:val="4"/>
+        </w:numPr>
+      </w:pPr>
+      <w:r>
+        <w:t>Bar chart t</w:t>
+      </w:r>
+      <w:r>
+        <w:t>otal</w:t>
+      </w:r>
+      <w:r>
+        <w:t xml:space="preserve"> covid cases recovered</w:t>
+      </w:r>
+      <w:r>
+        <w:t xml:space="preserve"> </w:t>
+      </w:r>
+      <w:r>
+        <w:t>per country</w:t>
+      </w:r>
+      <w:r>
+        <w:tab/>
+      </w:r>
+      <w:r>
+        <w:tab/>
+      </w:r>
+      <w:r>
+        <w:tab/>
+      </w:r>
+      <w:r>
+        <w:tab/>
+        <w:t>John</w:t>
+      </w:r>
+      <w:r>
+        <w:tab/>
+      </w:r>
+    </w:p>
+    <w:p>
+      <w:pPr>
+        <w:pStyle w:val="ListParagraph"/>
+        <w:numPr>
+          <w:ilvl w:val="1"/>
+          <w:numId w:val="4"/>
+        </w:numPr>
+      </w:pPr>
+      <w:r>
+        <w:t>Bar chart t</w:t>
+      </w:r>
+      <w:r>
+        <w:t xml:space="preserve">otal </w:t>
+      </w:r>
+      <w:r>
+        <w:t>Covid deaths</w:t>
+      </w:r>
+      <w:r>
+        <w:t xml:space="preserve"> </w:t>
+      </w:r>
+      <w:r>
+        <w:t>per country</w:t>
+      </w:r>
+      <w:r>
+        <w:tab/>
+      </w:r>
+      <w:r>
+        <w:tab/>
+      </w:r>
+      <w:r>
+        <w:tab/>
+      </w:r>
+      <w:r>
+        <w:tab/>
+      </w:r>
+      <w:r>
+        <w:tab/>
+      </w:r>
+      <w:r>
+        <w:tab/>
+        <w:t>John</w:t>
+      </w:r>
+    </w:p>
+    <w:p>
+      <w:pPr>
+        <w:pStyle w:val="ListParagraph"/>
+        <w:numPr>
+          <w:ilvl w:val="1"/>
+          <w:numId w:val="4"/>
+        </w:numPr>
+      </w:pPr>
+      <w:r>
+        <w:t>Bar chart t</w:t>
+      </w:r>
+      <w:r>
+        <w:t>otal</w:t>
+      </w:r>
+      <w:r>
+        <w:t xml:space="preserve"> </w:t>
+      </w:r>
+      <w:r>
+        <w:t xml:space="preserve">mortality </w:t>
+      </w:r>
+      <w:r>
+        <w:t xml:space="preserve">rates </w:t>
+      </w:r>
+      <w:r>
+        <w:t xml:space="preserve">- </w:t>
+      </w:r>
+      <w:r>
+        <w:t>per 100,000 population</w:t>
+      </w:r>
+      <w:r>
+        <w:tab/>
+      </w:r>
+      <w:r>
+        <w:tab/>
+      </w:r>
+      <w:r>
+        <w:tab/>
+      </w:r>
+      <w:r>
+        <w:tab/>
+        <w:t>Mike</w:t>
+      </w:r>
+    </w:p>
+    <w:p>
+      <w:pPr>
+        <w:pStyle w:val="ListParagraph"/>
+        <w:numPr>
+          <w:ilvl w:val="1"/>
+          <w:numId w:val="4"/>
+        </w:numPr>
+      </w:pPr>
+      <w:r>
+        <w:t>Bar chart t</w:t>
+      </w:r>
+      <w:r>
+        <w:t xml:space="preserve">otal </w:t>
+      </w:r>
+      <w:r>
+        <w:t xml:space="preserve">mortality </w:t>
+      </w:r>
+      <w:r>
+        <w:t xml:space="preserve">rates </w:t>
+      </w:r>
+      <w:r>
+        <w:t xml:space="preserve">- </w:t>
+      </w:r>
+      <w:r>
+        <w:t>case / fatality ratio</w:t>
+      </w:r>
+      <w:r>
+        <w:tab/>
+      </w:r>
+      <w:r>
+        <w:tab/>
+      </w:r>
+      <w:r>
+        <w:tab/>
+      </w:r>
+      <w:r>
+        <w:tab/>
+        <w:t>Mike</w:t>
+      </w:r>
+    </w:p>
+    <w:p>
+      <w:pPr>
+        <w:ind w:left="1080"/>
+      </w:pPr>
+      <w:r>
+        <w:t>Correlation and regression analysis follows p</w:t>
+      </w:r>
+      <w:r>
+        <w:t>roposed visualisations</w:t>
+      </w:r>
+      <w:r>
+        <w:t>.</w:t>
+      </w:r>
+      <w:r>
+        <w:tab/>
+      </w:r>
+      <w:r>
+        <w:tab/>
+      </w:r>
+      <w:r>
+        <w:tab/>
+      </w:r>
+      <w:r>
+        <w:tab/>
+        <w:t>Mike</w:t>
+      </w:r>
+      <w:r>
+        <w:t xml:space="preserve"> / All</w:t>
+      </w:r>
+    </w:p>
+    <w:p>
+      <w:pPr>
+        <w:ind w:left="1080"/>
+      </w:pPr>
+    </w:p>
+    <w:p>
+      <w:pPr>
+        <w:ind w:left="1080"/>
+        <w:rPr>
+          <w:highlight w:val="cyan"/>
+        </w:rPr>
+      </w:pPr>
+    </w:p>
     <w:p>
       <w:pPr>
         <w:pStyle w:val="ListParagraph"/>
@@ -829,347 +899,179 @@
       <w:r>
         <w:tab/>
       </w:r>
-      <w:r>
-        <w:t xml:space="preserve">“Survey on Mental Health in the Tech Workplace inn 2014” </w:t>
-      </w:r>
     </w:p>
     <w:p>
       <w:pPr>
         <w:spacing w:after="0"/>
+        <w:ind w:left="1440"/>
+      </w:pPr>
+      <w:r>
+        <w:rPr>
+          <w:rFonts w:cstheme="minorHAnsi"/>
+        </w:rPr>
+        <w:t xml:space="preserve">“JHU – </w:t>
+      </w:r>
+      <w:r>
+        <w:t>Time Series Daily Reports”</w:t>
+      </w:r>
+    </w:p>
+    <w:p>
+      <w:pPr>
+        <w:spacing w:after="0"/>
+        <w:ind w:left="1440"/>
+        <w:rPr>
+          <w:rFonts w:cstheme="minorHAnsi"/>
+        </w:rPr>
+      </w:pPr>
+      <w:hyperlink r:id="rId7" w:history="1">
+        <w:r>
+          <w:rPr>
+            <w:rStyle w:val="Hyperlink"/>
+            <w:rFonts w:cstheme="minorHAnsi"/>
+          </w:rPr>
+          <w:t>https://raw.githubusercontent.com/CSSEGISandData/COVID-19/master/csse_covid_19_data/csse_covid_19_time_series/time_series_covid19_confirmed_global.csv</w:t>
+        </w:r>
+      </w:hyperlink>
+    </w:p>
+    <w:p>
+      <w:pPr>
+        <w:spacing w:after="0"/>
+        <w:ind w:left="1440"/>
+        <w:rPr>
+          <w:rFonts w:cstheme="minorHAnsi"/>
+        </w:rPr>
+      </w:pPr>
+    </w:p>
+    <w:p>
+      <w:pPr>
+        <w:spacing w:after="0"/>
+        <w:ind w:left="1440"/>
+        <w:rPr>
+          <w:rFonts w:cstheme="minorHAnsi"/>
+        </w:rPr>
+      </w:pPr>
+    </w:p>
+    <w:p>
+      <w:pPr>
+        <w:spacing w:after="0"/>
+        <w:ind w:left="1440"/>
+      </w:pPr>
+      <w:r>
+        <w:rPr>
+          <w:rFonts w:cstheme="minorHAnsi"/>
+        </w:rPr>
+        <w:t>“</w:t>
+      </w:r>
+      <w:r>
+        <w:rPr>
+          <w:rFonts w:cstheme="minorHAnsi"/>
+        </w:rPr>
+        <w:t xml:space="preserve">JHU </w:t>
+      </w:r>
+      <w:r>
+        <w:rPr>
+          <w:rFonts w:cstheme="minorHAnsi"/>
+        </w:rPr>
+        <w:t>–</w:t>
+      </w:r>
+      <w:r>
+        <w:rPr>
+          <w:rFonts w:cstheme="minorHAnsi"/>
+        </w:rPr>
+        <w:t xml:space="preserve"> </w:t>
+      </w:r>
+      <w:r>
+        <w:rPr>
+          <w:rFonts w:cstheme="minorHAnsi"/>
+        </w:rPr>
+        <w:t>Daily Reports</w:t>
+      </w:r>
+      <w:r>
+        <w:t>”</w:t>
+      </w:r>
+    </w:p>
+    <w:p>
+      <w:pPr>
+        <w:spacing w:after="0"/>
+        <w:ind w:left="1440"/>
+      </w:pPr>
+      <w:hyperlink r:id="rId8" w:history="1">
+        <w:r>
+          <w:rPr>
+            <w:rStyle w:val="Hyperlink"/>
+          </w:rPr>
+          <w:t>https://github.com/CSSEGISandData/COVID-19/tree/master/csse_covid_19_data/csse_covid_19_daily_reports</w:t>
+        </w:r>
+      </w:hyperlink>
+    </w:p>
+    <w:p>
+      <w:pPr>
         <w:ind w:left="1440"/>
         <w:rPr>
           <w:b/>
           <w:bCs/>
         </w:rPr>
       </w:pPr>
-      <w:hyperlink r:id="rId7" w:history="1">
+    </w:p>
+    <w:p>
+      <w:pPr>
+        <w:ind w:left="1440"/>
+      </w:pPr>
+      <w:r>
+        <w:t xml:space="preserve">JHU link on how to use their data – accesses cases, </w:t>
+      </w:r>
+      <w:r>
+        <w:t>vaccinations,</w:t>
+      </w:r>
+      <w:r>
+        <w:t xml:space="preserve"> and testing data</w:t>
+      </w:r>
+    </w:p>
+    <w:p>
+      <w:pPr>
+        <w:ind w:left="1440"/>
+      </w:pPr>
+      <w:hyperlink r:id="rId9" w:history="1">
         <w:r>
           <w:rPr>
             <w:rStyle w:val="Hyperlink"/>
-            <w:b/>
-            <w:bCs/>
           </w:rPr>
-          <w:t>https://www.kaggle.com/osmi/mental-health-in-tech-survey</w:t>
+          <w:t>https://coronavirus.jhu.edu/about/how-to-use-our-data</w:t>
         </w:r>
       </w:hyperlink>
     </w:p>
     <w:p>
       <w:pPr>
-        <w:ind w:left="1440"/>
-      </w:pPr>
-    </w:p>
-    <w:p>
-      <w:pPr>
-        <w:spacing w:after="0"/>
-        <w:ind w:left="1440"/>
-        <w:rPr>
-          <w:highlight w:val="yellow"/>
-        </w:rPr>
-      </w:pPr>
-      <w:r>
-        <w:rPr>
-          <w:rFonts w:cstheme="minorHAnsi"/>
-          <w:highlight w:val="yellow"/>
-        </w:rPr>
-        <w:t xml:space="preserve">“JHU – </w:t>
-      </w:r>
-      <w:r>
-        <w:rPr>
-          <w:highlight w:val="yellow"/>
-        </w:rPr>
-        <w:t>Time Series Daily Reports”</w:t>
-      </w:r>
-    </w:p>
-    <w:p>
-      <w:pPr>
-        <w:spacing w:after="0"/>
-        <w:ind w:left="1440"/>
-        <w:rPr>
-          <w:rFonts w:cstheme="minorHAnsi"/>
-        </w:rPr>
-      </w:pPr>
-      <w:hyperlink r:id="rId8" w:history="1">
-        <w:r>
-          <w:rPr>
-            <w:rStyle w:val="Hyperlink"/>
-            <w:rFonts w:cstheme="minorHAnsi"/>
-            <w:highlight w:val="yellow"/>
-          </w:rPr>
-          <w:t>https://raw.githubusercontent.com/CSSEGISandData/COVID-19/master/csse_covid_19_data/csse_covid_19_time_series/time_series_covid19_confirmed_global.csv</w:t>
-        </w:r>
-      </w:hyperlink>
-    </w:p>
-    <w:p>
-      <w:pPr>
-        <w:spacing w:after="0"/>
-        <w:ind w:left="1440"/>
-        <w:rPr>
-          <w:rFonts w:cstheme="minorHAnsi"/>
-        </w:rPr>
-      </w:pPr>
-    </w:p>
-    <w:p>
-      <w:pPr>
-        <w:spacing w:after="0"/>
-        <w:ind w:left="1440"/>
-        <w:rPr>
-          <w:rFonts w:cstheme="minorHAnsi"/>
-        </w:rPr>
-      </w:pPr>
-    </w:p>
-    <w:p>
-      <w:pPr>
-        <w:spacing w:after="0"/>
-        <w:ind w:left="1440"/>
-      </w:pPr>
-      <w:r>
-        <w:rPr>
-          <w:rFonts w:cstheme="minorHAnsi"/>
-        </w:rPr>
-        <w:t>“</w:t>
-      </w:r>
-      <w:r>
-        <w:rPr>
-          <w:rFonts w:cstheme="minorHAnsi"/>
-        </w:rPr>
-        <w:t xml:space="preserve">JHU </w:t>
-      </w:r>
-      <w:r>
-        <w:rPr>
-          <w:rFonts w:cstheme="minorHAnsi"/>
-        </w:rPr>
-        <w:t>–</w:t>
-      </w:r>
-      <w:r>
-        <w:rPr>
-          <w:rFonts w:cstheme="minorHAnsi"/>
-        </w:rPr>
-        <w:t xml:space="preserve"> </w:t>
-      </w:r>
-      <w:r>
-        <w:rPr>
-          <w:rFonts w:cstheme="minorHAnsi"/>
-        </w:rPr>
-        <w:t>Daily Reports</w:t>
-      </w:r>
-      <w:r>
-        <w:t>”</w:t>
-      </w:r>
-    </w:p>
-    <w:p>
-      <w:pPr>
-        <w:spacing w:after="0"/>
-        <w:ind w:left="1440"/>
         <w:rPr>
           <w:b/>
           <w:bCs/>
         </w:rPr>
       </w:pPr>
-      <w:hyperlink r:id="rId9" w:history="1">
-        <w:r>
-          <w:rPr>
-            <w:rStyle w:val="Hyperlink"/>
-            <w:b/>
-            <w:bCs/>
-          </w:rPr>
-          <w:t>https://github.com/CSSEGISandData/COVID-19/tree/master/csse_covid_19_data/csse_covid_19_daily_reports</w:t>
-        </w:r>
-      </w:hyperlink>
-    </w:p>
-    <w:p>
-      <w:pPr>
-        <w:ind w:left="1440"/>
+    </w:p>
+    <w:p>
+      <w:r>
         <w:rPr>
           <w:b/>
           <w:bCs/>
         </w:rPr>
-      </w:pPr>
-    </w:p>
-    <w:p>
-      <w:pPr>
-        <w:ind w:left="1440"/>
-      </w:pPr>
-      <w:r>
-        <w:lastRenderedPageBreak/>
-        <w:t xml:space="preserve">JHU link on how to use their data – accesses cases, </w:t>
-      </w:r>
-      <w:proofErr w:type="gramStart"/>
-      <w:r>
-        <w:t>vaccinations</w:t>
-      </w:r>
-      <w:proofErr w:type="gramEnd"/>
-      <w:r>
-        <w:t xml:space="preserve"> and testing data</w:t>
-      </w:r>
-    </w:p>
-    <w:p>
-      <w:pPr>
-        <w:ind w:left="1440"/>
+        <w:tab/>
+      </w:r>
+      <w:r>
         <w:rPr>
           <w:b/>
           <w:bCs/>
         </w:rPr>
+        <w:tab/>
+      </w:r>
+      <w:r>
+        <w:t>“World population data”</w:t>
+      </w:r>
+    </w:p>
+    <w:p>
+      <w:pPr>
+        <w:ind w:left="1440"/>
       </w:pPr>
       <w:hyperlink r:id="rId10" w:history="1">
-        <w:r>
-          <w:rPr>
-            <w:rStyle w:val="Hyperlink"/>
-            <w:b/>
-            <w:bCs/>
-          </w:rPr>
-          <w:t>https://coronavirus.jhu.edu/about/how-to-use-our-data</w:t>
-        </w:r>
-      </w:hyperlink>
-    </w:p>
-    <w:p>
-      <w:pPr>
-        <w:rPr>
-          <w:b/>
-          <w:bCs/>
-        </w:rPr>
-      </w:pPr>
-      <w:r>
-        <w:rPr>
-          <w:b/>
-          <w:bCs/>
-        </w:rPr>
-        <w:br w:type="page"/>
-      </w:r>
-    </w:p>
-    <w:p>
-      <w:pPr>
-        <w:rPr>
-          <w:b/>
-          <w:bCs/>
-        </w:rPr>
-      </w:pPr>
-    </w:p>
-    <w:p>
-      <w:pPr>
-        <w:pStyle w:val="ListParagraph"/>
-        <w:numPr>
-          <w:ilvl w:val="0"/>
-          <w:numId w:val="1"/>
-        </w:numPr>
-        <w:ind w:left="1800"/>
-      </w:pPr>
-      <w:r>
-        <w:rPr>
-          <w:b/>
-          <w:bCs/>
-        </w:rPr>
-        <w:t>P</w:t>
-      </w:r>
-      <w:r>
-        <w:rPr>
-          <w:b/>
-          <w:bCs/>
-        </w:rPr>
-        <w:t>roject Tasks:</w:t>
-      </w:r>
-    </w:p>
-    <w:p>
-      <w:pPr>
-        <w:ind w:left="1800" w:firstLine="360"/>
-      </w:pPr>
-      <w:r>
-        <w:t>Refer attached work schedule.</w:t>
-      </w:r>
-    </w:p>
-    <w:p>
-      <w:pPr>
-        <w:ind w:left="360"/>
-      </w:pPr>
-    </w:p>
-    <w:p>
-      <w:pPr>
-        <w:pStyle w:val="ListParagraph"/>
-        <w:numPr>
-          <w:ilvl w:val="0"/>
-          <w:numId w:val="11"/>
-        </w:numPr>
-        <w:ind w:left="1800"/>
-      </w:pPr>
-      <w:r>
-        <w:rPr>
-          <w:b/>
-          <w:bCs/>
-        </w:rPr>
-        <w:t>Google Docs Link</w:t>
-      </w:r>
-      <w:r>
-        <w:rPr>
-          <w:b/>
-          <w:bCs/>
-        </w:rPr>
-        <w:t>:</w:t>
-      </w:r>
-    </w:p>
-    <w:p>
-      <w:pPr>
-        <w:ind w:left="1440"/>
-      </w:pPr>
-      <w:hyperlink r:id="rId11" w:history="1">
-        <w:r>
-          <w:rPr>
-            <w:rStyle w:val="Hyperlink"/>
-          </w:rPr>
-          <w:t>https://docs.google.com/document/d/1tC0OtRsRGQUy0AhaMtuViVm6LKWjVgCT8R2ZFsUumcI/edit?usp=sharing</w:t>
-        </w:r>
-      </w:hyperlink>
-    </w:p>
-    <w:p>
-      <w:pPr>
-        <w:ind w:left="360"/>
-      </w:pPr>
-    </w:p>
-    <w:p>
-      <w:pPr>
-        <w:pStyle w:val="ListParagraph"/>
-        <w:numPr>
-          <w:ilvl w:val="0"/>
-          <w:numId w:val="11"/>
-        </w:numPr>
-        <w:ind w:left="1800"/>
-      </w:pPr>
-      <w:r>
-        <w:rPr>
-          <w:b/>
-          <w:bCs/>
-        </w:rPr>
-        <w:t>JHU Datasets:</w:t>
-      </w:r>
-    </w:p>
-    <w:p/>
-    <w:p>
-      <w:pPr>
-        <w:pStyle w:val="ListParagraph"/>
-        <w:numPr>
-          <w:ilvl w:val="0"/>
-          <w:numId w:val="1"/>
-        </w:numPr>
-        <w:ind w:left="1800"/>
-        <w:rPr>
-          <w:b/>
-          <w:bCs/>
-        </w:rPr>
-      </w:pPr>
-      <w:r>
-        <w:rPr>
-          <w:b/>
-          <w:bCs/>
-        </w:rPr>
-        <w:t>References / Sources</w:t>
-      </w:r>
-    </w:p>
-    <w:p>
-      <w:pPr>
-        <w:ind w:left="1440" w:firstLine="360"/>
-        <w:rPr>
-          <w:rStyle w:val="Hyperlink"/>
-        </w:rPr>
-      </w:pPr>
-      <w:hyperlink r:id="rId12" w:history="1">
         <w:r>
           <w:rPr>
             <w:rStyle w:val="Hyperlink"/>
@@ -1180,9 +1082,28 @@
     </w:p>
     <w:p>
       <w:pPr>
-        <w:ind w:left="1440" w:firstLine="360"/>
-      </w:pPr>
-      <w:hyperlink r:id="rId13" w:history="1">
+        <w:ind w:left="1440"/>
+      </w:pPr>
+    </w:p>
+    <w:p>
+      <w:pPr>
+        <w:ind w:left="720" w:firstLine="720"/>
+      </w:pPr>
+      <w:r>
+        <w:t>“</w:t>
+      </w:r>
+      <w:r>
+        <w:t>Vaccination rates per country</w:t>
+      </w:r>
+      <w:r>
+        <w:t>”</w:t>
+      </w:r>
+    </w:p>
+    <w:p>
+      <w:pPr>
+        <w:ind w:left="1440"/>
+      </w:pPr>
+      <w:hyperlink r:id="rId11" w:history="1">
         <w:r>
           <w:rPr>
             <w:rStyle w:val="Hyperlink"/>
@@ -1191,19 +1112,36 @@
         </w:r>
       </w:hyperlink>
     </w:p>
-    <w:p>
-      <w:pPr>
-        <w:ind w:left="1440" w:firstLine="360"/>
-      </w:pPr>
-    </w:p>
-    <w:p>
-      <w:pPr>
-        <w:ind w:left="1440" w:firstLine="360"/>
-      </w:pPr>
-    </w:p>
     <w:p/>
+    <w:p>
+      <w:pPr>
+        <w:pStyle w:val="ListParagraph"/>
+        <w:numPr>
+          <w:ilvl w:val="0"/>
+          <w:numId w:val="11"/>
+        </w:numPr>
+      </w:pPr>
+      <w:r>
+        <w:rPr>
+          <w:b/>
+          <w:bCs/>
+        </w:rPr>
+        <w:t>References / Acknowledgements</w:t>
+      </w:r>
+      <w:r>
+        <w:t xml:space="preserve">: </w:t>
+      </w:r>
+    </w:p>
+    <w:p>
+      <w:pPr>
+        <w:ind w:left="1440"/>
+      </w:pPr>
+      <w:r>
+        <w:t>Include any references here B Chen et al</w:t>
+      </w:r>
+    </w:p>
     <w:sectPr>
-      <w:headerReference w:type="default" r:id="rId14"/>
+      <w:headerReference w:type="default" r:id="rId12"/>
       <w:pgSz w:w="11906" w:h="16838"/>
       <w:pgMar w:top="284" w:right="284" w:bottom="284" w:left="284" w:header="709" w:footer="709" w:gutter="0"/>
       <w:cols w:space="708"/>
@@ -1271,7 +1209,10 @@
       <w:jc w:val="center"/>
     </w:pPr>
     <w:r>
-      <w:t>The “EriTufJohMik’ Project re Mental Health Trends in Technology</w:t>
+      <w:t xml:space="preserve">The “EriTufJohMik’ Project re </w:t>
+    </w:r>
+    <w:r>
+      <w:t>The Relationship Between Covid Vaccination Status and Mortality</w:t>
     </w:r>
   </w:p>
   <w:p>
@@ -1805,6 +1746,92 @@
     </w:lvl>
   </w:abstractNum>
   <w:abstractNum w:abstractNumId="5" w15:restartNumberingAfterBreak="0">
+    <w:nsid w:val="3F723994"/>
+    <w:multiLevelType w:val="hybridMultilevel"/>
+    <w:tmpl w:val="4A8A207C"/>
+    <w:lvl w:ilvl="0" w:tplc="0C090019">
+      <w:start w:val="1"/>
+      <w:numFmt w:val="lowerLetter"/>
+      <w:lvlText w:val="%1."/>
+      <w:lvlJc w:val="left"/>
+      <w:pPr>
+        <w:ind w:left="2160" w:hanging="360"/>
+      </w:pPr>
+    </w:lvl>
+    <w:lvl w:ilvl="1" w:tplc="0C090019" w:tentative="1">
+      <w:start w:val="1"/>
+      <w:numFmt w:val="lowerLetter"/>
+      <w:lvlText w:val="%2."/>
+      <w:lvlJc w:val="left"/>
+      <w:pPr>
+        <w:ind w:left="2880" w:hanging="360"/>
+      </w:pPr>
+    </w:lvl>
+    <w:lvl w:ilvl="2" w:tplc="0C09001B" w:tentative="1">
+      <w:start w:val="1"/>
+      <w:numFmt w:val="lowerRoman"/>
+      <w:lvlText w:val="%3."/>
+      <w:lvlJc w:val="right"/>
+      <w:pPr>
+        <w:ind w:left="3600" w:hanging="180"/>
+      </w:pPr>
+    </w:lvl>
+    <w:lvl w:ilvl="3" w:tplc="0C09000F" w:tentative="1">
+      <w:start w:val="1"/>
+      <w:numFmt w:val="decimal"/>
+      <w:lvlText w:val="%4."/>
+      <w:lvlJc w:val="left"/>
+      <w:pPr>
+        <w:ind w:left="4320" w:hanging="360"/>
+      </w:pPr>
+    </w:lvl>
+    <w:lvl w:ilvl="4" w:tplc="0C090019" w:tentative="1">
+      <w:start w:val="1"/>
+      <w:numFmt w:val="lowerLetter"/>
+      <w:lvlText w:val="%5."/>
+      <w:lvlJc w:val="left"/>
+      <w:pPr>
+        <w:ind w:left="5040" w:hanging="360"/>
+      </w:pPr>
+    </w:lvl>
+    <w:lvl w:ilvl="5" w:tplc="0C09001B" w:tentative="1">
+      <w:start w:val="1"/>
+      <w:numFmt w:val="lowerRoman"/>
+      <w:lvlText w:val="%6."/>
+      <w:lvlJc w:val="right"/>
+      <w:pPr>
+        <w:ind w:left="5760" w:hanging="180"/>
+      </w:pPr>
+    </w:lvl>
+    <w:lvl w:ilvl="6" w:tplc="0C09000F" w:tentative="1">
+      <w:start w:val="1"/>
+      <w:numFmt w:val="decimal"/>
+      <w:lvlText w:val="%7."/>
+      <w:lvlJc w:val="left"/>
+      <w:pPr>
+        <w:ind w:left="6480" w:hanging="360"/>
+      </w:pPr>
+    </w:lvl>
+    <w:lvl w:ilvl="7" w:tplc="0C090019" w:tentative="1">
+      <w:start w:val="1"/>
+      <w:numFmt w:val="lowerLetter"/>
+      <w:lvlText w:val="%8."/>
+      <w:lvlJc w:val="left"/>
+      <w:pPr>
+        <w:ind w:left="7200" w:hanging="360"/>
+      </w:pPr>
+    </w:lvl>
+    <w:lvl w:ilvl="8" w:tplc="0C09001B" w:tentative="1">
+      <w:start w:val="1"/>
+      <w:numFmt w:val="lowerRoman"/>
+      <w:lvlText w:val="%9."/>
+      <w:lvlJc w:val="right"/>
+      <w:pPr>
+        <w:ind w:left="7920" w:hanging="180"/>
+      </w:pPr>
+    </w:lvl>
+  </w:abstractNum>
+  <w:abstractNum w:abstractNumId="6" w15:restartNumberingAfterBreak="0">
     <w:nsid w:val="461C6959"/>
     <w:multiLevelType w:val="hybridMultilevel"/>
     <w:tmpl w:val="9864A50A"/>
@@ -1890,7 +1917,7 @@
       </w:pPr>
     </w:lvl>
   </w:abstractNum>
-  <w:abstractNum w:abstractNumId="6" w15:restartNumberingAfterBreak="0">
+  <w:abstractNum w:abstractNumId="7" w15:restartNumberingAfterBreak="0">
     <w:nsid w:val="53CA3C38"/>
     <w:multiLevelType w:val="hybridMultilevel"/>
     <w:tmpl w:val="C4E4D44C"/>
@@ -1979,10 +2006,10 @@
       </w:pPr>
     </w:lvl>
   </w:abstractNum>
-  <w:abstractNum w:abstractNumId="7" w15:restartNumberingAfterBreak="0">
+  <w:abstractNum w:abstractNumId="8" w15:restartNumberingAfterBreak="0">
     <w:nsid w:val="5E411AEB"/>
     <w:multiLevelType w:val="hybridMultilevel"/>
-    <w:tmpl w:val="C87817B0"/>
+    <w:tmpl w:val="59209AD4"/>
     <w:lvl w:ilvl="0" w:tplc="0C090011">
       <w:start w:val="1"/>
       <w:numFmt w:val="decimal"/>
@@ -2001,7 +2028,7 @@
         <w:ind w:left="2160" w:hanging="360"/>
       </w:pPr>
     </w:lvl>
-    <w:lvl w:ilvl="2" w:tplc="0C09001B" w:tentative="1">
+    <w:lvl w:ilvl="2" w:tplc="0C09001B">
       <w:start w:val="1"/>
       <w:numFmt w:val="lowerRoman"/>
       <w:lvlText w:val="%3."/>
@@ -2010,7 +2037,7 @@
         <w:ind w:left="2880" w:hanging="180"/>
       </w:pPr>
     </w:lvl>
-    <w:lvl w:ilvl="3" w:tplc="0C09000F" w:tentative="1">
+    <w:lvl w:ilvl="3" w:tplc="0C09000F">
       <w:start w:val="1"/>
       <w:numFmt w:val="decimal"/>
       <w:lvlText w:val="%4."/>
@@ -2065,7 +2092,7 @@
       </w:pPr>
     </w:lvl>
   </w:abstractNum>
-  <w:abstractNum w:abstractNumId="8" w15:restartNumberingAfterBreak="0">
+  <w:abstractNum w:abstractNumId="9" w15:restartNumberingAfterBreak="0">
     <w:nsid w:val="610003F2"/>
     <w:multiLevelType w:val="hybridMultilevel"/>
     <w:tmpl w:val="EEF02C48"/>
@@ -2154,7 +2181,7 @@
       </w:pPr>
     </w:lvl>
   </w:abstractNum>
-  <w:abstractNum w:abstractNumId="9" w15:restartNumberingAfterBreak="0">
+  <w:abstractNum w:abstractNumId="10" w15:restartNumberingAfterBreak="0">
     <w:nsid w:val="65FA6A36"/>
     <w:multiLevelType w:val="hybridMultilevel"/>
     <w:tmpl w:val="764CB6B4"/>
@@ -2240,7 +2267,7 @@
       </w:pPr>
     </w:lvl>
   </w:abstractNum>
-  <w:abstractNum w:abstractNumId="10" w15:restartNumberingAfterBreak="0">
+  <w:abstractNum w:abstractNumId="11" w15:restartNumberingAfterBreak="0">
     <w:nsid w:val="77EB378F"/>
     <w:multiLevelType w:val="multilevel"/>
     <w:tmpl w:val="6302A084"/>
@@ -2390,7 +2417,7 @@
     </w:lvl>
   </w:abstractNum>
   <w:num w:numId="1">
-    <w:abstractNumId w:val="9"/>
+    <w:abstractNumId w:val="10"/>
   </w:num>
   <w:num w:numId="2">
     <w:abstractNumId w:val="2"/>
@@ -2399,7 +2426,7 @@
     <w:abstractNumId w:val="1"/>
   </w:num>
   <w:num w:numId="4">
-    <w:abstractNumId w:val="7"/>
+    <w:abstractNumId w:val="8"/>
   </w:num>
   <w:num w:numId="5">
     <w:abstractNumId w:val="3"/>
@@ -2408,19 +2435,22 @@
     <w:abstractNumId w:val="4"/>
   </w:num>
   <w:num w:numId="7">
-    <w:abstractNumId w:val="10"/>
+    <w:abstractNumId w:val="11"/>
   </w:num>
   <w:num w:numId="8">
     <w:abstractNumId w:val="0"/>
   </w:num>
   <w:num w:numId="9">
-    <w:abstractNumId w:val="5"/>
+    <w:abstractNumId w:val="6"/>
   </w:num>
   <w:num w:numId="10">
-    <w:abstractNumId w:val="8"/>
+    <w:abstractNumId w:val="9"/>
   </w:num>
   <w:num w:numId="11">
-    <w:abstractNumId w:val="6"/>
+    <w:abstractNumId w:val="7"/>
+  </w:num>
+  <w:num w:numId="12">
+    <w:abstractNumId w:val="5"/>
   </w:num>
 </w:numbering>
 </file>

</xml_diff>

<commit_message>
updated project proposal to include methodology and findings/implications
</commit_message>
<xml_diff>
--- a/07-project-1-challenge/project_proposal/eritufjohmik_project_proposal.docx
+++ b/07-project-1-challenge/project_proposal/eritufjohmik_project_proposal.docx
@@ -345,52 +345,6 @@
         <w:t>What countries / areas will be least impacted?</w:t>
       </w:r>
     </w:p>
-    <w:p>
-      <w:pPr>
-        <w:pStyle w:val="ListParagraph"/>
-        <w:numPr>
-          <w:ilvl w:val="0"/>
-          <w:numId w:val="4"/>
-        </w:numPr>
-        <w:spacing w:after="0"/>
-      </w:pPr>
-      <w:r>
-        <w:t>Optional - What will be the impact of the spread of Covid-19 for mental health trends?</w:t>
-      </w:r>
-    </w:p>
-    <w:p>
-      <w:pPr>
-        <w:spacing w:after="0"/>
-        <w:ind w:left="1440"/>
-      </w:pPr>
-      <w:r>
-        <w:t xml:space="preserve">Need to source </w:t>
-      </w:r>
-      <w:r>
-        <w:t xml:space="preserve">datasets </w:t>
-      </w:r>
-      <w:r>
-        <w:t>for this (</w:t>
-      </w:r>
-      <w:r>
-        <w:t>ABS</w:t>
-      </w:r>
-      <w:r>
-        <w:t xml:space="preserve">, </w:t>
-      </w:r>
-      <w:r>
-        <w:t xml:space="preserve">Oz </w:t>
-      </w:r>
-      <w:r>
-        <w:t>h</w:t>
-      </w:r>
-      <w:r>
-        <w:t>ealth</w:t>
-      </w:r>
-      <w:r>
-        <w:t xml:space="preserve"> / government departments et al)</w:t>
-      </w:r>
-    </w:p>
     <w:p/>
     <w:p>
       <w:pPr>
@@ -430,25 +384,7 @@
         <w:ind w:left="720"/>
       </w:pPr>
       <w:r>
-        <w:t xml:space="preserve">The </w:t>
-      </w:r>
-      <w:r>
-        <w:t>null hypothesis</w:t>
-      </w:r>
-      <w:r>
-        <w:t xml:space="preserve"> (H</w:t>
-      </w:r>
-      <w:r>
-        <w:t>0</w:t>
-      </w:r>
-      <w:r>
-        <w:t xml:space="preserve">) is that there is </w:t>
-      </w:r>
-      <w:r>
-        <w:t xml:space="preserve">not </w:t>
-      </w:r>
-      <w:r>
-        <w:t>a significant correlation between vaccination status (vaccinated or unvaccinated) and death for Covid patients.</w:t>
+        <w:t>The null hypothesis (H0) is that there is not a significant correlation between vaccination status (vaccinated or unvaccinated) and death for Covid patients.</w:t>
       </w:r>
     </w:p>
     <w:p/>
@@ -483,13 +419,22 @@
         <w:ind w:left="720"/>
       </w:pPr>
       <w:r>
-        <w:t>Proposed v</w:t>
+        <w:t xml:space="preserve">The </w:t>
+      </w:r>
+      <w:r>
+        <w:t>v</w:t>
       </w:r>
       <w:r>
         <w:t>isualisations</w:t>
       </w:r>
       <w:r>
-        <w:t xml:space="preserve"> are:</w:t>
+        <w:t xml:space="preserve"> </w:t>
+      </w:r>
+      <w:r>
+        <w:t xml:space="preserve">used </w:t>
+      </w:r>
+      <w:r>
+        <w:t>are:</w:t>
       </w:r>
     </w:p>
     <w:p>
@@ -501,28 +446,34 @@
         </w:numPr>
       </w:pPr>
       <w:r>
-        <w:t>Pie chart vaccinated vs unvaccinated</w:t>
-      </w:r>
-      <w:r>
-        <w:tab/>
-      </w:r>
-      <w:r>
-        <w:tab/>
-      </w:r>
-      <w:r>
-        <w:tab/>
-      </w:r>
-      <w:r>
-        <w:tab/>
-      </w:r>
-      <w:r>
-        <w:tab/>
-      </w:r>
-      <w:r>
-        <w:tab/>
-      </w:r>
-      <w:r>
-        <w:t>Erika</w:t>
+        <w:t>Pie chart</w:t>
+      </w:r>
+      <w:r>
+        <w:t>s</w:t>
+      </w:r>
+      <w:r>
+        <w:t xml:space="preserve"> vaccinated vs unvaccinated</w:t>
+      </w:r>
+      <w:r>
+        <w:t xml:space="preserve"> per country</w:t>
+      </w:r>
+      <w:r>
+        <w:tab/>
+      </w:r>
+      <w:r>
+        <w:tab/>
+      </w:r>
+      <w:r>
+        <w:tab/>
+      </w:r>
+      <w:r>
+        <w:tab/>
+      </w:r>
+      <w:r>
+        <w:tab/>
+      </w:r>
+      <w:r>
+        <w:tab/>
       </w:r>
     </w:p>
     <w:p>
@@ -557,9 +508,6 @@
       <w:r>
         <w:tab/>
       </w:r>
-      <w:r>
-        <w:t>Erika</w:t>
-      </w:r>
     </w:p>
     <w:p>
       <w:pPr>
@@ -570,10 +518,7 @@
         </w:numPr>
       </w:pPr>
       <w:r>
-        <w:t xml:space="preserve">Bar chart </w:t>
-      </w:r>
-      <w:r>
-        <w:t>t</w:t>
+        <w:t>Bar chart t</w:t>
       </w:r>
       <w:r>
         <w:t>otal Covid cases</w:t>
@@ -598,9 +543,6 @@
       </w:r>
       <w:r>
         <w:tab/>
-      </w:r>
-      <w:r>
-        <w:t>Erika</w:t>
       </w:r>
     </w:p>
     <w:p>
@@ -624,10 +566,7 @@
         <w:t xml:space="preserve"> </w:t>
       </w:r>
       <w:r>
-        <w:t>per country</w:t>
-      </w:r>
-      <w:r>
-        <w:t xml:space="preserve"> </w:t>
+        <w:t xml:space="preserve">per country </w:t>
       </w:r>
       <w:r>
         <w:t>(if possible)</w:t>
@@ -640,9 +579,6 @@
       </w:r>
       <w:r>
         <w:tab/>
-      </w:r>
-      <w:r>
-        <w:t>John</w:t>
       </w:r>
     </w:p>
     <w:p>
@@ -663,23 +599,16 @@
         <w:t xml:space="preserve"> covid cases recovered</w:t>
       </w:r>
       <w:r>
-        <w:t xml:space="preserve"> </w:t>
-      </w:r>
-      <w:r>
-        <w:t>per country</w:t>
-      </w:r>
-      <w:r>
-        <w:tab/>
-      </w:r>
-      <w:r>
-        <w:tab/>
-      </w:r>
-      <w:r>
-        <w:tab/>
-      </w:r>
-      <w:r>
-        <w:tab/>
-        <w:t>John</w:t>
+        <w:t xml:space="preserve"> per country</w:t>
+      </w:r>
+      <w:r>
+        <w:tab/>
+      </w:r>
+      <w:r>
+        <w:tab/>
+      </w:r>
+      <w:r>
+        <w:tab/>
       </w:r>
       <w:r>
         <w:tab/>
@@ -703,29 +632,25 @@
         <w:t>Covid deaths</w:t>
       </w:r>
       <w:r>
-        <w:t xml:space="preserve"> </w:t>
-      </w:r>
-      <w:r>
-        <w:t>per country</w:t>
-      </w:r>
-      <w:r>
-        <w:tab/>
-      </w:r>
-      <w:r>
-        <w:tab/>
-      </w:r>
-      <w:r>
-        <w:tab/>
-      </w:r>
-      <w:r>
-        <w:tab/>
-      </w:r>
-      <w:r>
-        <w:tab/>
-      </w:r>
-      <w:r>
-        <w:tab/>
-        <w:t>John</w:t>
+        <w:t xml:space="preserve"> per country</w:t>
+      </w:r>
+      <w:r>
+        <w:tab/>
+      </w:r>
+      <w:r>
+        <w:tab/>
+      </w:r>
+      <w:r>
+        <w:tab/>
+      </w:r>
+      <w:r>
+        <w:tab/>
+      </w:r>
+      <w:r>
+        <w:tab/>
+      </w:r>
+      <w:r>
+        <w:tab/>
       </w:r>
     </w:p>
     <w:p>
@@ -758,17 +683,19 @@
         <w:t>per 100,000 population</w:t>
       </w:r>
       <w:r>
-        <w:tab/>
-      </w:r>
-      <w:r>
-        <w:tab/>
-      </w:r>
-      <w:r>
-        <w:tab/>
-      </w:r>
-      <w:r>
-        <w:tab/>
-        <w:t>Mike</w:t>
+        <w:t xml:space="preserve"> per country</w:t>
+      </w:r>
+      <w:r>
+        <w:tab/>
+      </w:r>
+      <w:r>
+        <w:tab/>
+      </w:r>
+      <w:r>
+        <w:tab/>
+      </w:r>
+      <w:r>
+        <w:tab/>
       </w:r>
     </w:p>
     <w:p>
@@ -798,52 +725,52 @@
         <w:t>case / fatality ratio</w:t>
       </w:r>
       <w:r>
-        <w:tab/>
-      </w:r>
-      <w:r>
-        <w:tab/>
-      </w:r>
-      <w:r>
-        <w:tab/>
-      </w:r>
-      <w:r>
-        <w:tab/>
-        <w:t>Mike</w:t>
+        <w:t xml:space="preserve"> per country</w:t>
+      </w:r>
+      <w:r>
+        <w:tab/>
+      </w:r>
+      <w:r>
+        <w:tab/>
+      </w:r>
+      <w:r>
+        <w:tab/>
+      </w:r>
+      <w:r>
+        <w:tab/>
+      </w:r>
+    </w:p>
+    <w:p>
+      <w:r>
+        <w:t xml:space="preserve">               </w:t>
+      </w:r>
+      <w:r>
+        <w:t>Correlation and regression analysis follows proposed visualisations.</w:t>
+      </w:r>
+      <w:r>
+        <w:tab/>
+      </w:r>
+      <w:r>
+        <w:tab/>
+      </w:r>
+      <w:r>
+        <w:tab/>
+      </w:r>
+      <w:r>
+        <w:tab/>
       </w:r>
     </w:p>
     <w:p>
       <w:pPr>
         <w:ind w:left="1080"/>
       </w:pPr>
-      <w:r>
-        <w:t>Correlation and regression analysis follows p</w:t>
-      </w:r>
-      <w:r>
-        <w:t>roposed visualisations</w:t>
-      </w:r>
-      <w:r>
-        <w:t>.</w:t>
-      </w:r>
-      <w:r>
-        <w:tab/>
-      </w:r>
-      <w:r>
-        <w:tab/>
-      </w:r>
-      <w:r>
-        <w:tab/>
-      </w:r>
-      <w:r>
-        <w:tab/>
-        <w:t>Mike</w:t>
-      </w:r>
-      <w:r>
-        <w:t xml:space="preserve"> / All</w:t>
-      </w:r>
     </w:p>
     <w:p>
       <w:pPr>
         <w:ind w:left="1080"/>
+        <w:rPr>
+          <w:highlight w:val="cyan"/>
+        </w:rPr>
       </w:pPr>
     </w:p>
     <w:p>
@@ -888,6 +815,9 @@
         <w:ind w:left="360" w:firstLine="360"/>
       </w:pPr>
       <w:r>
+        <w:t xml:space="preserve">  </w:t>
+      </w:r>
+      <w:r>
         <w:t>The datasets for the project can be found at the following links.</w:t>
       </w:r>
     </w:p>
@@ -899,12 +829,6 @@
       <w:r>
         <w:tab/>
       </w:r>
-    </w:p>
-    <w:p>
-      <w:pPr>
-        <w:spacing w:after="0"/>
-        <w:ind w:left="1440"/>
-      </w:pPr>
       <w:r>
         <w:rPr>
           <w:rFonts w:cstheme="minorHAnsi"/>
@@ -946,15 +870,6 @@
       <w:pPr>
         <w:spacing w:after="0"/>
         <w:ind w:left="1440"/>
-        <w:rPr>
-          <w:rFonts w:cstheme="minorHAnsi"/>
-        </w:rPr>
-      </w:pPr>
-    </w:p>
-    <w:p>
-      <w:pPr>
-        <w:spacing w:after="0"/>
-        <w:ind w:left="1440"/>
       </w:pPr>
       <w:r>
         <w:rPr>
@@ -1041,14 +956,6 @@
       </w:hyperlink>
     </w:p>
     <w:p>
-      <w:pPr>
-        <w:rPr>
-          <w:b/>
-          <w:bCs/>
-        </w:rPr>
-      </w:pPr>
-    </w:p>
-    <w:p>
       <w:r>
         <w:rPr>
           <w:b/>
@@ -1082,26 +989,24 @@
     </w:p>
     <w:p>
       <w:pPr>
+        <w:ind w:left="720" w:firstLine="720"/>
+      </w:pPr>
+      <w:r>
+        <w:t>“</w:t>
+      </w:r>
+      <w:r>
+        <w:t>Vaccination rates per country</w:t>
+      </w:r>
+      <w:r>
+        <w:t>”</w:t>
+      </w:r>
+    </w:p>
+    <w:p>
+      <w:pPr>
         <w:ind w:left="1440"/>
-      </w:pPr>
-    </w:p>
-    <w:p>
-      <w:pPr>
-        <w:ind w:left="720" w:firstLine="720"/>
-      </w:pPr>
-      <w:r>
-        <w:t>“</w:t>
-      </w:r>
-      <w:r>
-        <w:t>Vaccination rates per country</w:t>
-      </w:r>
-      <w:r>
-        <w:t>”</w:t>
-      </w:r>
-    </w:p>
-    <w:p>
-      <w:pPr>
-        <w:ind w:left="1440"/>
+        <w:rPr>
+          <w:rStyle w:val="Hyperlink"/>
+        </w:rPr>
       </w:pPr>
       <w:hyperlink r:id="rId11" w:history="1">
         <w:r>
@@ -1112,7 +1017,14 @@
         </w:r>
       </w:hyperlink>
     </w:p>
-    <w:p/>
+    <w:p>
+      <w:pPr>
+        <w:ind w:left="1440"/>
+        <w:rPr>
+          <w:rStyle w:val="Hyperlink"/>
+        </w:rPr>
+      </w:pPr>
+    </w:p>
     <w:p>
       <w:pPr>
         <w:pStyle w:val="ListParagraph"/>
@@ -1126,19 +1038,257 @@
           <w:b/>
           <w:bCs/>
         </w:rPr>
-        <w:t>References / Acknowledgements</w:t>
-      </w:r>
-      <w:r>
-        <w:t xml:space="preserve">: </w:t>
+        <w:t>Methodology</w:t>
+      </w:r>
+      <w:r>
+        <w:t>:</w:t>
+      </w:r>
+    </w:p>
+    <w:p>
+      <w:pPr>
+        <w:ind w:left="1080"/>
+      </w:pPr>
+    </w:p>
+    <w:p>
+      <w:pPr>
+        <w:pStyle w:val="ListParagraph"/>
+        <w:numPr>
+          <w:ilvl w:val="0"/>
+          <w:numId w:val="16"/>
+        </w:numPr>
+        <w:spacing w:after="0"/>
+      </w:pPr>
+      <w:r>
+        <w:t xml:space="preserve">The project commenced with a </w:t>
+      </w:r>
+      <w:r>
+        <w:t xml:space="preserve">one-off download of a </w:t>
+      </w:r>
+      <w:r>
+        <w:t>dat</w:t>
+      </w:r>
+      <w:r>
+        <w:t>a</w:t>
+      </w:r>
+      <w:r>
+        <w:t>set coverin</w:t>
+      </w:r>
+      <w:r>
+        <w:t>g some 32 days of data from the John Hopkins University Covid datasets identified above.</w:t>
+      </w:r>
+    </w:p>
+    <w:p>
+      <w:pPr>
+        <w:pStyle w:val="ListParagraph"/>
+        <w:numPr>
+          <w:ilvl w:val="0"/>
+          <w:numId w:val="16"/>
+        </w:numPr>
+        <w:spacing w:after="0"/>
+      </w:pPr>
+      <w:r>
+        <w:t xml:space="preserve">It then evolved to dynamically downloading the </w:t>
+      </w:r>
+      <w:r>
+        <w:t xml:space="preserve">John Hopkins University Covid </w:t>
+      </w:r>
+      <w:r>
+        <w:t xml:space="preserve">Time Series </w:t>
+      </w:r>
+      <w:r>
+        <w:t xml:space="preserve">datasets </w:t>
+      </w:r>
+      <w:r>
+        <w:t>using URLS and Wget so that it picks up the m</w:t>
+      </w:r>
+      <w:r>
+        <w:t>o</w:t>
+      </w:r>
+      <w:r>
+        <w:t>st recent data when run.</w:t>
+      </w:r>
+    </w:p>
+    <w:p>
+      <w:pPr>
+        <w:pStyle w:val="ListParagraph"/>
+        <w:numPr>
+          <w:ilvl w:val="0"/>
+          <w:numId w:val="16"/>
+        </w:numPr>
+        <w:spacing w:after="0"/>
+      </w:pPr>
+      <w:r>
+        <w:t xml:space="preserve"> Time permitting, further analysis needs to be done to fully complete the assessments we set out to do. </w:t>
+      </w:r>
+    </w:p>
+    <w:p>
+      <w:pPr>
+        <w:ind w:left="2160"/>
+      </w:pPr>
+    </w:p>
+    <w:p/>
+    <w:p>
+      <w:pPr>
+        <w:pStyle w:val="ListParagraph"/>
+        <w:numPr>
+          <w:ilvl w:val="0"/>
+          <w:numId w:val="11"/>
+        </w:numPr>
+      </w:pPr>
+      <w:r>
+        <w:rPr>
+          <w:b/>
+          <w:bCs/>
+        </w:rPr>
+        <w:t>Conclusions / Implications</w:t>
+      </w:r>
+      <w:r>
+        <w:t>:</w:t>
+      </w:r>
+    </w:p>
+    <w:p>
+      <w:pPr>
+        <w:spacing w:after="0"/>
+        <w:ind w:left="1080"/>
+      </w:pPr>
+    </w:p>
+    <w:p>
+      <w:pPr>
+        <w:pStyle w:val="ListParagraph"/>
+        <w:numPr>
+          <w:ilvl w:val="0"/>
+          <w:numId w:val="14"/>
+        </w:numPr>
+        <w:spacing w:after="0"/>
+      </w:pPr>
+      <w:r>
+        <w:t xml:space="preserve">Our analysis is a work in progress. It shows that there is a relationship </w:t>
+      </w:r>
+      <w:r>
+        <w:t>between vaccination status (vaccinated or unvaccinated) and death for Covid patients.</w:t>
+      </w:r>
+    </w:p>
+    <w:p>
+      <w:pPr>
+        <w:pStyle w:val="ListParagraph"/>
+        <w:numPr>
+          <w:ilvl w:val="0"/>
+          <w:numId w:val="14"/>
+        </w:numPr>
+        <w:spacing w:after="0"/>
+      </w:pPr>
+      <w:r>
+        <w:t>The relationship is not the significant correlation that might be expected.</w:t>
+      </w:r>
+    </w:p>
+    <w:p>
+      <w:pPr>
+        <w:pStyle w:val="ListParagraph"/>
+        <w:numPr>
+          <w:ilvl w:val="0"/>
+          <w:numId w:val="14"/>
+        </w:numPr>
+        <w:spacing w:after="0"/>
+      </w:pPr>
+      <w:r>
+        <w:t xml:space="preserve">Further analysis of the datasets and further statistical analysis </w:t>
+      </w:r>
+      <w:r>
+        <w:t>needs to</w:t>
+      </w:r>
+      <w:r>
+        <w:t xml:space="preserve"> be done to quantify the extent of this relationship.</w:t>
+      </w:r>
+    </w:p>
+    <w:p>
+      <w:pPr>
+        <w:pStyle w:val="ListParagraph"/>
+        <w:numPr>
+          <w:ilvl w:val="0"/>
+          <w:numId w:val="14"/>
+        </w:numPr>
+        <w:spacing w:after="0"/>
+      </w:pPr>
+      <w:r>
+        <w:t>This further analysis is dependent on the rigours of the Monash Data Analytical Bootcamp</w:t>
+      </w:r>
+      <w:r>
+        <w:t xml:space="preserve"> and its homework demands.</w:t>
+      </w:r>
+    </w:p>
+    <w:p>
+      <w:pPr>
+        <w:spacing w:after="0"/>
+        <w:ind w:left="1799"/>
+      </w:pPr>
+    </w:p>
+    <w:p>
+      <w:pPr>
+        <w:pStyle w:val="ListParagraph"/>
+        <w:numPr>
+          <w:ilvl w:val="0"/>
+          <w:numId w:val="14"/>
+        </w:numPr>
+        <w:spacing w:after="0"/>
+        <w:rPr>
+          <w:highlight w:val="yellow"/>
+        </w:rPr>
+      </w:pPr>
+      <w:r>
+        <w:rPr>
+          <w:highlight w:val="yellow"/>
+        </w:rPr>
+        <w:t>Erika’s implications go here</w:t>
+      </w:r>
+    </w:p>
+    <w:p>
+      <w:pPr>
+        <w:spacing w:after="0"/>
+      </w:pPr>
+      <w:r>
+        <w:t xml:space="preserve"> </w:t>
+      </w:r>
+    </w:p>
+    <w:p>
+      <w:pPr>
+        <w:pStyle w:val="ListParagraph"/>
+        <w:numPr>
+          <w:ilvl w:val="0"/>
+          <w:numId w:val="14"/>
+        </w:numPr>
+        <w:spacing w:after="0"/>
+        <w:rPr>
+          <w:highlight w:val="yellow"/>
+        </w:rPr>
+      </w:pPr>
+      <w:r>
+        <w:t xml:space="preserve"> </w:t>
+      </w:r>
+      <w:r>
+        <w:rPr>
+          <w:highlight w:val="yellow"/>
+        </w:rPr>
+        <w:t>John’s</w:t>
+      </w:r>
+      <w:r>
+        <w:rPr>
+          <w:highlight w:val="yellow"/>
+        </w:rPr>
+        <w:t xml:space="preserve"> implications go here</w:t>
+      </w:r>
+    </w:p>
+    <w:p>
+      <w:pPr>
+        <w:spacing w:after="0"/>
+      </w:pPr>
+      <w:r>
+        <w:t xml:space="preserve"> </w:t>
       </w:r>
     </w:p>
     <w:p>
       <w:pPr>
         <w:ind w:left="1440"/>
       </w:pPr>
-      <w:r>
-        <w:t>Include any references here B Chen et al</w:t>
-      </w:r>
     </w:p>
     <w:sectPr>
       <w:headerReference w:type="default" r:id="rId12"/>
@@ -1209,10 +1359,28 @@
       <w:jc w:val="center"/>
     </w:pPr>
     <w:r>
-      <w:t xml:space="preserve">The “EriTufJohMik’ Project re </w:t>
+      <w:t>The “E</w:t>
     </w:r>
     <w:r>
-      <w:t>The Relationship Between Covid Vaccination Status and Mortality</w:t>
+      <w:t xml:space="preserve">TJM </w:t>
+    </w:r>
+    <w:r>
+      <w:t>Project</w:t>
+    </w:r>
+    <w:r>
+      <w:t xml:space="preserve">” </w:t>
+    </w:r>
+    <w:r>
+      <w:t>- Covid</w:t>
+    </w:r>
+    <w:r>
+      <w:t xml:space="preserve"> </w:t>
+    </w:r>
+    <w:r>
+      <w:t xml:space="preserve">19 - </w:t>
+    </w:r>
+    <w:r>
+      <w:t>Vaccination Status and Mortality</w:t>
     </w:r>
   </w:p>
   <w:p>
@@ -1597,6 +1765,119 @@
     </w:lvl>
   </w:abstractNum>
   <w:abstractNum w:abstractNumId="4" w15:restartNumberingAfterBreak="0">
+    <w:nsid w:val="23E11931"/>
+    <w:multiLevelType w:val="hybridMultilevel"/>
+    <w:tmpl w:val="6A2A44D2"/>
+    <w:lvl w:ilvl="0" w:tplc="0C090001">
+      <w:start w:val="1"/>
+      <w:numFmt w:val="bullet"/>
+      <w:lvlText w:val=""/>
+      <w:lvlJc w:val="left"/>
+      <w:pPr>
+        <w:ind w:left="1800" w:hanging="360"/>
+      </w:pPr>
+      <w:rPr>
+        <w:rFonts w:ascii="Symbol" w:hAnsi="Symbol" w:hint="default"/>
+      </w:rPr>
+    </w:lvl>
+    <w:lvl w:ilvl="1" w:tplc="0C090003" w:tentative="1">
+      <w:start w:val="1"/>
+      <w:numFmt w:val="bullet"/>
+      <w:lvlText w:val="o"/>
+      <w:lvlJc w:val="left"/>
+      <w:pPr>
+        <w:ind w:left="2520" w:hanging="360"/>
+      </w:pPr>
+      <w:rPr>
+        <w:rFonts w:ascii="Courier New" w:hAnsi="Courier New" w:cs="Courier New" w:hint="default"/>
+      </w:rPr>
+    </w:lvl>
+    <w:lvl w:ilvl="2" w:tplc="0C090005" w:tentative="1">
+      <w:start w:val="1"/>
+      <w:numFmt w:val="bullet"/>
+      <w:lvlText w:val=""/>
+      <w:lvlJc w:val="left"/>
+      <w:pPr>
+        <w:ind w:left="3240" w:hanging="360"/>
+      </w:pPr>
+      <w:rPr>
+        <w:rFonts w:ascii="Wingdings" w:hAnsi="Wingdings" w:hint="default"/>
+      </w:rPr>
+    </w:lvl>
+    <w:lvl w:ilvl="3" w:tplc="0C090001" w:tentative="1">
+      <w:start w:val="1"/>
+      <w:numFmt w:val="bullet"/>
+      <w:lvlText w:val=""/>
+      <w:lvlJc w:val="left"/>
+      <w:pPr>
+        <w:ind w:left="3960" w:hanging="360"/>
+      </w:pPr>
+      <w:rPr>
+        <w:rFonts w:ascii="Symbol" w:hAnsi="Symbol" w:hint="default"/>
+      </w:rPr>
+    </w:lvl>
+    <w:lvl w:ilvl="4" w:tplc="0C090003" w:tentative="1">
+      <w:start w:val="1"/>
+      <w:numFmt w:val="bullet"/>
+      <w:lvlText w:val="o"/>
+      <w:lvlJc w:val="left"/>
+      <w:pPr>
+        <w:ind w:left="4680" w:hanging="360"/>
+      </w:pPr>
+      <w:rPr>
+        <w:rFonts w:ascii="Courier New" w:hAnsi="Courier New" w:cs="Courier New" w:hint="default"/>
+      </w:rPr>
+    </w:lvl>
+    <w:lvl w:ilvl="5" w:tplc="0C090005" w:tentative="1">
+      <w:start w:val="1"/>
+      <w:numFmt w:val="bullet"/>
+      <w:lvlText w:val=""/>
+      <w:lvlJc w:val="left"/>
+      <w:pPr>
+        <w:ind w:left="5400" w:hanging="360"/>
+      </w:pPr>
+      <w:rPr>
+        <w:rFonts w:ascii="Wingdings" w:hAnsi="Wingdings" w:hint="default"/>
+      </w:rPr>
+    </w:lvl>
+    <w:lvl w:ilvl="6" w:tplc="0C090001" w:tentative="1">
+      <w:start w:val="1"/>
+      <w:numFmt w:val="bullet"/>
+      <w:lvlText w:val=""/>
+      <w:lvlJc w:val="left"/>
+      <w:pPr>
+        <w:ind w:left="6120" w:hanging="360"/>
+      </w:pPr>
+      <w:rPr>
+        <w:rFonts w:ascii="Symbol" w:hAnsi="Symbol" w:hint="default"/>
+      </w:rPr>
+    </w:lvl>
+    <w:lvl w:ilvl="7" w:tplc="0C090003" w:tentative="1">
+      <w:start w:val="1"/>
+      <w:numFmt w:val="bullet"/>
+      <w:lvlText w:val="o"/>
+      <w:lvlJc w:val="left"/>
+      <w:pPr>
+        <w:ind w:left="6840" w:hanging="360"/>
+      </w:pPr>
+      <w:rPr>
+        <w:rFonts w:ascii="Courier New" w:hAnsi="Courier New" w:cs="Courier New" w:hint="default"/>
+      </w:rPr>
+    </w:lvl>
+    <w:lvl w:ilvl="8" w:tplc="0C090005" w:tentative="1">
+      <w:start w:val="1"/>
+      <w:numFmt w:val="bullet"/>
+      <w:lvlText w:val=""/>
+      <w:lvlJc w:val="left"/>
+      <w:pPr>
+        <w:ind w:left="7560" w:hanging="360"/>
+      </w:pPr>
+      <w:rPr>
+        <w:rFonts w:ascii="Wingdings" w:hAnsi="Wingdings" w:hint="default"/>
+      </w:rPr>
+    </w:lvl>
+  </w:abstractNum>
+  <w:abstractNum w:abstractNumId="5" w15:restartNumberingAfterBreak="0">
     <w:nsid w:val="329E0499"/>
     <w:multiLevelType w:val="multilevel"/>
     <w:tmpl w:val="2ECA3FA4"/>
@@ -1745,7 +2026,7 @@
       </w:rPr>
     </w:lvl>
   </w:abstractNum>
-  <w:abstractNum w:abstractNumId="5" w15:restartNumberingAfterBreak="0">
+  <w:abstractNum w:abstractNumId="6" w15:restartNumberingAfterBreak="0">
     <w:nsid w:val="3F723994"/>
     <w:multiLevelType w:val="hybridMultilevel"/>
     <w:tmpl w:val="4A8A207C"/>
@@ -1831,7 +2112,7 @@
       </w:pPr>
     </w:lvl>
   </w:abstractNum>
-  <w:abstractNum w:abstractNumId="6" w15:restartNumberingAfterBreak="0">
+  <w:abstractNum w:abstractNumId="7" w15:restartNumberingAfterBreak="0">
     <w:nsid w:val="461C6959"/>
     <w:multiLevelType w:val="hybridMultilevel"/>
     <w:tmpl w:val="9864A50A"/>
@@ -1917,10 +2198,96 @@
       </w:pPr>
     </w:lvl>
   </w:abstractNum>
-  <w:abstractNum w:abstractNumId="7" w15:restartNumberingAfterBreak="0">
+  <w:abstractNum w:abstractNumId="8" w15:restartNumberingAfterBreak="0">
+    <w:nsid w:val="4B8168EA"/>
+    <w:multiLevelType w:val="hybridMultilevel"/>
+    <w:tmpl w:val="764CB6B4"/>
+    <w:lvl w:ilvl="0" w:tplc="FFFFFFFF">
+      <w:start w:val="1"/>
+      <w:numFmt w:val="decimal"/>
+      <w:lvlText w:val="%1."/>
+      <w:lvlJc w:val="left"/>
+      <w:pPr>
+        <w:ind w:left="720" w:hanging="360"/>
+      </w:pPr>
+    </w:lvl>
+    <w:lvl w:ilvl="1" w:tplc="FFFFFFFF">
+      <w:start w:val="1"/>
+      <w:numFmt w:val="lowerLetter"/>
+      <w:lvlText w:val="%2."/>
+      <w:lvlJc w:val="left"/>
+      <w:pPr>
+        <w:ind w:left="1440" w:hanging="360"/>
+      </w:pPr>
+    </w:lvl>
+    <w:lvl w:ilvl="2" w:tplc="FFFFFFFF">
+      <w:start w:val="1"/>
+      <w:numFmt w:val="lowerRoman"/>
+      <w:lvlText w:val="%3."/>
+      <w:lvlJc w:val="right"/>
+      <w:pPr>
+        <w:ind w:left="2160" w:hanging="180"/>
+      </w:pPr>
+    </w:lvl>
+    <w:lvl w:ilvl="3" w:tplc="FFFFFFFF" w:tentative="1">
+      <w:start w:val="1"/>
+      <w:numFmt w:val="decimal"/>
+      <w:lvlText w:val="%4."/>
+      <w:lvlJc w:val="left"/>
+      <w:pPr>
+        <w:ind w:left="2880" w:hanging="360"/>
+      </w:pPr>
+    </w:lvl>
+    <w:lvl w:ilvl="4" w:tplc="FFFFFFFF" w:tentative="1">
+      <w:start w:val="1"/>
+      <w:numFmt w:val="lowerLetter"/>
+      <w:lvlText w:val="%5."/>
+      <w:lvlJc w:val="left"/>
+      <w:pPr>
+        <w:ind w:left="3600" w:hanging="360"/>
+      </w:pPr>
+    </w:lvl>
+    <w:lvl w:ilvl="5" w:tplc="FFFFFFFF" w:tentative="1">
+      <w:start w:val="1"/>
+      <w:numFmt w:val="lowerRoman"/>
+      <w:lvlText w:val="%6."/>
+      <w:lvlJc w:val="right"/>
+      <w:pPr>
+        <w:ind w:left="4320" w:hanging="180"/>
+      </w:pPr>
+    </w:lvl>
+    <w:lvl w:ilvl="6" w:tplc="FFFFFFFF" w:tentative="1">
+      <w:start w:val="1"/>
+      <w:numFmt w:val="decimal"/>
+      <w:lvlText w:val="%7."/>
+      <w:lvlJc w:val="left"/>
+      <w:pPr>
+        <w:ind w:left="5040" w:hanging="360"/>
+      </w:pPr>
+    </w:lvl>
+    <w:lvl w:ilvl="7" w:tplc="FFFFFFFF" w:tentative="1">
+      <w:start w:val="1"/>
+      <w:numFmt w:val="lowerLetter"/>
+      <w:lvlText w:val="%8."/>
+      <w:lvlJc w:val="left"/>
+      <w:pPr>
+        <w:ind w:left="5760" w:hanging="360"/>
+      </w:pPr>
+    </w:lvl>
+    <w:lvl w:ilvl="8" w:tplc="FFFFFFFF" w:tentative="1">
+      <w:start w:val="1"/>
+      <w:numFmt w:val="lowerRoman"/>
+      <w:lvlText w:val="%9."/>
+      <w:lvlJc w:val="right"/>
+      <w:pPr>
+        <w:ind w:left="6480" w:hanging="180"/>
+      </w:pPr>
+    </w:lvl>
+  </w:abstractNum>
+  <w:abstractNum w:abstractNumId="9" w15:restartNumberingAfterBreak="0">
     <w:nsid w:val="53CA3C38"/>
     <w:multiLevelType w:val="hybridMultilevel"/>
-    <w:tmpl w:val="C4E4D44C"/>
+    <w:tmpl w:val="A4A6FA1E"/>
     <w:lvl w:ilvl="0" w:tplc="E44A9D30">
       <w:start w:val="5"/>
       <w:numFmt w:val="decimal"/>
@@ -2006,7 +2373,233 @@
       </w:pPr>
     </w:lvl>
   </w:abstractNum>
-  <w:abstractNum w:abstractNumId="8" w15:restartNumberingAfterBreak="0">
+  <w:abstractNum w:abstractNumId="10" w15:restartNumberingAfterBreak="0">
+    <w:nsid w:val="54A5124A"/>
+    <w:multiLevelType w:val="hybridMultilevel"/>
+    <w:tmpl w:val="AF4C9D38"/>
+    <w:lvl w:ilvl="0" w:tplc="0C090001">
+      <w:start w:val="1"/>
+      <w:numFmt w:val="bullet"/>
+      <w:lvlText w:val=""/>
+      <w:lvlJc w:val="left"/>
+      <w:pPr>
+        <w:ind w:left="1800" w:hanging="360"/>
+      </w:pPr>
+      <w:rPr>
+        <w:rFonts w:ascii="Symbol" w:hAnsi="Symbol" w:hint="default"/>
+      </w:rPr>
+    </w:lvl>
+    <w:lvl w:ilvl="1" w:tplc="0C090003" w:tentative="1">
+      <w:start w:val="1"/>
+      <w:numFmt w:val="bullet"/>
+      <w:lvlText w:val="o"/>
+      <w:lvlJc w:val="left"/>
+      <w:pPr>
+        <w:ind w:left="2520" w:hanging="360"/>
+      </w:pPr>
+      <w:rPr>
+        <w:rFonts w:ascii="Courier New" w:hAnsi="Courier New" w:cs="Courier New" w:hint="default"/>
+      </w:rPr>
+    </w:lvl>
+    <w:lvl w:ilvl="2" w:tplc="0C090005" w:tentative="1">
+      <w:start w:val="1"/>
+      <w:numFmt w:val="bullet"/>
+      <w:lvlText w:val=""/>
+      <w:lvlJc w:val="left"/>
+      <w:pPr>
+        <w:ind w:left="3240" w:hanging="360"/>
+      </w:pPr>
+      <w:rPr>
+        <w:rFonts w:ascii="Wingdings" w:hAnsi="Wingdings" w:hint="default"/>
+      </w:rPr>
+    </w:lvl>
+    <w:lvl w:ilvl="3" w:tplc="0C090001" w:tentative="1">
+      <w:start w:val="1"/>
+      <w:numFmt w:val="bullet"/>
+      <w:lvlText w:val=""/>
+      <w:lvlJc w:val="left"/>
+      <w:pPr>
+        <w:ind w:left="3960" w:hanging="360"/>
+      </w:pPr>
+      <w:rPr>
+        <w:rFonts w:ascii="Symbol" w:hAnsi="Symbol" w:hint="default"/>
+      </w:rPr>
+    </w:lvl>
+    <w:lvl w:ilvl="4" w:tplc="0C090003" w:tentative="1">
+      <w:start w:val="1"/>
+      <w:numFmt w:val="bullet"/>
+      <w:lvlText w:val="o"/>
+      <w:lvlJc w:val="left"/>
+      <w:pPr>
+        <w:ind w:left="4680" w:hanging="360"/>
+      </w:pPr>
+      <w:rPr>
+        <w:rFonts w:ascii="Courier New" w:hAnsi="Courier New" w:cs="Courier New" w:hint="default"/>
+      </w:rPr>
+    </w:lvl>
+    <w:lvl w:ilvl="5" w:tplc="0C090005" w:tentative="1">
+      <w:start w:val="1"/>
+      <w:numFmt w:val="bullet"/>
+      <w:lvlText w:val=""/>
+      <w:lvlJc w:val="left"/>
+      <w:pPr>
+        <w:ind w:left="5400" w:hanging="360"/>
+      </w:pPr>
+      <w:rPr>
+        <w:rFonts w:ascii="Wingdings" w:hAnsi="Wingdings" w:hint="default"/>
+      </w:rPr>
+    </w:lvl>
+    <w:lvl w:ilvl="6" w:tplc="0C090001" w:tentative="1">
+      <w:start w:val="1"/>
+      <w:numFmt w:val="bullet"/>
+      <w:lvlText w:val=""/>
+      <w:lvlJc w:val="left"/>
+      <w:pPr>
+        <w:ind w:left="6120" w:hanging="360"/>
+      </w:pPr>
+      <w:rPr>
+        <w:rFonts w:ascii="Symbol" w:hAnsi="Symbol" w:hint="default"/>
+      </w:rPr>
+    </w:lvl>
+    <w:lvl w:ilvl="7" w:tplc="0C090003" w:tentative="1">
+      <w:start w:val="1"/>
+      <w:numFmt w:val="bullet"/>
+      <w:lvlText w:val="o"/>
+      <w:lvlJc w:val="left"/>
+      <w:pPr>
+        <w:ind w:left="6840" w:hanging="360"/>
+      </w:pPr>
+      <w:rPr>
+        <w:rFonts w:ascii="Courier New" w:hAnsi="Courier New" w:cs="Courier New" w:hint="default"/>
+      </w:rPr>
+    </w:lvl>
+    <w:lvl w:ilvl="8" w:tplc="0C090005" w:tentative="1">
+      <w:start w:val="1"/>
+      <w:numFmt w:val="bullet"/>
+      <w:lvlText w:val=""/>
+      <w:lvlJc w:val="left"/>
+      <w:pPr>
+        <w:ind w:left="7560" w:hanging="360"/>
+      </w:pPr>
+      <w:rPr>
+        <w:rFonts w:ascii="Wingdings" w:hAnsi="Wingdings" w:hint="default"/>
+      </w:rPr>
+    </w:lvl>
+  </w:abstractNum>
+  <w:abstractNum w:abstractNumId="11" w15:restartNumberingAfterBreak="0">
+    <w:nsid w:val="59F14051"/>
+    <w:multiLevelType w:val="hybridMultilevel"/>
+    <w:tmpl w:val="7E028CAE"/>
+    <w:lvl w:ilvl="0" w:tplc="0C090001">
+      <w:start w:val="1"/>
+      <w:numFmt w:val="bullet"/>
+      <w:lvlText w:val=""/>
+      <w:lvlJc w:val="left"/>
+      <w:pPr>
+        <w:ind w:left="2160" w:hanging="360"/>
+      </w:pPr>
+      <w:rPr>
+        <w:rFonts w:ascii="Symbol" w:hAnsi="Symbol" w:hint="default"/>
+      </w:rPr>
+    </w:lvl>
+    <w:lvl w:ilvl="1" w:tplc="0C090003" w:tentative="1">
+      <w:start w:val="1"/>
+      <w:numFmt w:val="bullet"/>
+      <w:lvlText w:val="o"/>
+      <w:lvlJc w:val="left"/>
+      <w:pPr>
+        <w:ind w:left="2880" w:hanging="360"/>
+      </w:pPr>
+      <w:rPr>
+        <w:rFonts w:ascii="Courier New" w:hAnsi="Courier New" w:cs="Courier New" w:hint="default"/>
+      </w:rPr>
+    </w:lvl>
+    <w:lvl w:ilvl="2" w:tplc="0C090005" w:tentative="1">
+      <w:start w:val="1"/>
+      <w:numFmt w:val="bullet"/>
+      <w:lvlText w:val=""/>
+      <w:lvlJc w:val="left"/>
+      <w:pPr>
+        <w:ind w:left="3600" w:hanging="360"/>
+      </w:pPr>
+      <w:rPr>
+        <w:rFonts w:ascii="Wingdings" w:hAnsi="Wingdings" w:hint="default"/>
+      </w:rPr>
+    </w:lvl>
+    <w:lvl w:ilvl="3" w:tplc="0C090001" w:tentative="1">
+      <w:start w:val="1"/>
+      <w:numFmt w:val="bullet"/>
+      <w:lvlText w:val=""/>
+      <w:lvlJc w:val="left"/>
+      <w:pPr>
+        <w:ind w:left="4320" w:hanging="360"/>
+      </w:pPr>
+      <w:rPr>
+        <w:rFonts w:ascii="Symbol" w:hAnsi="Symbol" w:hint="default"/>
+      </w:rPr>
+    </w:lvl>
+    <w:lvl w:ilvl="4" w:tplc="0C090003" w:tentative="1">
+      <w:start w:val="1"/>
+      <w:numFmt w:val="bullet"/>
+      <w:lvlText w:val="o"/>
+      <w:lvlJc w:val="left"/>
+      <w:pPr>
+        <w:ind w:left="5040" w:hanging="360"/>
+      </w:pPr>
+      <w:rPr>
+        <w:rFonts w:ascii="Courier New" w:hAnsi="Courier New" w:cs="Courier New" w:hint="default"/>
+      </w:rPr>
+    </w:lvl>
+    <w:lvl w:ilvl="5" w:tplc="0C090005" w:tentative="1">
+      <w:start w:val="1"/>
+      <w:numFmt w:val="bullet"/>
+      <w:lvlText w:val=""/>
+      <w:lvlJc w:val="left"/>
+      <w:pPr>
+        <w:ind w:left="5760" w:hanging="360"/>
+      </w:pPr>
+      <w:rPr>
+        <w:rFonts w:ascii="Wingdings" w:hAnsi="Wingdings" w:hint="default"/>
+      </w:rPr>
+    </w:lvl>
+    <w:lvl w:ilvl="6" w:tplc="0C090001" w:tentative="1">
+      <w:start w:val="1"/>
+      <w:numFmt w:val="bullet"/>
+      <w:lvlText w:val=""/>
+      <w:lvlJc w:val="left"/>
+      <w:pPr>
+        <w:ind w:left="6480" w:hanging="360"/>
+      </w:pPr>
+      <w:rPr>
+        <w:rFonts w:ascii="Symbol" w:hAnsi="Symbol" w:hint="default"/>
+      </w:rPr>
+    </w:lvl>
+    <w:lvl w:ilvl="7" w:tplc="0C090003" w:tentative="1">
+      <w:start w:val="1"/>
+      <w:numFmt w:val="bullet"/>
+      <w:lvlText w:val="o"/>
+      <w:lvlJc w:val="left"/>
+      <w:pPr>
+        <w:ind w:left="7200" w:hanging="360"/>
+      </w:pPr>
+      <w:rPr>
+        <w:rFonts w:ascii="Courier New" w:hAnsi="Courier New" w:cs="Courier New" w:hint="default"/>
+      </w:rPr>
+    </w:lvl>
+    <w:lvl w:ilvl="8" w:tplc="0C090005" w:tentative="1">
+      <w:start w:val="1"/>
+      <w:numFmt w:val="bullet"/>
+      <w:lvlText w:val=""/>
+      <w:lvlJc w:val="left"/>
+      <w:pPr>
+        <w:ind w:left="7920" w:hanging="360"/>
+      </w:pPr>
+      <w:rPr>
+        <w:rFonts w:ascii="Wingdings" w:hAnsi="Wingdings" w:hint="default"/>
+      </w:rPr>
+    </w:lvl>
+  </w:abstractNum>
+  <w:abstractNum w:abstractNumId="12" w15:restartNumberingAfterBreak="0">
     <w:nsid w:val="5E411AEB"/>
     <w:multiLevelType w:val="hybridMultilevel"/>
     <w:tmpl w:val="59209AD4"/>
@@ -2092,7 +2685,7 @@
       </w:pPr>
     </w:lvl>
   </w:abstractNum>
-  <w:abstractNum w:abstractNumId="9" w15:restartNumberingAfterBreak="0">
+  <w:abstractNum w:abstractNumId="13" w15:restartNumberingAfterBreak="0">
     <w:nsid w:val="610003F2"/>
     <w:multiLevelType w:val="hybridMultilevel"/>
     <w:tmpl w:val="EEF02C48"/>
@@ -2181,7 +2774,7 @@
       </w:pPr>
     </w:lvl>
   </w:abstractNum>
-  <w:abstractNum w:abstractNumId="10" w15:restartNumberingAfterBreak="0">
+  <w:abstractNum w:abstractNumId="14" w15:restartNumberingAfterBreak="0">
     <w:nsid w:val="65FA6A36"/>
     <w:multiLevelType w:val="hybridMultilevel"/>
     <w:tmpl w:val="764CB6B4"/>
@@ -2267,7 +2860,7 @@
       </w:pPr>
     </w:lvl>
   </w:abstractNum>
-  <w:abstractNum w:abstractNumId="11" w15:restartNumberingAfterBreak="0">
+  <w:abstractNum w:abstractNumId="15" w15:restartNumberingAfterBreak="0">
     <w:nsid w:val="77EB378F"/>
     <w:multiLevelType w:val="multilevel"/>
     <w:tmpl w:val="6302A084"/>
@@ -2417,7 +3010,7 @@
     </w:lvl>
   </w:abstractNum>
   <w:num w:numId="1">
-    <w:abstractNumId w:val="10"/>
+    <w:abstractNumId w:val="14"/>
   </w:num>
   <w:num w:numId="2">
     <w:abstractNumId w:val="2"/>
@@ -2426,31 +3019,43 @@
     <w:abstractNumId w:val="1"/>
   </w:num>
   <w:num w:numId="4">
-    <w:abstractNumId w:val="8"/>
+    <w:abstractNumId w:val="12"/>
   </w:num>
   <w:num w:numId="5">
     <w:abstractNumId w:val="3"/>
   </w:num>
   <w:num w:numId="6">
-    <w:abstractNumId w:val="4"/>
+    <w:abstractNumId w:val="5"/>
   </w:num>
   <w:num w:numId="7">
-    <w:abstractNumId w:val="11"/>
+    <w:abstractNumId w:val="15"/>
   </w:num>
   <w:num w:numId="8">
     <w:abstractNumId w:val="0"/>
   </w:num>
   <w:num w:numId="9">
+    <w:abstractNumId w:val="7"/>
+  </w:num>
+  <w:num w:numId="10">
+    <w:abstractNumId w:val="13"/>
+  </w:num>
+  <w:num w:numId="11">
+    <w:abstractNumId w:val="9"/>
+  </w:num>
+  <w:num w:numId="12">
     <w:abstractNumId w:val="6"/>
   </w:num>
-  <w:num w:numId="10">
-    <w:abstractNumId w:val="9"/>
+  <w:num w:numId="13">
+    <w:abstractNumId w:val="8"/>
   </w:num>
-  <w:num w:numId="11">
-    <w:abstractNumId w:val="7"/>
+  <w:num w:numId="14">
+    <w:abstractNumId w:val="11"/>
   </w:num>
-  <w:num w:numId="12">
-    <w:abstractNumId w:val="5"/>
+  <w:num w:numId="15">
+    <w:abstractNumId w:val="4"/>
+  </w:num>
+  <w:num w:numId="16">
+    <w:abstractNumId w:val="10"/>
   </w:num>
 </w:numbering>
 </file>

</xml_diff>